<commit_message>
lab 4 report almost done
</commit_message>
<xml_diff>
--- a/Lab4/lab4.docx
+++ b/Lab4/lab4.docx
@@ -1,13 +1,13 @@
 
 <file path=word/document.xml><?xml version="1.0" encoding="utf-8"?>
-<w:document xmlns:ve="http://schemas.openxmlformats.org/markup-compatibility/2006" xmlns:o="urn:schemas-microsoft-com:office:office" xmlns:r="http://schemas.openxmlformats.org/officeDocument/2006/relationships" xmlns:m="http://schemas.openxmlformats.org/officeDocument/2006/math" xmlns:v="urn:schemas-microsoft-com:vml" xmlns:wp="http://schemas.openxmlformats.org/drawingml/2006/wordprocessingDrawing" xmlns:w10="urn:schemas-microsoft-com:office:word" xmlns:w="http://schemas.openxmlformats.org/wordprocessingml/2006/main" xmlns:wne="http://schemas.microsoft.com/office/word/2006/wordml">
+<w:document xmlns:wpc="http://schemas.microsoft.com/office/word/2010/wordprocessingCanvas" xmlns:mc="http://schemas.openxmlformats.org/markup-compatibility/2006" xmlns:o="urn:schemas-microsoft-com:office:office" xmlns:r="http://schemas.openxmlformats.org/officeDocument/2006/relationships" xmlns:m="http://schemas.openxmlformats.org/officeDocument/2006/math" xmlns:v="urn:schemas-microsoft-com:vml" xmlns:wp14="http://schemas.microsoft.com/office/word/2010/wordprocessingDrawing" xmlns:wp="http://schemas.openxmlformats.org/drawingml/2006/wordprocessingDrawing" xmlns:w10="urn:schemas-microsoft-com:office:word" xmlns:w="http://schemas.openxmlformats.org/wordprocessingml/2006/main" xmlns:w14="http://schemas.microsoft.com/office/word/2010/wordml" xmlns:w15="http://schemas.microsoft.com/office/word/2012/wordml" xmlns:wpg="http://schemas.microsoft.com/office/word/2010/wordprocessingGroup" xmlns:wpi="http://schemas.microsoft.com/office/word/2010/wordprocessingInk" xmlns:wne="http://schemas.microsoft.com/office/word/2006/wordml" xmlns:wps="http://schemas.microsoft.com/office/word/2010/wordprocessingShape" mc:Ignorable="w14 w15 wp14">
   <w:body>
     <w:tbl>
       <w:tblPr>
         <w:tblStyle w:val="Tabela-Siatka"/>
         <w:tblW w:w="0" w:type="auto"/>
         <w:jc w:val="center"/>
-        <w:tblLook w:val="04A0"/>
+        <w:tblLook w:val="04A0" w:firstRow="1" w:lastRow="0" w:firstColumn="1" w:lastColumn="0" w:noHBand="0" w:noVBand="1"/>
       </w:tblPr>
       <w:tblGrid>
         <w:gridCol w:w="1809"/>
@@ -32,14 +32,12 @@
                 <w:lang w:val="pl-PL"/>
               </w:rPr>
             </w:pPr>
-            <w:proofErr w:type="spellStart"/>
             <w:r>
               <w:rPr>
                 <w:lang w:val="pl-PL"/>
               </w:rPr>
               <w:t>WFiIS</w:t>
             </w:r>
-            <w:proofErr w:type="spellEnd"/>
           </w:p>
         </w:tc>
         <w:tc>
@@ -107,16 +105,8 @@
               <w:rPr>
                 <w:lang w:val="pl-PL"/>
               </w:rPr>
-              <w:t xml:space="preserve">Sebastian </w:t>
+              <w:t>Sebastian Kubalski</w:t>
             </w:r>
-            <w:proofErr w:type="spellStart"/>
-            <w:r>
-              <w:rPr>
-                <w:lang w:val="pl-PL"/>
-              </w:rPr>
-              <w:t>Kubalski</w:t>
-            </w:r>
-            <w:proofErr w:type="spellEnd"/>
           </w:p>
           <w:p>
             <w:pPr>
@@ -1861,23 +1851,7 @@
           <w:rFonts w:asciiTheme="minorHAnsi" w:hAnsiTheme="minorHAnsi"/>
           <w:lang w:val="pl-PL"/>
         </w:rPr>
-        <w:t>), dla której zależność od temperatury jest bardzo słaba. Zewnętrzne pole magnetyczne jest częściowo „wypychane” z </w:t>
-      </w:r>
-      <w:proofErr w:type="spellStart"/>
-      <w:r>
-        <w:rPr>
-          <w:rFonts w:asciiTheme="minorHAnsi" w:hAnsiTheme="minorHAnsi"/>
-          <w:lang w:val="pl-PL"/>
-        </w:rPr>
-        <w:t>diamagnetyka</w:t>
-      </w:r>
-      <w:proofErr w:type="spellEnd"/>
-      <w:r>
-        <w:rPr>
-          <w:rFonts w:asciiTheme="minorHAnsi" w:hAnsiTheme="minorHAnsi"/>
-          <w:lang w:val="pl-PL"/>
-        </w:rPr>
-        <w:t>, co może prowadzić do lewitacji.</w:t>
+        <w:t>), dla której zależność od temperatury jest bardzo słaba. Zewnętrzne pole magnetyczne jest częściowo „wypychane” z diamagnetyka, co może prowadzić do lewitacji.</w:t>
       </w:r>
     </w:p>
     <w:p>
@@ -2038,85 +2012,21 @@
           <w:lang w:val="pl-PL"/>
         </w:rPr>
         <w:lastRenderedPageBreak/>
-        <w:t xml:space="preserve">podatności zgodnie z prawem Curie – Weisa). Temperatura przejścia nie jest jednak w tym przypadku tożsama z temperaturą Curie i nosi nazwę temperatury </w:t>
-      </w:r>
-      <w:proofErr w:type="spellStart"/>
-      <w:r>
-        <w:rPr>
-          <w:rFonts w:asciiTheme="minorHAnsi" w:hAnsiTheme="minorHAnsi"/>
-          <w:lang w:val="pl-PL"/>
-        </w:rPr>
-        <w:t>Neéla</w:t>
-      </w:r>
-      <w:proofErr w:type="spellEnd"/>
-      <w:r>
-        <w:rPr>
-          <w:rFonts w:asciiTheme="minorHAnsi" w:hAnsiTheme="minorHAnsi"/>
-          <w:lang w:val="pl-PL"/>
-        </w:rPr>
-        <w:t>.</w:t>
-      </w:r>
-      <w:r>
-        <w:rPr>
-          <w:rFonts w:asciiTheme="minorHAnsi" w:hAnsiTheme="minorHAnsi"/>
-          <w:lang w:val="pl-PL"/>
-        </w:rPr>
-        <w:t xml:space="preserve"> Poniżej temperatury </w:t>
-      </w:r>
-      <w:proofErr w:type="spellStart"/>
-      <w:r>
-        <w:rPr>
-          <w:rFonts w:asciiTheme="minorHAnsi" w:hAnsiTheme="minorHAnsi"/>
-          <w:lang w:val="pl-PL"/>
-        </w:rPr>
-        <w:t>Neéla</w:t>
-      </w:r>
-      <w:proofErr w:type="spellEnd"/>
-      <w:r>
-        <w:rPr>
-          <w:rFonts w:asciiTheme="minorHAnsi" w:hAnsiTheme="minorHAnsi"/>
-          <w:lang w:val="pl-PL"/>
-        </w:rPr>
-        <w:t xml:space="preserve"> podatność </w:t>
-      </w:r>
-      <w:proofErr w:type="spellStart"/>
-      <w:r>
-        <w:rPr>
-          <w:rFonts w:asciiTheme="minorHAnsi" w:hAnsiTheme="minorHAnsi"/>
-          <w:lang w:val="pl-PL"/>
-        </w:rPr>
-        <w:t>antyferromagnetyka</w:t>
-      </w:r>
-      <w:proofErr w:type="spellEnd"/>
-      <w:r>
-        <w:rPr>
-          <w:rFonts w:asciiTheme="minorHAnsi" w:hAnsiTheme="minorHAnsi"/>
-          <w:lang w:val="pl-PL"/>
-        </w:rPr>
-        <w:t xml:space="preserve"> spada</w:t>
-      </w:r>
-      <w:r>
-        <w:rPr>
-          <w:rFonts w:asciiTheme="minorHAnsi" w:hAnsiTheme="minorHAnsi"/>
-          <w:lang w:val="pl-PL"/>
-        </w:rPr>
-        <w:t xml:space="preserve"> (co oznacza, że dla temperatury </w:t>
-      </w:r>
-      <w:proofErr w:type="spellStart"/>
-      <w:r>
-        <w:rPr>
-          <w:rFonts w:asciiTheme="minorHAnsi" w:hAnsiTheme="minorHAnsi"/>
-          <w:lang w:val="pl-PL"/>
-        </w:rPr>
-        <w:t>Neéla</w:t>
-      </w:r>
-      <w:proofErr w:type="spellEnd"/>
-      <w:r>
-        <w:rPr>
-          <w:rFonts w:asciiTheme="minorHAnsi" w:hAnsiTheme="minorHAnsi"/>
-          <w:lang w:val="pl-PL"/>
-        </w:rPr>
-        <w:t xml:space="preserve"> osiąga maksimum)</w:t>
+        <w:t>podatności zgodnie z prawem Curie – Weisa). Temperatura przejścia nie jest jednak w tym przypadku tożsama z temperaturą Curie i nosi nazwę temperatury Neéla.</w:t>
+      </w:r>
+      <w:r>
+        <w:rPr>
+          <w:rFonts w:asciiTheme="minorHAnsi" w:hAnsiTheme="minorHAnsi"/>
+          <w:lang w:val="pl-PL"/>
+        </w:rPr>
+        <w:t xml:space="preserve"> Poniżej temperatury Neéla podatność antyferromagnetyka spada</w:t>
+      </w:r>
+      <w:r>
+        <w:rPr>
+          <w:rFonts w:asciiTheme="minorHAnsi" w:hAnsiTheme="minorHAnsi"/>
+          <w:lang w:val="pl-PL"/>
+        </w:rPr>
+        <w:t xml:space="preserve"> (co oznacza, że dla temperatury Neéla osiąga maksimum)</w:t>
       </w:r>
       <w:r>
         <w:rPr>
@@ -2369,23 +2279,7 @@
           <w:rFonts w:asciiTheme="minorHAnsi" w:hAnsiTheme="minorHAnsi"/>
           <w:lang w:val="pl-PL"/>
         </w:rPr>
-        <w:t xml:space="preserve">Metoda pomiaru podatności magnetycznej nazywana metodą zmiennoprądową polega na indukcji namagnesowania w próbce umieszczonej w zmiennym polu magnetycznym. Zmienne pole magnetyczne uzyskuje się za pomocą cewek </w:t>
-      </w:r>
-      <w:proofErr w:type="spellStart"/>
-      <w:r>
-        <w:rPr>
-          <w:rFonts w:asciiTheme="minorHAnsi" w:hAnsiTheme="minorHAnsi"/>
-          <w:lang w:val="pl-PL"/>
-        </w:rPr>
-        <w:t>Helmholtza</w:t>
-      </w:r>
-      <w:proofErr w:type="spellEnd"/>
-      <w:r>
-        <w:rPr>
-          <w:rFonts w:asciiTheme="minorHAnsi" w:hAnsiTheme="minorHAnsi"/>
-          <w:lang w:val="pl-PL"/>
-        </w:rPr>
-        <w:t xml:space="preserve"> zasilanych generatorem </w:t>
+        <w:t xml:space="preserve">Metoda pomiaru podatności magnetycznej nazywana metodą zmiennoprądową polega na indukcji namagnesowania w próbce umieszczonej w zmiennym polu magnetycznym. Zmienne pole magnetyczne uzyskuje się za pomocą cewek Helmholtza zasilanych generatorem </w:t>
       </w:r>
       <w:r>
         <w:rPr>
@@ -2810,7 +2704,7 @@
               <m:den>
                 <m:rad>
                   <m:radPr>
-                    <m:degHide m:val="on"/>
+                    <m:degHide m:val="1"/>
                     <m:ctrlPr>
                       <w:rPr>
                         <w:rFonts w:ascii="Cambria Math" w:hAnsi="Cambria Math"/>
@@ -3155,39 +3049,7 @@
           <w:rFonts w:asciiTheme="minorHAnsi" w:hAnsiTheme="minorHAnsi"/>
           <w:lang w:val="pl-PL"/>
         </w:rPr>
-        <w:t xml:space="preserve"> zwojach każda. Tak skonstruowany układ nie powinien generować napięcia pochodzącego od cewek </w:t>
-      </w:r>
-      <w:proofErr w:type="spellStart"/>
-      <w:r>
-        <w:rPr>
-          <w:rFonts w:asciiTheme="minorHAnsi" w:hAnsiTheme="minorHAnsi"/>
-          <w:lang w:val="pl-PL"/>
-        </w:rPr>
-        <w:t>Helmholtza</w:t>
-      </w:r>
-      <w:proofErr w:type="spellEnd"/>
-      <w:r>
-        <w:rPr>
-          <w:rFonts w:asciiTheme="minorHAnsi" w:hAnsiTheme="minorHAnsi"/>
-          <w:lang w:val="pl-PL"/>
-        </w:rPr>
-        <w:t xml:space="preserve">, pomiędzy którymi się znajduje. Dopiero po w prowadzeniu próbki badanego materiału, cewki </w:t>
-      </w:r>
-      <w:proofErr w:type="spellStart"/>
-      <w:r>
-        <w:rPr>
-          <w:rFonts w:asciiTheme="minorHAnsi" w:hAnsiTheme="minorHAnsi"/>
-          <w:lang w:val="pl-PL"/>
-        </w:rPr>
-        <w:t>Helmholtza</w:t>
-      </w:r>
-      <w:proofErr w:type="spellEnd"/>
-      <w:r>
-        <w:rPr>
-          <w:rFonts w:asciiTheme="minorHAnsi" w:hAnsiTheme="minorHAnsi"/>
-          <w:lang w:val="pl-PL"/>
-        </w:rPr>
-        <w:t xml:space="preserve"> wzbudzają w tym materiale namagnesowanie, które jest rejestrowane przez układ pomiarowy. </w:t>
+        <w:t xml:space="preserve"> zwojach każda. Tak skonstruowany układ nie powinien generować napięcia pochodzącego od cewek Helmholtza, pomiędzy którymi się znajduje. Dopiero po w prowadzeniu próbki badanego materiału, cewki Helmholtza wzbudzają w tym materiale namagnesowanie, które jest rejestrowane przez układ pomiarowy. </w:t>
       </w:r>
       <w:r>
         <w:rPr>
@@ -3516,23 +3378,7 @@
           <w:rFonts w:asciiTheme="minorHAnsi" w:hAnsiTheme="minorHAnsi"/>
           <w:lang w:val="pl-PL"/>
         </w:rPr>
-        <w:t xml:space="preserve">natężenie skuteczne pola magnetycznego generowane przez cewki </w:t>
-      </w:r>
-      <w:proofErr w:type="spellStart"/>
-      <w:r>
-        <w:rPr>
-          <w:rFonts w:asciiTheme="minorHAnsi" w:hAnsiTheme="minorHAnsi"/>
-          <w:lang w:val="pl-PL"/>
-        </w:rPr>
-        <w:t>Helmholtza</w:t>
-      </w:r>
-      <w:proofErr w:type="spellEnd"/>
-      <w:r>
-        <w:rPr>
-          <w:rFonts w:asciiTheme="minorHAnsi" w:hAnsiTheme="minorHAnsi"/>
-          <w:lang w:val="pl-PL"/>
-        </w:rPr>
-        <w:t>. Znając podatność magnetyczną materiału wzorcowego można wyznaczyć podatność dowolnego innego materiału za pomocą stosunku generowanych napięć przez wzorzec i badaną próbkę:</w:t>
+        <w:t>natężenie skuteczne pola magnetycznego generowane przez cewki Helmholtza. Znając podatność magnetyczną materiału wzorcowego można wyznaczyć podatność dowolnego innego materiału za pomocą stosunku generowanych napięć przez wzorzec i badaną próbkę:</w:t>
       </w:r>
     </w:p>
     <w:p>
@@ -4477,7 +4323,7 @@
                     <w:rFonts w:ascii="Cambria Math" w:hAnsi="Cambria Math"/>
                     <w:lang w:val="pl-PL"/>
                   </w:rPr>
-                  <m:t>w</m:t>
+                  <m:t>x</m:t>
                 </m:r>
               </m:sub>
             </m:sSub>
@@ -4505,6 +4351,3315 @@
     </w:p>
     <w:p>
       <w:pPr>
+        <w:ind w:left="360"/>
+        <w:rPr>
+          <w:lang w:val="pl-PL"/>
+        </w:rPr>
+      </w:pPr>
+      <w:r>
+        <w:rPr>
+          <w:lang w:val="pl-PL"/>
+        </w:rPr>
+        <w:t>Ćwiczenie przebiegało następująco:</w:t>
+      </w:r>
+    </w:p>
+    <w:p>
+      <w:pPr>
+        <w:pStyle w:val="Akapitzlist"/>
+        <w:numPr>
+          <w:ilvl w:val="0"/>
+          <w:numId w:val="9"/>
+        </w:numPr>
+        <w:rPr>
+          <w:lang w:val="pl-PL"/>
+        </w:rPr>
+      </w:pPr>
+      <w:r>
+        <w:rPr>
+          <w:lang w:val="pl-PL"/>
+        </w:rPr>
+        <w:t>Zmierzono sondę pomiarową i zliczono jej zwoje.</w:t>
+      </w:r>
+    </w:p>
+    <w:p>
+      <w:pPr>
+        <w:pStyle w:val="Akapitzlist"/>
+        <w:numPr>
+          <w:ilvl w:val="0"/>
+          <w:numId w:val="9"/>
+        </w:numPr>
+        <w:rPr>
+          <w:lang w:val="pl-PL"/>
+        </w:rPr>
+      </w:pPr>
+      <w:r>
+        <w:rPr>
+          <w:lang w:val="pl-PL"/>
+        </w:rPr>
+        <w:t>Przy pomocy sondy wyznaczono wartość pola magnesującego.</w:t>
+      </w:r>
+    </w:p>
+    <w:p>
+      <w:pPr>
+        <w:pStyle w:val="Akapitzlist"/>
+        <w:numPr>
+          <w:ilvl w:val="0"/>
+          <w:numId w:val="9"/>
+        </w:numPr>
+        <w:rPr>
+          <w:lang w:val="pl-PL"/>
+        </w:rPr>
+      </w:pPr>
+      <w:r>
+        <w:rPr>
+          <w:lang w:val="pl-PL"/>
+        </w:rPr>
+        <w:t>Wyznaczono zależność napięcia wyindukowanego w funkcji położenia próbki niklu.</w:t>
+      </w:r>
+    </w:p>
+    <w:p>
+      <w:pPr>
+        <w:pStyle w:val="Akapitzlist"/>
+        <w:numPr>
+          <w:ilvl w:val="0"/>
+          <w:numId w:val="9"/>
+        </w:numPr>
+        <w:rPr>
+          <w:lang w:val="pl-PL"/>
+        </w:rPr>
+      </w:pPr>
+      <w:r>
+        <w:rPr>
+          <w:lang w:val="pl-PL"/>
+        </w:rPr>
+        <w:t>Wyznaczono podatność magnetyczną gadolinu i tlenku gadolinu.</w:t>
+      </w:r>
+    </w:p>
+    <w:p>
+      <w:pPr>
+        <w:pStyle w:val="Akapitzlist"/>
+        <w:numPr>
+          <w:ilvl w:val="0"/>
+          <w:numId w:val="9"/>
+        </w:numPr>
+        <w:rPr>
+          <w:lang w:val="pl-PL"/>
+        </w:rPr>
+      </w:pPr>
+      <w:r>
+        <w:rPr>
+          <w:lang w:val="pl-PL"/>
+        </w:rPr>
+        <w:t>Wykonano pomiar zależności podatności magnetycznej od temperatury dla nadprzewodnika oraz gadolinu.</w:t>
+      </w:r>
+    </w:p>
+    <w:p>
+      <w:pPr>
+        <w:ind w:left="360"/>
+        <w:rPr>
+          <w:lang w:val="pl-PL"/>
+        </w:rPr>
+      </w:pPr>
+      <w:r>
+        <w:rPr>
+          <w:lang w:val="pl-PL"/>
+        </w:rPr>
+        <w:t>Korzystając ze wzoru (5) wyznaczono natężenie pola magnetycznego:</w:t>
+      </w:r>
+    </w:p>
+    <w:p>
+      <w:pPr>
+        <w:ind w:left="360"/>
+        <w:rPr>
+          <w:lang w:val="pl-PL"/>
+        </w:rPr>
+      </w:pPr>
+    </w:p>
+    <w:p>
+      <w:pPr>
+        <w:ind w:left="360"/>
+        <w:jc w:val="center"/>
+        <w:rPr>
+          <w:lang w:val="pl-PL"/>
+        </w:rPr>
+      </w:pPr>
+      <w:r>
+        <w:rPr>
+          <w:b/>
+          <w:lang w:val="pl-PL"/>
+        </w:rPr>
+        <w:t>Tabela 1.</w:t>
+      </w:r>
+      <w:r>
+        <w:rPr>
+          <w:lang w:val="pl-PL"/>
+        </w:rPr>
+        <w:t xml:space="preserve"> Zestawienie zmierzonych wartości wraz z natężeniem pola</w:t>
+      </w:r>
+      <w:r>
+        <w:rPr>
+          <w:lang w:val="pl-PL"/>
+        </w:rPr>
+        <w:t>.</w:t>
+      </w:r>
+    </w:p>
+    <w:tbl>
+      <w:tblPr>
+        <w:tblStyle w:val="Tabela-Siatka"/>
+        <w:tblW w:w="0" w:type="auto"/>
+        <w:jc w:val="center"/>
+        <w:tblLook w:val="04A0" w:firstRow="1" w:lastRow="0" w:firstColumn="1" w:lastColumn="0" w:noHBand="0" w:noVBand="1"/>
+      </w:tblPr>
+      <w:tblGrid>
+        <w:gridCol w:w="1345"/>
+        <w:gridCol w:w="839"/>
+        <w:gridCol w:w="926"/>
+        <w:gridCol w:w="1727"/>
+        <w:gridCol w:w="1129"/>
+        <w:gridCol w:w="1629"/>
+        <w:gridCol w:w="1333"/>
+      </w:tblGrid>
+      <w:tr>
+        <w:trPr>
+          <w:jc w:val="center"/>
+        </w:trPr>
+        <w:tc>
+          <w:tcPr>
+            <w:tcW w:w="1371" w:type="dxa"/>
+            <w:vAlign w:val="center"/>
+          </w:tcPr>
+          <w:p>
+            <w:pPr>
+              <w:jc w:val="center"/>
+              <w:rPr>
+                <w:lang w:val="pl-PL"/>
+              </w:rPr>
+            </w:pPr>
+            <m:oMathPara>
+              <m:oMath>
+                <m:sSup>
+                  <m:sSupPr>
+                    <m:ctrlPr>
+                      <w:rPr>
+                        <w:rFonts w:ascii="Cambria Math" w:hAnsi="Cambria Math"/>
+                        <w:i/>
+                        <w:lang w:val="pl-PL"/>
+                      </w:rPr>
+                    </m:ctrlPr>
+                  </m:sSupPr>
+                  <m:e>
+                    <m:r>
+                      <w:rPr>
+                        <w:rFonts w:ascii="Cambria Math" w:hAnsi="Cambria Math"/>
+                        <w:lang w:val="pl-PL"/>
+                      </w:rPr>
+                      <m:t>U</m:t>
+                    </m:r>
+                  </m:e>
+                  <m:sup>
+                    <m:r>
+                      <w:rPr>
+                        <w:rFonts w:ascii="Cambria Math" w:hAnsi="Cambria Math"/>
+                        <w:lang w:val="pl-PL"/>
+                      </w:rPr>
+                      <m:t>sk</m:t>
+                    </m:r>
+                  </m:sup>
+                </m:sSup>
+                <m:r>
+                  <w:rPr>
+                    <w:rFonts w:ascii="Cambria Math" w:hAnsi="Cambria Math"/>
+                    <w:lang w:val="pl-PL"/>
+                  </w:rPr>
+                  <m:t xml:space="preserve"> [mV]</m:t>
+                </m:r>
+              </m:oMath>
+            </m:oMathPara>
+          </w:p>
+        </w:tc>
+        <w:tc>
+          <w:tcPr>
+            <w:tcW w:w="893" w:type="dxa"/>
+            <w:vAlign w:val="center"/>
+          </w:tcPr>
+          <w:p>
+            <w:pPr>
+              <w:jc w:val="center"/>
+              <w:rPr>
+                <w:lang w:val="pl-PL"/>
+              </w:rPr>
+            </w:pPr>
+            <m:oMathPara>
+              <m:oMath>
+                <m:r>
+                  <w:rPr>
+                    <w:rFonts w:ascii="Cambria Math" w:hAnsi="Cambria Math"/>
+                    <w:lang w:val="pl-PL"/>
+                  </w:rPr>
+                  <m:t>n</m:t>
+                </m:r>
+              </m:oMath>
+            </m:oMathPara>
+          </w:p>
+        </w:tc>
+        <w:tc>
+          <w:tcPr>
+            <w:tcW w:w="855" w:type="dxa"/>
+            <w:vAlign w:val="center"/>
+          </w:tcPr>
+          <w:p>
+            <w:pPr>
+              <w:jc w:val="center"/>
+              <w:rPr>
+                <w:rFonts w:ascii="Cambria" w:eastAsia="Times New Roman" w:hAnsi="Cambria" w:cs="Times New Roman"/>
+                <w:lang w:val="pl-PL"/>
+              </w:rPr>
+            </w:pPr>
+            <m:oMathPara>
+              <m:oMath>
+                <m:r>
+                  <w:rPr>
+                    <w:rFonts w:ascii="Cambria Math" w:eastAsia="Times New Roman" w:hAnsi="Cambria Math" w:cs="Times New Roman"/>
+                    <w:lang w:val="pl-PL"/>
+                  </w:rPr>
+                  <m:t>d [</m:t>
+                </m:r>
+                <m:r>
+                  <w:rPr>
+                    <w:rFonts w:ascii="Cambria Math" w:eastAsia="Times New Roman" w:hAnsi="Cambria Math" w:cs="Times New Roman"/>
+                    <w:lang w:val="pl-PL"/>
+                  </w:rPr>
+                  <m:t>m</m:t>
+                </m:r>
+                <m:r>
+                  <w:rPr>
+                    <w:rFonts w:ascii="Cambria Math" w:eastAsia="Times New Roman" w:hAnsi="Cambria Math" w:cs="Times New Roman"/>
+                    <w:lang w:val="pl-PL"/>
+                  </w:rPr>
+                  <m:t>m]</m:t>
+                </m:r>
+              </m:oMath>
+            </m:oMathPara>
+          </w:p>
+        </w:tc>
+        <w:tc>
+          <w:tcPr>
+            <w:tcW w:w="1650" w:type="dxa"/>
+            <w:vAlign w:val="center"/>
+          </w:tcPr>
+          <w:p>
+            <w:pPr>
+              <w:jc w:val="center"/>
+              <w:rPr>
+                <w:lang w:val="pl-PL"/>
+              </w:rPr>
+            </w:pPr>
+            <m:oMathPara>
+              <m:oMath>
+                <m:r>
+                  <w:rPr>
+                    <w:rFonts w:ascii="Cambria Math" w:hAnsi="Cambria Math"/>
+                    <w:lang w:val="pl-PL"/>
+                  </w:rPr>
+                  <m:t xml:space="preserve">S </m:t>
+                </m:r>
+                <m:d>
+                  <m:dPr>
+                    <m:begChr m:val="["/>
+                    <m:endChr m:val="]"/>
+                    <m:ctrlPr>
+                      <w:rPr>
+                        <w:rFonts w:ascii="Cambria Math" w:hAnsi="Cambria Math"/>
+                        <w:i/>
+                        <w:lang w:val="pl-PL"/>
+                      </w:rPr>
+                    </m:ctrlPr>
+                  </m:dPr>
+                  <m:e>
+                    <m:r>
+                      <w:rPr>
+                        <w:rFonts w:ascii="Cambria Math" w:hAnsi="Cambria Math"/>
+                        <w:lang w:val="pl-PL"/>
+                      </w:rPr>
+                      <m:t>m</m:t>
+                    </m:r>
+                    <m:sSup>
+                      <m:sSupPr>
+                        <m:ctrlPr>
+                          <w:rPr>
+                            <w:rFonts w:ascii="Cambria Math" w:hAnsi="Cambria Math"/>
+                            <w:i/>
+                            <w:lang w:val="pl-PL"/>
+                          </w:rPr>
+                        </m:ctrlPr>
+                      </m:sSupPr>
+                      <m:e>
+                        <m:r>
+                          <w:rPr>
+                            <w:rFonts w:ascii="Cambria Math" w:hAnsi="Cambria Math"/>
+                            <w:lang w:val="pl-PL"/>
+                          </w:rPr>
+                          <m:t>m</m:t>
+                        </m:r>
+                      </m:e>
+                      <m:sup>
+                        <m:r>
+                          <w:rPr>
+                            <w:rFonts w:ascii="Cambria Math" w:hAnsi="Cambria Math"/>
+                            <w:lang w:val="pl-PL"/>
+                          </w:rPr>
+                          <m:t>2</m:t>
+                        </m:r>
+                      </m:sup>
+                    </m:sSup>
+                  </m:e>
+                </m:d>
+                <m:r>
+                  <w:rPr>
+                    <w:rFonts w:ascii="Cambria Math" w:hAnsi="Cambria Math"/>
+                    <w:lang w:val="pl-PL"/>
+                  </w:rPr>
+                  <m:t xml:space="preserve"> </m:t>
+                </m:r>
+                <m:d>
+                  <m:dPr>
+                    <m:ctrlPr>
+                      <w:rPr>
+                        <w:rFonts w:ascii="Cambria Math" w:hAnsi="Cambria Math"/>
+                        <w:i/>
+                        <w:lang w:val="pl-PL"/>
+                      </w:rPr>
+                    </m:ctrlPr>
+                  </m:dPr>
+                  <m:e>
+                    <m:f>
+                      <m:fPr>
+                        <m:ctrlPr>
+                          <w:rPr>
+                            <w:rFonts w:ascii="Cambria Math" w:hAnsi="Cambria Math"/>
+                            <w:i/>
+                            <w:lang w:val="pl-PL"/>
+                          </w:rPr>
+                        </m:ctrlPr>
+                      </m:fPr>
+                      <m:num>
+                        <m:r>
+                          <w:rPr>
+                            <w:rFonts w:ascii="Cambria Math" w:hAnsi="Cambria Math"/>
+                            <w:lang w:val="pl-PL"/>
+                          </w:rPr>
+                          <m:t>π</m:t>
+                        </m:r>
+                        <m:sSup>
+                          <m:sSupPr>
+                            <m:ctrlPr>
+                              <w:rPr>
+                                <w:rFonts w:ascii="Cambria Math" w:hAnsi="Cambria Math"/>
+                                <w:i/>
+                                <w:lang w:val="pl-PL"/>
+                              </w:rPr>
+                            </m:ctrlPr>
+                          </m:sSupPr>
+                          <m:e>
+                            <m:r>
+                              <w:rPr>
+                                <w:rFonts w:ascii="Cambria Math" w:hAnsi="Cambria Math"/>
+                                <w:lang w:val="pl-PL"/>
+                              </w:rPr>
+                              <m:t>d</m:t>
+                            </m:r>
+                          </m:e>
+                          <m:sup>
+                            <m:r>
+                              <w:rPr>
+                                <w:rFonts w:ascii="Cambria Math" w:hAnsi="Cambria Math"/>
+                                <w:lang w:val="pl-PL"/>
+                              </w:rPr>
+                              <m:t>2</m:t>
+                            </m:r>
+                          </m:sup>
+                        </m:sSup>
+                      </m:num>
+                      <m:den>
+                        <m:r>
+                          <w:rPr>
+                            <w:rFonts w:ascii="Cambria Math" w:hAnsi="Cambria Math"/>
+                            <w:lang w:val="pl-PL"/>
+                          </w:rPr>
+                          <m:t>4</m:t>
+                        </m:r>
+                      </m:den>
+                    </m:f>
+                  </m:e>
+                </m:d>
+              </m:oMath>
+            </m:oMathPara>
+          </w:p>
+        </w:tc>
+        <w:tc>
+          <w:tcPr>
+            <w:tcW w:w="1157" w:type="dxa"/>
+            <w:vAlign w:val="center"/>
+          </w:tcPr>
+          <w:p>
+            <w:pPr>
+              <w:jc w:val="center"/>
+              <w:rPr>
+                <w:rFonts w:ascii="Cambria" w:eastAsia="Times New Roman" w:hAnsi="Cambria" w:cs="Times New Roman"/>
+                <w:lang w:val="pl-PL"/>
+              </w:rPr>
+            </w:pPr>
+            <m:oMathPara>
+              <m:oMath>
+                <m:r>
+                  <w:rPr>
+                    <w:rFonts w:ascii="Cambria Math" w:eastAsia="Times New Roman" w:hAnsi="Cambria Math" w:cs="Times New Roman"/>
+                    <w:lang w:val="pl-PL"/>
+                  </w:rPr>
+                  <m:t xml:space="preserve">f </m:t>
+                </m:r>
+                <m:d>
+                  <m:dPr>
+                    <m:begChr m:val="["/>
+                    <m:endChr m:val="]"/>
+                    <m:ctrlPr>
+                      <w:rPr>
+                        <w:rFonts w:ascii="Cambria Math" w:eastAsia="Times New Roman" w:hAnsi="Cambria Math" w:cs="Times New Roman"/>
+                        <w:i/>
+                        <w:lang w:val="pl-PL"/>
+                      </w:rPr>
+                    </m:ctrlPr>
+                  </m:dPr>
+                  <m:e>
+                    <m:sSup>
+                      <m:sSupPr>
+                        <m:ctrlPr>
+                          <w:rPr>
+                            <w:rFonts w:ascii="Cambria Math" w:eastAsia="Times New Roman" w:hAnsi="Cambria Math" w:cs="Times New Roman"/>
+                            <w:i/>
+                            <w:lang w:val="pl-PL"/>
+                          </w:rPr>
+                        </m:ctrlPr>
+                      </m:sSupPr>
+                      <m:e>
+                        <m:r>
+                          <w:rPr>
+                            <w:rFonts w:ascii="Cambria Math" w:eastAsia="Times New Roman" w:hAnsi="Cambria Math" w:cs="Times New Roman"/>
+                            <w:lang w:val="pl-PL"/>
+                          </w:rPr>
+                          <m:t>s</m:t>
+                        </m:r>
+                      </m:e>
+                      <m:sup>
+                        <m:r>
+                          <w:rPr>
+                            <w:rFonts w:ascii="Cambria Math" w:eastAsia="Times New Roman" w:hAnsi="Cambria Math" w:cs="Times New Roman"/>
+                            <w:lang w:val="pl-PL"/>
+                          </w:rPr>
+                          <m:t>-1</m:t>
+                        </m:r>
+                      </m:sup>
+                    </m:sSup>
+                  </m:e>
+                </m:d>
+              </m:oMath>
+            </m:oMathPara>
+          </w:p>
+        </w:tc>
+        <w:tc>
+          <w:tcPr>
+            <w:tcW w:w="1641" w:type="dxa"/>
+            <w:vAlign w:val="center"/>
+          </w:tcPr>
+          <w:p>
+            <w:pPr>
+              <w:jc w:val="center"/>
+              <w:rPr>
+                <w:lang w:val="pl-PL"/>
+              </w:rPr>
+            </w:pPr>
+            <m:oMathPara>
+              <m:oMath>
+                <m:r>
+                  <w:rPr>
+                    <w:rFonts w:ascii="Cambria Math" w:hAnsi="Cambria Math"/>
+                    <w:lang w:val="pl-PL"/>
+                  </w:rPr>
+                  <m:t xml:space="preserve">ω </m:t>
+                </m:r>
+                <m:d>
+                  <m:dPr>
+                    <m:begChr m:val="["/>
+                    <m:endChr m:val="]"/>
+                    <m:ctrlPr>
+                      <w:rPr>
+                        <w:rFonts w:ascii="Cambria Math" w:hAnsi="Cambria Math"/>
+                        <w:i/>
+                        <w:lang w:val="pl-PL"/>
+                      </w:rPr>
+                    </m:ctrlPr>
+                  </m:dPr>
+                  <m:e>
+                    <m:sSup>
+                      <m:sSupPr>
+                        <m:ctrlPr>
+                          <w:rPr>
+                            <w:rFonts w:ascii="Cambria Math" w:hAnsi="Cambria Math"/>
+                            <w:i/>
+                            <w:lang w:val="pl-PL"/>
+                          </w:rPr>
+                        </m:ctrlPr>
+                      </m:sSupPr>
+                      <m:e>
+                        <m:r>
+                          <w:rPr>
+                            <w:rFonts w:ascii="Cambria Math" w:hAnsi="Cambria Math"/>
+                            <w:lang w:val="pl-PL"/>
+                          </w:rPr>
+                          <m:t>s</m:t>
+                        </m:r>
+                      </m:e>
+                      <m:sup>
+                        <m:r>
+                          <w:rPr>
+                            <w:rFonts w:ascii="Cambria Math" w:hAnsi="Cambria Math"/>
+                            <w:lang w:val="pl-PL"/>
+                          </w:rPr>
+                          <m:t>-1</m:t>
+                        </m:r>
+                      </m:sup>
+                    </m:sSup>
+                  </m:e>
+                </m:d>
+                <m:r>
+                  <w:rPr>
+                    <w:rFonts w:ascii="Cambria Math" w:hAnsi="Cambria Math"/>
+                    <w:lang w:val="pl-PL"/>
+                  </w:rPr>
+                  <m:t xml:space="preserve"> </m:t>
+                </m:r>
+                <m:d>
+                  <m:dPr>
+                    <m:ctrlPr>
+                      <w:rPr>
+                        <w:rFonts w:ascii="Cambria Math" w:hAnsi="Cambria Math"/>
+                        <w:i/>
+                        <w:lang w:val="pl-PL"/>
+                      </w:rPr>
+                    </m:ctrlPr>
+                  </m:dPr>
+                  <m:e>
+                    <m:r>
+                      <w:rPr>
+                        <w:rFonts w:ascii="Cambria Math" w:hAnsi="Cambria Math"/>
+                        <w:lang w:val="pl-PL"/>
+                      </w:rPr>
+                      <m:t>2πf</m:t>
+                    </m:r>
+                  </m:e>
+                </m:d>
+              </m:oMath>
+            </m:oMathPara>
+          </w:p>
+        </w:tc>
+        <w:tc>
+          <w:tcPr>
+            <w:tcW w:w="1361" w:type="dxa"/>
+            <w:vAlign w:val="center"/>
+          </w:tcPr>
+          <w:p>
+            <w:pPr>
+              <w:jc w:val="center"/>
+              <w:rPr>
+                <w:lang w:val="pl-PL"/>
+              </w:rPr>
+            </w:pPr>
+            <m:oMathPara>
+              <m:oMath>
+                <m:sSubSup>
+                  <m:sSubSupPr>
+                    <m:ctrlPr>
+                      <w:rPr>
+                        <w:rFonts w:ascii="Cambria Math" w:hAnsi="Cambria Math"/>
+                        <w:i/>
+                        <w:lang w:val="pl-PL"/>
+                      </w:rPr>
+                    </m:ctrlPr>
+                  </m:sSubSupPr>
+                  <m:e>
+                    <m:r>
+                      <w:rPr>
+                        <w:rFonts w:ascii="Cambria Math" w:hAnsi="Cambria Math"/>
+                        <w:lang w:val="pl-PL"/>
+                      </w:rPr>
+                      <m:t>B</m:t>
+                    </m:r>
+                  </m:e>
+                  <m:sub>
+                    <m:r>
+                      <w:rPr>
+                        <w:rFonts w:ascii="Cambria Math" w:hAnsi="Cambria Math"/>
+                        <w:lang w:val="pl-PL"/>
+                      </w:rPr>
+                      <m:t>0</m:t>
+                    </m:r>
+                  </m:sub>
+                  <m:sup>
+                    <m:r>
+                      <w:rPr>
+                        <w:rFonts w:ascii="Cambria Math" w:hAnsi="Cambria Math"/>
+                        <w:lang w:val="pl-PL"/>
+                      </w:rPr>
+                      <m:t>sk</m:t>
+                    </m:r>
+                  </m:sup>
+                </m:sSubSup>
+                <m:r>
+                  <w:rPr>
+                    <w:rFonts w:ascii="Cambria Math" w:hAnsi="Cambria Math"/>
+                    <w:lang w:val="pl-PL"/>
+                  </w:rPr>
+                  <m:t xml:space="preserve"> [mT]</m:t>
+                </m:r>
+              </m:oMath>
+            </m:oMathPara>
+          </w:p>
+        </w:tc>
+      </w:tr>
+      <w:tr>
+        <w:trPr>
+          <w:jc w:val="center"/>
+        </w:trPr>
+        <w:tc>
+          <w:tcPr>
+            <w:tcW w:w="1371" w:type="dxa"/>
+            <w:vAlign w:val="center"/>
+          </w:tcPr>
+          <w:p>
+            <w:pPr>
+              <w:jc w:val="center"/>
+              <w:rPr>
+                <w:lang w:val="pl-PL"/>
+              </w:rPr>
+            </w:pPr>
+            <w:r>
+              <w:rPr>
+                <w:lang w:val="pl-PL"/>
+              </w:rPr>
+              <w:t>0,3352</w:t>
+            </w:r>
+          </w:p>
+        </w:tc>
+        <w:tc>
+          <w:tcPr>
+            <w:tcW w:w="893" w:type="dxa"/>
+            <w:vAlign w:val="center"/>
+          </w:tcPr>
+          <w:p>
+            <w:pPr>
+              <w:jc w:val="center"/>
+              <w:rPr>
+                <w:lang w:val="pl-PL"/>
+              </w:rPr>
+            </w:pPr>
+            <w:r>
+              <w:rPr>
+                <w:lang w:val="pl-PL"/>
+              </w:rPr>
+              <w:t>8</w:t>
+            </w:r>
+          </w:p>
+        </w:tc>
+        <w:tc>
+          <w:tcPr>
+            <w:tcW w:w="855" w:type="dxa"/>
+            <w:vAlign w:val="center"/>
+          </w:tcPr>
+          <w:p>
+            <w:pPr>
+              <w:jc w:val="center"/>
+              <w:rPr>
+                <w:lang w:val="pl-PL"/>
+              </w:rPr>
+            </w:pPr>
+            <m:oMathPara>
+              <m:oMath>
+                <m:r>
+                  <w:rPr>
+                    <w:rFonts w:ascii="Cambria Math" w:hAnsi="Cambria Math"/>
+                    <w:lang w:val="pl-PL"/>
+                  </w:rPr>
+                  <m:t>3,3</m:t>
+                </m:r>
+              </m:oMath>
+            </m:oMathPara>
+          </w:p>
+        </w:tc>
+        <w:tc>
+          <w:tcPr>
+            <w:tcW w:w="1650" w:type="dxa"/>
+            <w:vAlign w:val="center"/>
+          </w:tcPr>
+          <w:p>
+            <w:pPr>
+              <w:jc w:val="center"/>
+              <w:rPr>
+                <w:lang w:val="pl-PL"/>
+              </w:rPr>
+            </w:pPr>
+            <m:oMathPara>
+              <m:oMath>
+                <m:r>
+                  <w:rPr>
+                    <w:rFonts w:ascii="Cambria Math" w:hAnsi="Cambria Math"/>
+                    <w:lang w:val="pl-PL"/>
+                  </w:rPr>
+                  <m:t>8,6</m:t>
+                </m:r>
+              </m:oMath>
+            </m:oMathPara>
+          </w:p>
+        </w:tc>
+        <w:tc>
+          <w:tcPr>
+            <w:tcW w:w="1157" w:type="dxa"/>
+            <w:vAlign w:val="center"/>
+          </w:tcPr>
+          <w:p>
+            <w:pPr>
+              <w:jc w:val="center"/>
+              <w:rPr>
+                <w:lang w:val="pl-PL"/>
+              </w:rPr>
+            </w:pPr>
+            <w:r>
+              <w:rPr>
+                <w:lang w:val="pl-PL"/>
+              </w:rPr>
+              <w:t>180</w:t>
+            </w:r>
+          </w:p>
+        </w:tc>
+        <w:tc>
+          <w:tcPr>
+            <w:tcW w:w="1641" w:type="dxa"/>
+            <w:vAlign w:val="center"/>
+          </w:tcPr>
+          <w:p>
+            <w:pPr>
+              <w:jc w:val="center"/>
+              <w:rPr>
+                <w:lang w:val="pl-PL"/>
+              </w:rPr>
+            </w:pPr>
+            <w:r>
+              <w:rPr>
+                <w:lang w:val="pl-PL"/>
+              </w:rPr>
+              <w:t>1130,97</w:t>
+            </w:r>
+          </w:p>
+        </w:tc>
+        <w:tc>
+          <w:tcPr>
+            <w:tcW w:w="1361" w:type="dxa"/>
+            <w:vAlign w:val="center"/>
+          </w:tcPr>
+          <w:p>
+            <w:pPr>
+              <w:jc w:val="center"/>
+              <w:rPr>
+                <w:lang w:val="pl-PL"/>
+              </w:rPr>
+            </w:pPr>
+            <w:r>
+              <w:rPr>
+                <w:lang w:val="pl-PL"/>
+              </w:rPr>
+              <w:t>4,33</w:t>
+            </w:r>
+          </w:p>
+        </w:tc>
+      </w:tr>
+    </w:tbl>
+    <w:p>
+      <w:pPr>
+        <w:ind w:left="360"/>
+        <w:rPr>
+          <w:lang w:val="pl-PL"/>
+        </w:rPr>
+      </w:pPr>
+    </w:p>
+    <w:p>
+      <w:pPr>
+        <w:ind w:left="360"/>
+        <w:rPr>
+          <w:lang w:val="pl-PL"/>
+        </w:rPr>
+      </w:pPr>
+      <w:r>
+        <w:rPr>
+          <w:lang w:val="pl-PL"/>
+        </w:rPr>
+        <w:t>Niepewność pomiaru napięcia wyniosła:</w:t>
+      </w:r>
+    </w:p>
+    <w:p>
+      <w:pPr>
+        <w:ind w:left="360"/>
+        <w:rPr>
+          <w:lang w:val="pl-PL"/>
+        </w:rPr>
+      </w:pPr>
+      <m:oMathPara>
+        <m:oMath>
+          <m:r>
+            <w:rPr>
+              <w:rFonts w:ascii="Cambria Math" w:hAnsi="Cambria Math"/>
+              <w:lang w:val="pl-PL"/>
+            </w:rPr>
+            <m:t>u</m:t>
+          </m:r>
+          <m:d>
+            <m:dPr>
+              <m:ctrlPr>
+                <w:rPr>
+                  <w:rFonts w:ascii="Cambria Math" w:hAnsi="Cambria Math"/>
+                  <w:i/>
+                  <w:lang w:val="pl-PL"/>
+                </w:rPr>
+              </m:ctrlPr>
+            </m:dPr>
+            <m:e>
+              <m:sSup>
+                <m:sSupPr>
+                  <m:ctrlPr>
+                    <w:rPr>
+                      <w:rFonts w:ascii="Cambria Math" w:hAnsi="Cambria Math"/>
+                      <w:i/>
+                      <w:lang w:val="pl-PL"/>
+                    </w:rPr>
+                  </m:ctrlPr>
+                </m:sSupPr>
+                <m:e>
+                  <m:r>
+                    <w:rPr>
+                      <w:rFonts w:ascii="Cambria Math" w:hAnsi="Cambria Math"/>
+                      <w:lang w:val="pl-PL"/>
+                    </w:rPr>
+                    <m:t>U</m:t>
+                  </m:r>
+                </m:e>
+                <m:sup>
+                  <m:r>
+                    <w:rPr>
+                      <w:rFonts w:ascii="Cambria Math" w:hAnsi="Cambria Math"/>
+                      <w:lang w:val="pl-PL"/>
+                    </w:rPr>
+                    <m:t>sk</m:t>
+                  </m:r>
+                </m:sup>
+              </m:sSup>
+            </m:e>
+          </m:d>
+          <m:r>
+            <w:rPr>
+              <w:rFonts w:ascii="Cambria Math" w:hAnsi="Cambria Math"/>
+              <w:lang w:val="pl-PL"/>
+            </w:rPr>
+            <m:t>=0,0001 mV</m:t>
+          </m:r>
+        </m:oMath>
+      </m:oMathPara>
+    </w:p>
+    <w:p>
+      <w:pPr>
+        <w:ind w:left="360"/>
+        <w:rPr>
+          <w:lang w:val="pl-PL"/>
+        </w:rPr>
+      </w:pPr>
+    </w:p>
+    <w:p>
+      <w:pPr>
+        <w:ind w:left="360"/>
+        <w:rPr>
+          <w:lang w:val="pl-PL"/>
+        </w:rPr>
+      </w:pPr>
+      <w:r>
+        <w:rPr>
+          <w:lang w:val="pl-PL"/>
+        </w:rPr>
+        <w:t xml:space="preserve">Niepewność </w:t>
+      </w:r>
+      <w:r>
+        <w:rPr>
+          <w:lang w:val="pl-PL"/>
+        </w:rPr>
+        <w:t>wyznaczenia powierzchni oraz natężenia pola obliczono</w:t>
+      </w:r>
+      <w:r>
+        <w:rPr>
+          <w:lang w:val="pl-PL"/>
+        </w:rPr>
+        <w:t xml:space="preserve"> z prawa przenoszenia niepewności</w:t>
+      </w:r>
+      <w:r>
+        <w:rPr>
+          <w:lang w:val="pl-PL"/>
+        </w:rPr>
+        <w:t>:</w:t>
+      </w:r>
+    </w:p>
+    <w:p>
+      <w:pPr>
+        <w:ind w:left="360"/>
+        <w:rPr>
+          <w:lang w:val="pl-PL"/>
+        </w:rPr>
+      </w:pPr>
+      <m:oMathPara>
+        <m:oMath>
+          <m:r>
+            <w:rPr>
+              <w:rFonts w:ascii="Cambria Math" w:hAnsi="Cambria Math"/>
+              <w:lang w:val="pl-PL"/>
+            </w:rPr>
+            <m:t>u</m:t>
+          </m:r>
+          <m:d>
+            <m:dPr>
+              <m:ctrlPr>
+                <w:rPr>
+                  <w:rFonts w:ascii="Cambria Math" w:hAnsi="Cambria Math"/>
+                  <w:i/>
+                  <w:lang w:val="pl-PL"/>
+                </w:rPr>
+              </m:ctrlPr>
+            </m:dPr>
+            <m:e>
+              <m:r>
+                <w:rPr>
+                  <w:rFonts w:ascii="Cambria Math" w:hAnsi="Cambria Math"/>
+                  <w:lang w:val="pl-PL"/>
+                </w:rPr>
+                <m:t>S</m:t>
+              </m:r>
+            </m:e>
+          </m:d>
+          <m:r>
+            <w:rPr>
+              <w:rFonts w:ascii="Cambria Math" w:hAnsi="Cambria Math"/>
+              <w:lang w:val="pl-PL"/>
+            </w:rPr>
+            <m:t>=</m:t>
+          </m:r>
+          <m:d>
+            <m:dPr>
+              <m:begChr m:val="|"/>
+              <m:endChr m:val="|"/>
+              <m:ctrlPr>
+                <w:rPr>
+                  <w:rFonts w:ascii="Cambria Math" w:hAnsi="Cambria Math"/>
+                  <w:i/>
+                  <w:lang w:val="pl-PL"/>
+                </w:rPr>
+              </m:ctrlPr>
+            </m:dPr>
+            <m:e>
+              <m:f>
+                <m:fPr>
+                  <m:ctrlPr>
+                    <w:rPr>
+                      <w:rFonts w:ascii="Cambria Math" w:hAnsi="Cambria Math"/>
+                      <w:i/>
+                      <w:lang w:val="pl-PL"/>
+                    </w:rPr>
+                  </m:ctrlPr>
+                </m:fPr>
+                <m:num>
+                  <m:r>
+                    <w:rPr>
+                      <w:rFonts w:ascii="Cambria Math" w:hAnsi="Cambria Math"/>
+                      <w:lang w:val="pl-PL"/>
+                    </w:rPr>
+                    <m:t>πdu(d)</m:t>
+                  </m:r>
+                </m:num>
+                <m:den>
+                  <m:r>
+                    <w:rPr>
+                      <w:rFonts w:ascii="Cambria Math" w:hAnsi="Cambria Math"/>
+                      <w:lang w:val="pl-PL"/>
+                    </w:rPr>
+                    <m:t>2</m:t>
+                  </m:r>
+                </m:den>
+              </m:f>
+            </m:e>
+          </m:d>
+          <m:r>
+            <w:rPr>
+              <w:rFonts w:ascii="Cambria Math" w:hAnsi="Cambria Math"/>
+              <w:lang w:val="pl-PL"/>
+            </w:rPr>
+            <m:t>=0,26 mm</m:t>
+          </m:r>
+        </m:oMath>
+      </m:oMathPara>
+    </w:p>
+    <w:p>
+      <w:pPr>
+        <w:ind w:left="360"/>
+        <w:rPr>
+          <w:lang w:val="pl-PL"/>
+        </w:rPr>
+      </w:pPr>
+      <m:oMathPara>
+        <m:oMath>
+          <m:r>
+            <w:rPr>
+              <w:rFonts w:ascii="Cambria Math" w:hAnsi="Cambria Math"/>
+              <w:lang w:val="pl-PL"/>
+            </w:rPr>
+            <m:t>u</m:t>
+          </m:r>
+          <m:d>
+            <m:dPr>
+              <m:ctrlPr>
+                <w:rPr>
+                  <w:rFonts w:ascii="Cambria Math" w:hAnsi="Cambria Math"/>
+                  <w:i/>
+                  <w:lang w:val="pl-PL"/>
+                </w:rPr>
+              </m:ctrlPr>
+            </m:dPr>
+            <m:e>
+              <m:sSubSup>
+                <m:sSubSupPr>
+                  <m:ctrlPr>
+                    <w:rPr>
+                      <w:rFonts w:ascii="Cambria Math" w:hAnsi="Cambria Math"/>
+                      <w:i/>
+                      <w:lang w:val="pl-PL"/>
+                    </w:rPr>
+                  </m:ctrlPr>
+                </m:sSubSupPr>
+                <m:e>
+                  <m:r>
+                    <w:rPr>
+                      <w:rFonts w:ascii="Cambria Math" w:hAnsi="Cambria Math"/>
+                      <w:lang w:val="pl-PL"/>
+                    </w:rPr>
+                    <m:t>B</m:t>
+                  </m:r>
+                </m:e>
+                <m:sub>
+                  <m:r>
+                    <w:rPr>
+                      <w:rFonts w:ascii="Cambria Math" w:hAnsi="Cambria Math"/>
+                      <w:lang w:val="pl-PL"/>
+                    </w:rPr>
+                    <m:t>0</m:t>
+                  </m:r>
+                </m:sub>
+                <m:sup>
+                  <m:r>
+                    <w:rPr>
+                      <w:rFonts w:ascii="Cambria Math" w:hAnsi="Cambria Math"/>
+                      <w:lang w:val="pl-PL"/>
+                    </w:rPr>
+                    <m:t>sk</m:t>
+                  </m:r>
+                </m:sup>
+              </m:sSubSup>
+            </m:e>
+          </m:d>
+          <m:r>
+            <w:rPr>
+              <w:rFonts w:ascii="Cambria Math" w:hAnsi="Cambria Math"/>
+              <w:lang w:val="pl-PL"/>
+            </w:rPr>
+            <m:t>=</m:t>
+          </m:r>
+          <m:f>
+            <m:fPr>
+              <m:ctrlPr>
+                <w:rPr>
+                  <w:rFonts w:ascii="Cambria Math" w:hAnsi="Cambria Math"/>
+                  <w:i/>
+                  <w:lang w:val="pl-PL"/>
+                </w:rPr>
+              </m:ctrlPr>
+            </m:fPr>
+            <m:num>
+              <m:r>
+                <w:rPr>
+                  <w:rFonts w:ascii="Cambria Math" w:hAnsi="Cambria Math"/>
+                  <w:lang w:val="pl-PL"/>
+                </w:rPr>
+                <m:t>1</m:t>
+              </m:r>
+            </m:num>
+            <m:den>
+              <m:r>
+                <w:rPr>
+                  <w:rFonts w:ascii="Cambria Math" w:hAnsi="Cambria Math"/>
+                  <w:lang w:val="pl-PL"/>
+                </w:rPr>
+                <m:t>nSω</m:t>
+              </m:r>
+            </m:den>
+          </m:f>
+          <m:rad>
+            <m:radPr>
+              <m:degHide m:val="1"/>
+              <m:ctrlPr>
+                <w:rPr>
+                  <w:rFonts w:ascii="Cambria Math" w:hAnsi="Cambria Math"/>
+                  <w:i/>
+                  <w:lang w:val="pl-PL"/>
+                </w:rPr>
+              </m:ctrlPr>
+            </m:radPr>
+            <m:deg/>
+            <m:e>
+              <m:sSup>
+                <m:sSupPr>
+                  <m:ctrlPr>
+                    <w:rPr>
+                      <w:rFonts w:ascii="Cambria Math" w:hAnsi="Cambria Math"/>
+                      <w:i/>
+                      <w:lang w:val="pl-PL"/>
+                    </w:rPr>
+                  </m:ctrlPr>
+                </m:sSupPr>
+                <m:e>
+                  <m:d>
+                    <m:dPr>
+                      <m:ctrlPr>
+                        <w:rPr>
+                          <w:rFonts w:ascii="Cambria Math" w:hAnsi="Cambria Math"/>
+                          <w:i/>
+                          <w:lang w:val="pl-PL"/>
+                        </w:rPr>
+                      </m:ctrlPr>
+                    </m:dPr>
+                    <m:e>
+                      <m:f>
+                        <m:fPr>
+                          <m:ctrlPr>
+                            <w:rPr>
+                              <w:rFonts w:ascii="Cambria Math" w:hAnsi="Cambria Math"/>
+                              <w:i/>
+                              <w:lang w:val="pl-PL"/>
+                            </w:rPr>
+                          </m:ctrlPr>
+                        </m:fPr>
+                        <m:num>
+                          <m:sSup>
+                            <m:sSupPr>
+                              <m:ctrlPr>
+                                <w:rPr>
+                                  <w:rFonts w:ascii="Cambria Math" w:hAnsi="Cambria Math"/>
+                                  <w:i/>
+                                  <w:lang w:val="pl-PL"/>
+                                </w:rPr>
+                              </m:ctrlPr>
+                            </m:sSupPr>
+                            <m:e>
+                              <m:r>
+                                <w:rPr>
+                                  <w:rFonts w:ascii="Cambria Math" w:hAnsi="Cambria Math"/>
+                                  <w:lang w:val="pl-PL"/>
+                                </w:rPr>
+                                <m:t>U</m:t>
+                              </m:r>
+                            </m:e>
+                            <m:sup>
+                              <m:r>
+                                <w:rPr>
+                                  <w:rFonts w:ascii="Cambria Math" w:hAnsi="Cambria Math"/>
+                                  <w:lang w:val="pl-PL"/>
+                                </w:rPr>
+                                <m:t>sk</m:t>
+                              </m:r>
+                            </m:sup>
+                          </m:sSup>
+                          <m:r>
+                            <w:rPr>
+                              <w:rFonts w:ascii="Cambria Math" w:hAnsi="Cambria Math"/>
+                              <w:lang w:val="pl-PL"/>
+                            </w:rPr>
+                            <m:t>u</m:t>
+                          </m:r>
+                          <m:d>
+                            <m:dPr>
+                              <m:ctrlPr>
+                                <w:rPr>
+                                  <w:rFonts w:ascii="Cambria Math" w:hAnsi="Cambria Math"/>
+                                  <w:i/>
+                                  <w:lang w:val="pl-PL"/>
+                                </w:rPr>
+                              </m:ctrlPr>
+                            </m:dPr>
+                            <m:e>
+                              <m:r>
+                                <w:rPr>
+                                  <w:rFonts w:ascii="Cambria Math" w:hAnsi="Cambria Math"/>
+                                  <w:lang w:val="pl-PL"/>
+                                </w:rPr>
+                                <m:t>S</m:t>
+                              </m:r>
+                            </m:e>
+                          </m:d>
+                        </m:num>
+                        <m:den>
+                          <m:r>
+                            <w:rPr>
+                              <w:rFonts w:ascii="Cambria Math" w:hAnsi="Cambria Math"/>
+                              <w:lang w:val="pl-PL"/>
+                            </w:rPr>
+                            <m:t>S</m:t>
+                          </m:r>
+                        </m:den>
+                      </m:f>
+                    </m:e>
+                  </m:d>
+                </m:e>
+                <m:sup>
+                  <m:r>
+                    <w:rPr>
+                      <w:rFonts w:ascii="Cambria Math" w:hAnsi="Cambria Math"/>
+                      <w:lang w:val="pl-PL"/>
+                    </w:rPr>
+                    <m:t>2</m:t>
+                  </m:r>
+                </m:sup>
+              </m:sSup>
+              <m:r>
+                <w:rPr>
+                  <w:rFonts w:ascii="Cambria Math" w:hAnsi="Cambria Math"/>
+                  <w:lang w:val="pl-PL"/>
+                </w:rPr>
+                <m:t>+</m:t>
+              </m:r>
+              <m:sSup>
+                <m:sSupPr>
+                  <m:ctrlPr>
+                    <w:rPr>
+                      <w:rFonts w:ascii="Cambria Math" w:hAnsi="Cambria Math"/>
+                      <w:i/>
+                      <w:lang w:val="pl-PL"/>
+                    </w:rPr>
+                  </m:ctrlPr>
+                </m:sSupPr>
+                <m:e>
+                  <m:d>
+                    <m:dPr>
+                      <m:ctrlPr>
+                        <w:rPr>
+                          <w:rFonts w:ascii="Cambria Math" w:hAnsi="Cambria Math"/>
+                          <w:i/>
+                          <w:lang w:val="pl-PL"/>
+                        </w:rPr>
+                      </m:ctrlPr>
+                    </m:dPr>
+                    <m:e>
+                      <m:r>
+                        <w:rPr>
+                          <w:rFonts w:ascii="Cambria Math" w:hAnsi="Cambria Math"/>
+                          <w:lang w:val="pl-PL"/>
+                        </w:rPr>
+                        <m:t>u</m:t>
+                      </m:r>
+                      <m:d>
+                        <m:dPr>
+                          <m:ctrlPr>
+                            <w:rPr>
+                              <w:rFonts w:ascii="Cambria Math" w:hAnsi="Cambria Math"/>
+                              <w:i/>
+                              <w:lang w:val="pl-PL"/>
+                            </w:rPr>
+                          </m:ctrlPr>
+                        </m:dPr>
+                        <m:e>
+                          <m:sSup>
+                            <m:sSupPr>
+                              <m:ctrlPr>
+                                <w:rPr>
+                                  <w:rFonts w:ascii="Cambria Math" w:hAnsi="Cambria Math"/>
+                                  <w:i/>
+                                  <w:lang w:val="pl-PL"/>
+                                </w:rPr>
+                              </m:ctrlPr>
+                            </m:sSupPr>
+                            <m:e>
+                              <m:r>
+                                <w:rPr>
+                                  <w:rFonts w:ascii="Cambria Math" w:hAnsi="Cambria Math"/>
+                                  <w:lang w:val="pl-PL"/>
+                                </w:rPr>
+                                <m:t>U</m:t>
+                              </m:r>
+                            </m:e>
+                            <m:sup>
+                              <m:r>
+                                <w:rPr>
+                                  <w:rFonts w:ascii="Cambria Math" w:hAnsi="Cambria Math"/>
+                                  <w:lang w:val="pl-PL"/>
+                                </w:rPr>
+                                <m:t>sk</m:t>
+                              </m:r>
+                            </m:sup>
+                          </m:sSup>
+                        </m:e>
+                      </m:d>
+                    </m:e>
+                  </m:d>
+                </m:e>
+                <m:sup>
+                  <m:r>
+                    <w:rPr>
+                      <w:rFonts w:ascii="Cambria Math" w:hAnsi="Cambria Math"/>
+                      <w:lang w:val="pl-PL"/>
+                    </w:rPr>
+                    <m:t>2</m:t>
+                  </m:r>
+                </m:sup>
+              </m:sSup>
+            </m:e>
+          </m:rad>
+          <m:r>
+            <w:rPr>
+              <w:rFonts w:ascii="Cambria Math" w:hAnsi="Cambria Math"/>
+              <w:lang w:val="pl-PL"/>
+            </w:rPr>
+            <m:t>=</m:t>
+          </m:r>
+          <m:r>
+            <w:rPr>
+              <w:rFonts w:ascii="Cambria Math" w:hAnsi="Cambria Math"/>
+              <w:lang w:val="pl-PL"/>
+            </w:rPr>
+            <m:t>0,13 mT</m:t>
+          </m:r>
+        </m:oMath>
+      </m:oMathPara>
+    </w:p>
+    <w:p>
+      <w:pPr>
+        <w:ind w:left="360"/>
+        <w:rPr>
+          <w:lang w:val="pl-PL"/>
+        </w:rPr>
+      </w:pPr>
+    </w:p>
+    <w:p>
+      <w:pPr>
+        <w:ind w:left="360"/>
+        <w:rPr>
+          <w:lang w:val="pl-PL"/>
+        </w:rPr>
+      </w:pPr>
+    </w:p>
+    <w:p>
+      <w:pPr>
+        <w:ind w:left="360"/>
+        <w:rPr>
+          <w:lang w:val="pl-PL"/>
+        </w:rPr>
+      </w:pPr>
+      <w:r>
+        <w:rPr>
+          <w:lang w:val="pl-PL"/>
+        </w:rPr>
+        <w:t>Następnie wyznaczono zależność wyindukowanego napięcia w funkcji położenia próbki, która została przedstawiona na rys. 1.</w:t>
+      </w:r>
+    </w:p>
+    <w:p>
+      <w:pPr>
+        <w:ind w:left="360"/>
+        <w:jc w:val="center"/>
+        <w:rPr>
+          <w:lang w:val="pl-PL"/>
+        </w:rPr>
+      </w:pPr>
+    </w:p>
+    <w:p>
+      <w:pPr>
+        <w:ind w:left="360"/>
+        <w:jc w:val="center"/>
+        <w:rPr>
+          <w:lang w:val="pl-PL"/>
+        </w:rPr>
+      </w:pPr>
+      <w:r>
+        <w:rPr>
+          <w:noProof/>
+          <w:lang w:val="pl-PL" w:eastAsia="pl-PL" w:bidi="ar-SA"/>
+        </w:rPr>
+        <w:lastRenderedPageBreak/>
+        <w:drawing>
+          <wp:inline distT="0" distB="0" distL="0" distR="0">
+            <wp:extent cx="3381375" cy="3381375"/>
+            <wp:effectExtent l="0" t="0" r="0" b="0"/>
+            <wp:docPr id="2" name="Obraz 2"/>
+            <wp:cNvGraphicFramePr>
+              <a:graphicFrameLocks xmlns:a="http://schemas.openxmlformats.org/drawingml/2006/main" noChangeAspect="1"/>
+            </wp:cNvGraphicFramePr>
+            <a:graphic xmlns:a="http://schemas.openxmlformats.org/drawingml/2006/main">
+              <a:graphicData uri="http://schemas.openxmlformats.org/drawingml/2006/picture">
+                <pic:pic xmlns:pic="http://schemas.openxmlformats.org/drawingml/2006/picture">
+                  <pic:nvPicPr>
+                    <pic:cNvPr id="2" name="wykres1.png"/>
+                    <pic:cNvPicPr/>
+                  </pic:nvPicPr>
+                  <pic:blipFill>
+                    <a:blip r:embed="rId8">
+                      <a:extLst>
+                        <a:ext uri="{28A0092B-C50C-407E-A947-70E740481C1C}">
+                          <a14:useLocalDpi xmlns:a14="http://schemas.microsoft.com/office/drawing/2010/main" val="0"/>
+                        </a:ext>
+                      </a:extLst>
+                    </a:blip>
+                    <a:stretch>
+                      <a:fillRect/>
+                    </a:stretch>
+                  </pic:blipFill>
+                  <pic:spPr>
+                    <a:xfrm>
+                      <a:off x="0" y="0"/>
+                      <a:ext cx="3381375" cy="3381375"/>
+                    </a:xfrm>
+                    <a:prstGeom prst="rect">
+                      <a:avLst/>
+                    </a:prstGeom>
+                  </pic:spPr>
+                </pic:pic>
+              </a:graphicData>
+            </a:graphic>
+          </wp:inline>
+        </w:drawing>
+      </w:r>
+    </w:p>
+    <w:p>
+      <w:pPr>
+        <w:ind w:left="360"/>
+        <w:jc w:val="center"/>
+        <w:rPr>
+          <w:lang w:val="pl-PL"/>
+        </w:rPr>
+      </w:pPr>
+      <w:r>
+        <w:rPr>
+          <w:b/>
+          <w:lang w:val="pl-PL"/>
+        </w:rPr>
+        <w:t>Rys. 1.</w:t>
+      </w:r>
+      <w:r>
+        <w:rPr>
+          <w:lang w:val="pl-PL"/>
+        </w:rPr>
+        <w:t xml:space="preserve"> Zależność </w:t>
+      </w:r>
+      <w:r>
+        <w:rPr>
+          <w:lang w:val="pl-PL"/>
+        </w:rPr>
+        <w:t>wyindukowanego napięcia w zależności od położenia próbki.</w:t>
+      </w:r>
+    </w:p>
+    <w:p>
+      <w:pPr>
+        <w:ind w:left="360"/>
+        <w:rPr>
+          <w:lang w:val="pl-PL"/>
+        </w:rPr>
+      </w:pPr>
+      <w:r>
+        <w:rPr>
+          <w:lang w:val="pl-PL"/>
+        </w:rPr>
+        <w:t xml:space="preserve">Na rys 1 można zaobserwować wyraźną symetrię, której oś oznaczono szarą pionową linią. </w:t>
+      </w:r>
+    </w:p>
+    <w:p>
+      <w:pPr>
+        <w:ind w:left="360"/>
+        <w:rPr>
+          <w:lang w:val="pl-PL"/>
+        </w:rPr>
+      </w:pPr>
+      <w:r>
+        <w:rPr>
+          <w:lang w:val="pl-PL"/>
+        </w:rPr>
+        <w:t>W tabeli 2 przedstawiono dane wykorzystane do obliczenia podatności magnetycznej przy pomocy wzoru (8).</w:t>
+      </w:r>
+      <w:r>
+        <w:rPr>
+          <w:lang w:val="pl-PL"/>
+        </w:rPr>
+        <w:t xml:space="preserve"> </w:t>
+      </w:r>
+      <w:r>
+        <w:rPr>
+          <w:lang w:val="pl-PL"/>
+        </w:rPr>
+        <w:t>Wartość objętości kuli obliczono wykorzystując wartość średnicy z tabeli 1.</w:t>
+      </w:r>
+      <w:r>
+        <w:rPr>
+          <w:lang w:val="pl-PL"/>
+        </w:rPr>
+        <w:t xml:space="preserve"> </w:t>
+      </w:r>
+    </w:p>
+    <w:p>
+      <w:pPr>
+        <w:ind w:left="360"/>
+        <w:rPr>
+          <w:lang w:val="pl-PL"/>
+        </w:rPr>
+      </w:pPr>
+      <m:oMathPara>
+        <m:oMath>
+          <m:sSub>
+            <m:sSubPr>
+              <m:ctrlPr>
+                <w:rPr>
+                  <w:rFonts w:ascii="Cambria Math" w:hAnsi="Cambria Math"/>
+                  <w:i/>
+                  <w:lang w:val="pl-PL"/>
+                </w:rPr>
+              </m:ctrlPr>
+            </m:sSubPr>
+            <m:e>
+              <m:r>
+                <w:rPr>
+                  <w:rFonts w:ascii="Cambria Math" w:hAnsi="Cambria Math"/>
+                  <w:lang w:val="pl-PL"/>
+                </w:rPr>
+                <m:t>V</m:t>
+              </m:r>
+            </m:e>
+            <m:sub>
+              <m:r>
+                <w:rPr>
+                  <w:rFonts w:ascii="Cambria Math" w:hAnsi="Cambria Math"/>
+                  <w:lang w:val="pl-PL"/>
+                </w:rPr>
+                <m:t>kulki</m:t>
+              </m:r>
+            </m:sub>
+          </m:sSub>
+          <m:r>
+            <w:rPr>
+              <w:rFonts w:ascii="Cambria Math" w:hAnsi="Cambria Math"/>
+              <w:lang w:val="pl-PL"/>
+            </w:rPr>
+            <m:t>=</m:t>
+          </m:r>
+          <m:f>
+            <m:fPr>
+              <m:ctrlPr>
+                <w:rPr>
+                  <w:rFonts w:ascii="Cambria Math" w:hAnsi="Cambria Math"/>
+                  <w:i/>
+                  <w:lang w:val="pl-PL"/>
+                </w:rPr>
+              </m:ctrlPr>
+            </m:fPr>
+            <m:num>
+              <m:r>
+                <w:rPr>
+                  <w:rFonts w:ascii="Cambria Math" w:hAnsi="Cambria Math"/>
+                  <w:lang w:val="pl-PL"/>
+                </w:rPr>
+                <m:t>π</m:t>
+              </m:r>
+              <m:sSup>
+                <m:sSupPr>
+                  <m:ctrlPr>
+                    <w:rPr>
+                      <w:rFonts w:ascii="Cambria Math" w:hAnsi="Cambria Math"/>
+                      <w:i/>
+                      <w:lang w:val="pl-PL"/>
+                    </w:rPr>
+                  </m:ctrlPr>
+                </m:sSupPr>
+                <m:e>
+                  <m:r>
+                    <w:rPr>
+                      <w:rFonts w:ascii="Cambria Math" w:hAnsi="Cambria Math"/>
+                      <w:lang w:val="pl-PL"/>
+                    </w:rPr>
+                    <m:t>d</m:t>
+                  </m:r>
+                </m:e>
+                <m:sup>
+                  <m:r>
+                    <w:rPr>
+                      <w:rFonts w:ascii="Cambria Math" w:hAnsi="Cambria Math"/>
+                      <w:lang w:val="pl-PL"/>
+                    </w:rPr>
+                    <m:t>3</m:t>
+                  </m:r>
+                </m:sup>
+              </m:sSup>
+            </m:num>
+            <m:den>
+              <m:r>
+                <w:rPr>
+                  <w:rFonts w:ascii="Cambria Math" w:hAnsi="Cambria Math"/>
+                  <w:lang w:val="pl-PL"/>
+                </w:rPr>
+                <m:t>6</m:t>
+              </m:r>
+            </m:den>
+          </m:f>
+          <m:r>
+            <w:rPr>
+              <w:rFonts w:ascii="Cambria Math" w:hAnsi="Cambria Math"/>
+              <w:lang w:val="pl-PL"/>
+            </w:rPr>
+            <m:t>=18,82 m</m:t>
+          </m:r>
+          <m:sSup>
+            <m:sSupPr>
+              <m:ctrlPr>
+                <w:rPr>
+                  <w:rFonts w:ascii="Cambria Math" w:hAnsi="Cambria Math"/>
+                  <w:i/>
+                  <w:lang w:val="pl-PL"/>
+                </w:rPr>
+              </m:ctrlPr>
+            </m:sSupPr>
+            <m:e>
+              <m:r>
+                <w:rPr>
+                  <w:rFonts w:ascii="Cambria Math" w:hAnsi="Cambria Math"/>
+                  <w:lang w:val="pl-PL"/>
+                </w:rPr>
+                <m:t>m</m:t>
+              </m:r>
+            </m:e>
+            <m:sup>
+              <m:r>
+                <w:rPr>
+                  <w:rFonts w:ascii="Cambria Math" w:hAnsi="Cambria Math"/>
+                  <w:lang w:val="pl-PL"/>
+                </w:rPr>
+                <m:t>3</m:t>
+              </m:r>
+            </m:sup>
+          </m:sSup>
+        </m:oMath>
+      </m:oMathPara>
+    </w:p>
+    <w:p>
+      <w:pPr>
+        <w:ind w:left="360"/>
+        <w:rPr>
+          <w:lang w:val="pl-PL"/>
+        </w:rPr>
+      </w:pPr>
+      <m:oMathPara>
+        <m:oMath>
+          <m:r>
+            <w:rPr>
+              <w:rFonts w:ascii="Cambria Math" w:hAnsi="Cambria Math"/>
+              <w:lang w:val="pl-PL"/>
+            </w:rPr>
+            <m:t>u</m:t>
+          </m:r>
+          <m:d>
+            <m:dPr>
+              <m:ctrlPr>
+                <w:rPr>
+                  <w:rFonts w:ascii="Cambria Math" w:hAnsi="Cambria Math"/>
+                  <w:i/>
+                  <w:lang w:val="pl-PL"/>
+                </w:rPr>
+              </m:ctrlPr>
+            </m:dPr>
+            <m:e>
+              <m:sSub>
+                <m:sSubPr>
+                  <m:ctrlPr>
+                    <w:rPr>
+                      <w:rFonts w:ascii="Cambria Math" w:hAnsi="Cambria Math"/>
+                      <w:i/>
+                      <w:lang w:val="pl-PL"/>
+                    </w:rPr>
+                  </m:ctrlPr>
+                </m:sSubPr>
+                <m:e>
+                  <m:r>
+                    <w:rPr>
+                      <w:rFonts w:ascii="Cambria Math" w:hAnsi="Cambria Math"/>
+                      <w:lang w:val="pl-PL"/>
+                    </w:rPr>
+                    <m:t>V</m:t>
+                  </m:r>
+                </m:e>
+                <m:sub>
+                  <m:r>
+                    <w:rPr>
+                      <w:rFonts w:ascii="Cambria Math" w:hAnsi="Cambria Math"/>
+                      <w:lang w:val="pl-PL"/>
+                    </w:rPr>
+                    <m:t>kulki</m:t>
+                  </m:r>
+                </m:sub>
+              </m:sSub>
+            </m:e>
+          </m:d>
+          <m:r>
+            <w:rPr>
+              <w:rFonts w:ascii="Cambria Math" w:hAnsi="Cambria Math"/>
+              <w:lang w:val="pl-PL"/>
+            </w:rPr>
+            <m:t>=</m:t>
+          </m:r>
+          <m:d>
+            <m:dPr>
+              <m:begChr m:val="|"/>
+              <m:endChr m:val="|"/>
+              <m:ctrlPr>
+                <w:rPr>
+                  <w:rFonts w:ascii="Cambria Math" w:hAnsi="Cambria Math"/>
+                  <w:i/>
+                  <w:lang w:val="pl-PL"/>
+                </w:rPr>
+              </m:ctrlPr>
+            </m:dPr>
+            <m:e>
+              <m:f>
+                <m:fPr>
+                  <m:ctrlPr>
+                    <w:rPr>
+                      <w:rFonts w:ascii="Cambria Math" w:hAnsi="Cambria Math"/>
+                      <w:i/>
+                      <w:lang w:val="pl-PL"/>
+                    </w:rPr>
+                  </m:ctrlPr>
+                </m:fPr>
+                <m:num>
+                  <m:r>
+                    <w:rPr>
+                      <w:rFonts w:ascii="Cambria Math" w:hAnsi="Cambria Math"/>
+                      <w:lang w:val="pl-PL"/>
+                    </w:rPr>
+                    <m:t>π</m:t>
+                  </m:r>
+                  <m:sSup>
+                    <m:sSupPr>
+                      <m:ctrlPr>
+                        <w:rPr>
+                          <w:rFonts w:ascii="Cambria Math" w:hAnsi="Cambria Math"/>
+                          <w:i/>
+                          <w:lang w:val="pl-PL"/>
+                        </w:rPr>
+                      </m:ctrlPr>
+                    </m:sSupPr>
+                    <m:e>
+                      <m:r>
+                        <w:rPr>
+                          <w:rFonts w:ascii="Cambria Math" w:hAnsi="Cambria Math"/>
+                          <w:lang w:val="pl-PL"/>
+                        </w:rPr>
+                        <m:t>d</m:t>
+                      </m:r>
+                    </m:e>
+                    <m:sup>
+                      <m:r>
+                        <w:rPr>
+                          <w:rFonts w:ascii="Cambria Math" w:hAnsi="Cambria Math"/>
+                          <w:lang w:val="pl-PL"/>
+                        </w:rPr>
+                        <m:t>2</m:t>
+                      </m:r>
+                    </m:sup>
+                  </m:sSup>
+                  <m:r>
+                    <w:rPr>
+                      <w:rFonts w:ascii="Cambria Math" w:hAnsi="Cambria Math"/>
+                      <w:lang w:val="pl-PL"/>
+                    </w:rPr>
+                    <m:t>u</m:t>
+                  </m:r>
+                  <m:d>
+                    <m:dPr>
+                      <m:ctrlPr>
+                        <w:rPr>
+                          <w:rFonts w:ascii="Cambria Math" w:hAnsi="Cambria Math"/>
+                          <w:i/>
+                          <w:lang w:val="pl-PL"/>
+                        </w:rPr>
+                      </m:ctrlPr>
+                    </m:dPr>
+                    <m:e>
+                      <m:r>
+                        <w:rPr>
+                          <w:rFonts w:ascii="Cambria Math" w:hAnsi="Cambria Math"/>
+                          <w:lang w:val="pl-PL"/>
+                        </w:rPr>
+                        <m:t>d</m:t>
+                      </m:r>
+                    </m:e>
+                  </m:d>
+                </m:num>
+                <m:den>
+                  <m:r>
+                    <w:rPr>
+                      <w:rFonts w:ascii="Cambria Math" w:hAnsi="Cambria Math"/>
+                      <w:lang w:val="pl-PL"/>
+                    </w:rPr>
+                    <m:t>2</m:t>
+                  </m:r>
+                </m:den>
+              </m:f>
+            </m:e>
+          </m:d>
+          <m:r>
+            <w:rPr>
+              <w:rFonts w:ascii="Cambria Math" w:hAnsi="Cambria Math"/>
+              <w:lang w:val="pl-PL"/>
+            </w:rPr>
+            <m:t>=0,86 m</m:t>
+          </m:r>
+          <m:sSup>
+            <m:sSupPr>
+              <m:ctrlPr>
+                <w:rPr>
+                  <w:rFonts w:ascii="Cambria Math" w:hAnsi="Cambria Math"/>
+                  <w:i/>
+                  <w:lang w:val="pl-PL"/>
+                </w:rPr>
+              </m:ctrlPr>
+            </m:sSupPr>
+            <m:e>
+              <m:r>
+                <w:rPr>
+                  <w:rFonts w:ascii="Cambria Math" w:hAnsi="Cambria Math"/>
+                  <w:lang w:val="pl-PL"/>
+                </w:rPr>
+                <m:t>m</m:t>
+              </m:r>
+            </m:e>
+            <m:sup>
+              <m:r>
+                <w:rPr>
+                  <w:rFonts w:ascii="Cambria Math" w:hAnsi="Cambria Math"/>
+                  <w:lang w:val="pl-PL"/>
+                </w:rPr>
+                <m:t>3</m:t>
+              </m:r>
+            </m:sup>
+          </m:sSup>
+        </m:oMath>
+      </m:oMathPara>
+    </w:p>
+    <w:p>
+      <w:pPr>
+        <w:rPr>
+          <w:lang w:val="pl-PL"/>
+        </w:rPr>
+      </w:pPr>
+      <w:r>
+        <w:rPr>
+          <w:lang w:val="pl-PL"/>
+        </w:rPr>
+        <w:t>Niepewność wyznaczenia podatności magnetycznej obliczono z prawa przenoszenia niepewności:</w:t>
+      </w:r>
+    </w:p>
+    <w:p>
+      <w:pPr>
+        <w:rPr>
+          <w:lang w:val="pl-PL"/>
+        </w:rPr>
+      </w:pPr>
+      <m:oMathPara>
+        <m:oMath>
+          <m:r>
+            <w:rPr>
+              <w:rFonts w:ascii="Cambria Math" w:hAnsi="Cambria Math"/>
+              <w:lang w:val="pl-PL"/>
+            </w:rPr>
+            <m:t>u</m:t>
+          </m:r>
+          <m:d>
+            <m:dPr>
+              <m:ctrlPr>
+                <w:rPr>
+                  <w:rFonts w:ascii="Cambria Math" w:hAnsi="Cambria Math"/>
+                  <w:i/>
+                  <w:lang w:val="pl-PL"/>
+                </w:rPr>
+              </m:ctrlPr>
+            </m:dPr>
+            <m:e>
+              <m:r>
+                <w:rPr>
+                  <w:rFonts w:ascii="Cambria Math" w:hAnsi="Cambria Math"/>
+                  <w:lang w:val="pl-PL"/>
+                </w:rPr>
+                <m:t>X</m:t>
+              </m:r>
+            </m:e>
+          </m:d>
+          <m:r>
+            <w:rPr>
+              <w:rFonts w:ascii="Cambria Math" w:hAnsi="Cambria Math"/>
+              <w:lang w:val="pl-PL"/>
+            </w:rPr>
+            <m:t xml:space="preserve">= </m:t>
+          </m:r>
+          <m:f>
+            <m:fPr>
+              <m:ctrlPr>
+                <w:rPr>
+                  <w:rFonts w:ascii="Cambria Math" w:hAnsi="Cambria Math"/>
+                  <w:i/>
+                  <w:lang w:val="pl-PL"/>
+                </w:rPr>
+              </m:ctrlPr>
+            </m:fPr>
+            <m:num>
+              <m:r>
+                <w:rPr>
+                  <w:rFonts w:ascii="Cambria Math" w:hAnsi="Cambria Math"/>
+                  <w:lang w:val="pl-PL"/>
+                </w:rPr>
+                <m:t>3</m:t>
+              </m:r>
+            </m:num>
+            <m:den>
+              <m:sSub>
+                <m:sSubPr>
+                  <m:ctrlPr>
+                    <w:rPr>
+                      <w:rFonts w:ascii="Cambria Math" w:hAnsi="Cambria Math"/>
+                      <w:i/>
+                      <w:lang w:val="pl-PL"/>
+                    </w:rPr>
+                  </m:ctrlPr>
+                </m:sSubPr>
+                <m:e>
+                  <m:r>
+                    <w:rPr>
+                      <w:rFonts w:ascii="Cambria Math" w:hAnsi="Cambria Math"/>
+                      <w:lang w:val="pl-PL"/>
+                    </w:rPr>
+                    <m:t>U</m:t>
+                  </m:r>
+                </m:e>
+                <m:sub>
+                  <m:r>
+                    <w:rPr>
+                      <w:rFonts w:ascii="Cambria Math" w:hAnsi="Cambria Math"/>
+                      <w:lang w:val="pl-PL"/>
+                    </w:rPr>
+                    <m:t>Ni</m:t>
+                  </m:r>
+                </m:sub>
+              </m:sSub>
+              <m:r>
+                <w:rPr>
+                  <w:rFonts w:ascii="Cambria Math" w:hAnsi="Cambria Math"/>
+                  <w:lang w:val="pl-PL"/>
+                </w:rPr>
+                <m:t>m</m:t>
+              </m:r>
+            </m:den>
+          </m:f>
+          <m:rad>
+            <m:radPr>
+              <m:degHide m:val="1"/>
+              <m:ctrlPr>
+                <w:rPr>
+                  <w:rFonts w:ascii="Cambria Math" w:hAnsi="Cambria Math"/>
+                  <w:i/>
+                  <w:lang w:val="pl-PL"/>
+                </w:rPr>
+              </m:ctrlPr>
+            </m:radPr>
+            <m:deg/>
+            <m:e>
+              <m:sSup>
+                <m:sSupPr>
+                  <m:ctrlPr>
+                    <w:rPr>
+                      <w:rFonts w:ascii="Cambria Math" w:hAnsi="Cambria Math"/>
+                      <w:i/>
+                      <w:lang w:val="pl-PL"/>
+                    </w:rPr>
+                  </m:ctrlPr>
+                </m:sSupPr>
+                <m:e>
+                  <m:d>
+                    <m:dPr>
+                      <m:ctrlPr>
+                        <w:rPr>
+                          <w:rFonts w:ascii="Cambria Math" w:hAnsi="Cambria Math"/>
+                          <w:i/>
+                          <w:lang w:val="pl-PL"/>
+                        </w:rPr>
+                      </m:ctrlPr>
+                    </m:dPr>
+                    <m:e>
+                      <m:r>
+                        <w:rPr>
+                          <w:rFonts w:ascii="Cambria Math" w:hAnsi="Cambria Math"/>
+                          <w:lang w:val="pl-PL"/>
+                        </w:rPr>
+                        <m:t>Vu</m:t>
+                      </m:r>
+                      <m:d>
+                        <m:dPr>
+                          <m:ctrlPr>
+                            <w:rPr>
+                              <w:rFonts w:ascii="Cambria Math" w:hAnsi="Cambria Math"/>
+                              <w:i/>
+                              <w:lang w:val="pl-PL"/>
+                            </w:rPr>
+                          </m:ctrlPr>
+                        </m:dPr>
+                        <m:e>
+                          <m:sSub>
+                            <m:sSubPr>
+                              <m:ctrlPr>
+                                <w:rPr>
+                                  <w:rFonts w:ascii="Cambria Math" w:hAnsi="Cambria Math"/>
+                                  <w:i/>
+                                  <w:lang w:val="pl-PL"/>
+                                </w:rPr>
+                              </m:ctrlPr>
+                            </m:sSubPr>
+                            <m:e>
+                              <m:r>
+                                <w:rPr>
+                                  <w:rFonts w:ascii="Cambria Math" w:hAnsi="Cambria Math"/>
+                                  <w:lang w:val="pl-PL"/>
+                                </w:rPr>
+                                <m:t>U</m:t>
+                              </m:r>
+                            </m:e>
+                            <m:sub>
+                              <m:r>
+                                <w:rPr>
+                                  <w:rFonts w:ascii="Cambria Math" w:hAnsi="Cambria Math"/>
+                                  <w:lang w:val="pl-PL"/>
+                                </w:rPr>
+                                <m:t>bg</m:t>
+                              </m:r>
+                            </m:sub>
+                          </m:sSub>
+                        </m:e>
+                      </m:d>
+                    </m:e>
+                  </m:d>
+                </m:e>
+                <m:sup>
+                  <m:r>
+                    <w:rPr>
+                      <w:rFonts w:ascii="Cambria Math" w:hAnsi="Cambria Math"/>
+                      <w:lang w:val="pl-PL"/>
+                    </w:rPr>
+                    <m:t>2</m:t>
+                  </m:r>
+                </m:sup>
+              </m:sSup>
+              <m:r>
+                <w:rPr>
+                  <w:rFonts w:ascii="Cambria Math" w:hAnsi="Cambria Math"/>
+                  <w:lang w:val="pl-PL"/>
+                </w:rPr>
+                <m:t>+</m:t>
+              </m:r>
+              <m:sSup>
+                <m:sSupPr>
+                  <m:ctrlPr>
+                    <w:rPr>
+                      <w:rFonts w:ascii="Cambria Math" w:hAnsi="Cambria Math"/>
+                      <w:i/>
+                      <w:lang w:val="pl-PL"/>
+                    </w:rPr>
+                  </m:ctrlPr>
+                </m:sSupPr>
+                <m:e>
+                  <m:d>
+                    <m:dPr>
+                      <m:ctrlPr>
+                        <w:rPr>
+                          <w:rFonts w:ascii="Cambria Math" w:hAnsi="Cambria Math"/>
+                          <w:i/>
+                          <w:lang w:val="pl-PL"/>
+                        </w:rPr>
+                      </m:ctrlPr>
+                    </m:dPr>
+                    <m:e>
+                      <m:r>
+                        <w:rPr>
+                          <w:rFonts w:ascii="Cambria Math" w:hAnsi="Cambria Math"/>
+                          <w:lang w:val="pl-PL"/>
+                        </w:rPr>
+                        <m:t>Vu</m:t>
+                      </m:r>
+                      <m:d>
+                        <m:dPr>
+                          <m:ctrlPr>
+                            <w:rPr>
+                              <w:rFonts w:ascii="Cambria Math" w:hAnsi="Cambria Math"/>
+                              <w:i/>
+                              <w:lang w:val="pl-PL"/>
+                            </w:rPr>
+                          </m:ctrlPr>
+                        </m:dPr>
+                        <m:e>
+                          <m:sSub>
+                            <m:sSubPr>
+                              <m:ctrlPr>
+                                <w:rPr>
+                                  <w:rFonts w:ascii="Cambria Math" w:hAnsi="Cambria Math"/>
+                                  <w:i/>
+                                  <w:lang w:val="pl-PL"/>
+                                </w:rPr>
+                              </m:ctrlPr>
+                            </m:sSubPr>
+                            <m:e>
+                              <m:r>
+                                <w:rPr>
+                                  <w:rFonts w:ascii="Cambria Math" w:hAnsi="Cambria Math"/>
+                                  <w:lang w:val="pl-PL"/>
+                                </w:rPr>
+                                <m:t>U</m:t>
+                              </m:r>
+                            </m:e>
+                            <m:sub>
+                              <m:r>
+                                <w:rPr>
+                                  <w:rFonts w:ascii="Cambria Math" w:hAnsi="Cambria Math"/>
+                                  <w:lang w:val="pl-PL"/>
+                                </w:rPr>
+                                <m:t>x</m:t>
+                              </m:r>
+                            </m:sub>
+                          </m:sSub>
+                        </m:e>
+                      </m:d>
+                    </m:e>
+                  </m:d>
+                </m:e>
+                <m:sup>
+                  <m:r>
+                    <w:rPr>
+                      <w:rFonts w:ascii="Cambria Math" w:hAnsi="Cambria Math"/>
+                      <w:lang w:val="pl-PL"/>
+                    </w:rPr>
+                    <m:t>2</m:t>
+                  </m:r>
+                </m:sup>
+              </m:sSup>
+              <m:r>
+                <w:rPr>
+                  <w:rFonts w:ascii="Cambria Math" w:hAnsi="Cambria Math"/>
+                  <w:lang w:val="pl-PL"/>
+                </w:rPr>
+                <m:t>+</m:t>
+              </m:r>
+              <m:sSup>
+                <m:sSupPr>
+                  <m:ctrlPr>
+                    <w:rPr>
+                      <w:rFonts w:ascii="Cambria Math" w:hAnsi="Cambria Math"/>
+                      <w:i/>
+                      <w:lang w:val="pl-PL"/>
+                    </w:rPr>
+                  </m:ctrlPr>
+                </m:sSupPr>
+                <m:e>
+                  <m:d>
+                    <m:dPr>
+                      <m:ctrlPr>
+                        <w:rPr>
+                          <w:rFonts w:ascii="Cambria Math" w:hAnsi="Cambria Math"/>
+                          <w:i/>
+                          <w:lang w:val="pl-PL"/>
+                        </w:rPr>
+                      </m:ctrlPr>
+                    </m:dPr>
+                    <m:e>
+                      <m:f>
+                        <m:fPr>
+                          <m:ctrlPr>
+                            <w:rPr>
+                              <w:rFonts w:ascii="Cambria Math" w:hAnsi="Cambria Math"/>
+                              <w:i/>
+                              <w:lang w:val="pl-PL"/>
+                            </w:rPr>
+                          </m:ctrlPr>
+                        </m:fPr>
+                        <m:num>
+                          <m:sSub>
+                            <m:sSubPr>
+                              <m:ctrlPr>
+                                <w:rPr>
+                                  <w:rFonts w:ascii="Cambria Math" w:hAnsi="Cambria Math"/>
+                                  <w:i/>
+                                  <w:lang w:val="pl-PL"/>
+                                </w:rPr>
+                              </m:ctrlPr>
+                            </m:sSubPr>
+                            <m:e>
+                              <m:r>
+                                <w:rPr>
+                                  <w:rFonts w:ascii="Cambria Math" w:hAnsi="Cambria Math"/>
+                                  <w:lang w:val="pl-PL"/>
+                                </w:rPr>
+                                <m:t>U</m:t>
+                              </m:r>
+                            </m:e>
+                            <m:sub>
+                              <m:r>
+                                <w:rPr>
+                                  <w:rFonts w:ascii="Cambria Math" w:hAnsi="Cambria Math"/>
+                                  <w:lang w:val="pl-PL"/>
+                                </w:rPr>
+                                <m:t>x</m:t>
+                              </m:r>
+                            </m:sub>
+                          </m:sSub>
+                          <m:r>
+                            <w:rPr>
+                              <w:rFonts w:ascii="Cambria Math" w:hAnsi="Cambria Math"/>
+                              <w:lang w:val="pl-PL"/>
+                            </w:rPr>
+                            <m:t>-</m:t>
+                          </m:r>
+                          <m:sSub>
+                            <m:sSubPr>
+                              <m:ctrlPr>
+                                <w:rPr>
+                                  <w:rFonts w:ascii="Cambria Math" w:hAnsi="Cambria Math"/>
+                                  <w:i/>
+                                  <w:lang w:val="pl-PL"/>
+                                </w:rPr>
+                              </m:ctrlPr>
+                            </m:sSubPr>
+                            <m:e>
+                              <m:r>
+                                <w:rPr>
+                                  <w:rFonts w:ascii="Cambria Math" w:hAnsi="Cambria Math"/>
+                                  <w:lang w:val="pl-PL"/>
+                                </w:rPr>
+                                <m:t>U</m:t>
+                              </m:r>
+                            </m:e>
+                            <m:sub>
+                              <m:r>
+                                <w:rPr>
+                                  <w:rFonts w:ascii="Cambria Math" w:hAnsi="Cambria Math"/>
+                                  <w:lang w:val="pl-PL"/>
+                                </w:rPr>
+                                <m:t>bg</m:t>
+                              </m:r>
+                            </m:sub>
+                          </m:sSub>
+                        </m:num>
+                        <m:den>
+                          <m:sSub>
+                            <m:sSubPr>
+                              <m:ctrlPr>
+                                <w:rPr>
+                                  <w:rFonts w:ascii="Cambria Math" w:hAnsi="Cambria Math"/>
+                                  <w:i/>
+                                  <w:lang w:val="pl-PL"/>
+                                </w:rPr>
+                              </m:ctrlPr>
+                            </m:sSubPr>
+                            <m:e>
+                              <m:r>
+                                <w:rPr>
+                                  <w:rFonts w:ascii="Cambria Math" w:hAnsi="Cambria Math"/>
+                                  <w:lang w:val="pl-PL"/>
+                                </w:rPr>
+                                <m:t>U</m:t>
+                              </m:r>
+                            </m:e>
+                            <m:sub>
+                              <m:r>
+                                <w:rPr>
+                                  <w:rFonts w:ascii="Cambria Math" w:hAnsi="Cambria Math"/>
+                                  <w:lang w:val="pl-PL"/>
+                                </w:rPr>
+                                <m:t>Ni</m:t>
+                              </m:r>
+                            </m:sub>
+                          </m:sSub>
+                        </m:den>
+                      </m:f>
+                      <m:r>
+                        <w:rPr>
+                          <w:rFonts w:ascii="Cambria Math" w:hAnsi="Cambria Math"/>
+                          <w:lang w:val="pl-PL"/>
+                        </w:rPr>
+                        <m:t>Vu</m:t>
+                      </m:r>
+                      <m:d>
+                        <m:dPr>
+                          <m:ctrlPr>
+                            <w:rPr>
+                              <w:rFonts w:ascii="Cambria Math" w:hAnsi="Cambria Math"/>
+                              <w:i/>
+                              <w:lang w:val="pl-PL"/>
+                            </w:rPr>
+                          </m:ctrlPr>
+                        </m:dPr>
+                        <m:e>
+                          <m:sSub>
+                            <m:sSubPr>
+                              <m:ctrlPr>
+                                <w:rPr>
+                                  <w:rFonts w:ascii="Cambria Math" w:hAnsi="Cambria Math"/>
+                                  <w:i/>
+                                  <w:lang w:val="pl-PL"/>
+                                </w:rPr>
+                              </m:ctrlPr>
+                            </m:sSubPr>
+                            <m:e>
+                              <m:r>
+                                <w:rPr>
+                                  <w:rFonts w:ascii="Cambria Math" w:hAnsi="Cambria Math"/>
+                                  <w:lang w:val="pl-PL"/>
+                                </w:rPr>
+                                <m:t>U</m:t>
+                              </m:r>
+                            </m:e>
+                            <m:sub>
+                              <m:r>
+                                <w:rPr>
+                                  <w:rFonts w:ascii="Cambria Math" w:hAnsi="Cambria Math"/>
+                                  <w:lang w:val="pl-PL"/>
+                                </w:rPr>
+                                <m:t>Ni</m:t>
+                              </m:r>
+                            </m:sub>
+                          </m:sSub>
+                        </m:e>
+                      </m:d>
+                    </m:e>
+                  </m:d>
+                </m:e>
+                <m:sup>
+                  <m:r>
+                    <w:rPr>
+                      <w:rFonts w:ascii="Cambria Math" w:hAnsi="Cambria Math"/>
+                      <w:lang w:val="pl-PL"/>
+                    </w:rPr>
+                    <m:t>2</m:t>
+                  </m:r>
+                </m:sup>
+              </m:sSup>
+              <m:r>
+                <w:rPr>
+                  <w:rFonts w:ascii="Cambria Math" w:hAnsi="Cambria Math"/>
+                  <w:lang w:val="pl-PL"/>
+                </w:rPr>
+                <m:t>+</m:t>
+              </m:r>
+              <m:sSup>
+                <m:sSupPr>
+                  <m:ctrlPr>
+                    <w:rPr>
+                      <w:rFonts w:ascii="Cambria Math" w:hAnsi="Cambria Math"/>
+                      <w:i/>
+                      <w:lang w:val="pl-PL"/>
+                    </w:rPr>
+                  </m:ctrlPr>
+                </m:sSupPr>
+                <m:e>
+                  <m:d>
+                    <m:dPr>
+                      <m:ctrlPr>
+                        <w:rPr>
+                          <w:rFonts w:ascii="Cambria Math" w:hAnsi="Cambria Math"/>
+                          <w:i/>
+                          <w:lang w:val="pl-PL"/>
+                        </w:rPr>
+                      </m:ctrlPr>
+                    </m:dPr>
+                    <m:e>
+                      <m:d>
+                        <m:dPr>
+                          <m:ctrlPr>
+                            <w:rPr>
+                              <w:rFonts w:ascii="Cambria Math" w:hAnsi="Cambria Math"/>
+                              <w:i/>
+                              <w:lang w:val="pl-PL"/>
+                            </w:rPr>
+                          </m:ctrlPr>
+                        </m:dPr>
+                        <m:e>
+                          <m:sSub>
+                            <m:sSubPr>
+                              <m:ctrlPr>
+                                <w:rPr>
+                                  <w:rFonts w:ascii="Cambria Math" w:hAnsi="Cambria Math"/>
+                                  <w:i/>
+                                  <w:lang w:val="pl-PL"/>
+                                </w:rPr>
+                              </m:ctrlPr>
+                            </m:sSubPr>
+                            <m:e>
+                              <m:r>
+                                <w:rPr>
+                                  <w:rFonts w:ascii="Cambria Math" w:hAnsi="Cambria Math"/>
+                                  <w:lang w:val="pl-PL"/>
+                                </w:rPr>
+                                <m:t>U</m:t>
+                              </m:r>
+                            </m:e>
+                            <m:sub>
+                              <m:r>
+                                <w:rPr>
+                                  <w:rFonts w:ascii="Cambria Math" w:hAnsi="Cambria Math"/>
+                                  <w:lang w:val="pl-PL"/>
+                                </w:rPr>
+                                <m:t>x</m:t>
+                              </m:r>
+                            </m:sub>
+                          </m:sSub>
+                          <m:r>
+                            <w:rPr>
+                              <w:rFonts w:ascii="Cambria Math" w:hAnsi="Cambria Math"/>
+                              <w:lang w:val="pl-PL"/>
+                            </w:rPr>
+                            <m:t>-</m:t>
+                          </m:r>
+                          <m:sSub>
+                            <m:sSubPr>
+                              <m:ctrlPr>
+                                <w:rPr>
+                                  <w:rFonts w:ascii="Cambria Math" w:hAnsi="Cambria Math"/>
+                                  <w:i/>
+                                  <w:lang w:val="pl-PL"/>
+                                </w:rPr>
+                              </m:ctrlPr>
+                            </m:sSubPr>
+                            <m:e>
+                              <m:r>
+                                <w:rPr>
+                                  <w:rFonts w:ascii="Cambria Math" w:hAnsi="Cambria Math"/>
+                                  <w:lang w:val="pl-PL"/>
+                                </w:rPr>
+                                <m:t>U</m:t>
+                              </m:r>
+                            </m:e>
+                            <m:sub>
+                              <m:r>
+                                <w:rPr>
+                                  <w:rFonts w:ascii="Cambria Math" w:hAnsi="Cambria Math"/>
+                                  <w:lang w:val="pl-PL"/>
+                                </w:rPr>
+                                <m:t>bg</m:t>
+                              </m:r>
+                            </m:sub>
+                          </m:sSub>
+                        </m:e>
+                      </m:d>
+                      <m:r>
+                        <w:rPr>
+                          <w:rFonts w:ascii="Cambria Math" w:hAnsi="Cambria Math"/>
+                          <w:lang w:val="pl-PL"/>
+                        </w:rPr>
+                        <m:t>u</m:t>
+                      </m:r>
+                      <m:d>
+                        <m:dPr>
+                          <m:ctrlPr>
+                            <w:rPr>
+                              <w:rFonts w:ascii="Cambria Math" w:hAnsi="Cambria Math"/>
+                              <w:i/>
+                              <w:lang w:val="pl-PL"/>
+                            </w:rPr>
+                          </m:ctrlPr>
+                        </m:dPr>
+                        <m:e>
+                          <m:r>
+                            <w:rPr>
+                              <w:rFonts w:ascii="Cambria Math" w:hAnsi="Cambria Math"/>
+                              <w:lang w:val="pl-PL"/>
+                            </w:rPr>
+                            <m:t>V</m:t>
+                          </m:r>
+                        </m:e>
+                      </m:d>
+                    </m:e>
+                  </m:d>
+                </m:e>
+                <m:sup>
+                  <m:r>
+                    <w:rPr>
+                      <w:rFonts w:ascii="Cambria Math" w:hAnsi="Cambria Math"/>
+                      <w:lang w:val="pl-PL"/>
+                    </w:rPr>
+                    <m:t>2</m:t>
+                  </m:r>
+                </m:sup>
+              </m:sSup>
+            </m:e>
+          </m:rad>
+        </m:oMath>
+      </m:oMathPara>
+    </w:p>
+    <w:p>
+      <w:pPr>
+        <w:rPr>
+          <w:lang w:val="pl-PL"/>
+        </w:rPr>
+      </w:pPr>
+      <w:r>
+        <w:rPr>
+          <w:b/>
+          <w:lang w:val="pl-PL"/>
+        </w:rPr>
+        <w:t>Tabela 2.</w:t>
+      </w:r>
+      <w:r>
+        <w:rPr>
+          <w:lang w:val="pl-PL"/>
+        </w:rPr>
+        <w:t xml:space="preserve"> Dane pomiarowe wykorzystane do obliczenia podatności magnetycznej.</w:t>
+      </w:r>
+    </w:p>
+    <w:tbl>
+      <w:tblPr>
+        <w:tblStyle w:val="Tabela-Siatka"/>
+        <w:tblW w:w="0" w:type="auto"/>
+        <w:jc w:val="center"/>
+        <w:tblLook w:val="04A0" w:firstRow="1" w:lastRow="0" w:firstColumn="1" w:lastColumn="0" w:noHBand="0" w:noVBand="1"/>
+      </w:tblPr>
+      <w:tblGrid>
+        <w:gridCol w:w="1570"/>
+        <w:gridCol w:w="1471"/>
+        <w:gridCol w:w="1471"/>
+        <w:gridCol w:w="1472"/>
+        <w:gridCol w:w="1582"/>
+        <w:gridCol w:w="1362"/>
+      </w:tblGrid>
+      <w:tr>
+        <w:trPr>
+          <w:jc w:val="center"/>
+        </w:trPr>
+        <w:tc>
+          <w:tcPr>
+            <w:tcW w:w="1573" w:type="dxa"/>
+            <w:vAlign w:val="center"/>
+          </w:tcPr>
+          <w:p>
+            <w:pPr>
+              <w:jc w:val="center"/>
+              <w:rPr>
+                <w:lang w:val="pl-PL"/>
+              </w:rPr>
+            </w:pPr>
+            <w:r>
+              <w:rPr>
+                <w:lang w:val="pl-PL"/>
+              </w:rPr>
+              <w:t>Próbka</w:t>
+            </w:r>
+          </w:p>
+        </w:tc>
+        <w:tc>
+          <w:tcPr>
+            <w:tcW w:w="1477" w:type="dxa"/>
+            <w:vAlign w:val="center"/>
+          </w:tcPr>
+          <w:p>
+            <w:pPr>
+              <w:jc w:val="center"/>
+              <w:rPr>
+                <w:lang w:val="pl-PL"/>
+              </w:rPr>
+            </w:pPr>
+            <w:r>
+              <w:rPr>
+                <w:lang w:val="pl-PL"/>
+              </w:rPr>
+              <w:t>m [mg]</w:t>
+            </w:r>
+          </w:p>
+        </w:tc>
+        <w:tc>
+          <w:tcPr>
+            <w:tcW w:w="1477" w:type="dxa"/>
+            <w:vAlign w:val="center"/>
+          </w:tcPr>
+          <w:p>
+            <w:pPr>
+              <w:jc w:val="center"/>
+              <w:rPr>
+                <w:lang w:val="pl-PL"/>
+              </w:rPr>
+            </w:pPr>
+            <w:r>
+              <w:rPr>
+                <w:lang w:val="pl-PL"/>
+              </w:rPr>
+              <w:t>U</w:t>
+            </w:r>
+            <w:r>
+              <w:rPr>
+                <w:vertAlign w:val="subscript"/>
+                <w:lang w:val="pl-PL"/>
+              </w:rPr>
+              <w:t xml:space="preserve">x </w:t>
+            </w:r>
+            <w:r>
+              <w:rPr>
+                <w:lang w:val="pl-PL"/>
+              </w:rPr>
+              <w:t>[mV]</w:t>
+            </w:r>
+          </w:p>
+        </w:tc>
+        <w:tc>
+          <w:tcPr>
+            <w:tcW w:w="1478" w:type="dxa"/>
+            <w:vAlign w:val="center"/>
+          </w:tcPr>
+          <w:p>
+            <w:pPr>
+              <w:jc w:val="center"/>
+              <w:rPr>
+                <w:lang w:val="pl-PL"/>
+              </w:rPr>
+            </w:pPr>
+            <w:r>
+              <w:rPr>
+                <w:lang w:val="pl-PL"/>
+              </w:rPr>
+              <w:t>U</w:t>
+            </w:r>
+            <w:r>
+              <w:rPr>
+                <w:vertAlign w:val="subscript"/>
+                <w:lang w:val="pl-PL"/>
+              </w:rPr>
+              <w:t>bg</w:t>
+            </w:r>
+            <w:r>
+              <w:rPr>
+                <w:lang w:val="pl-PL"/>
+              </w:rPr>
+              <w:t xml:space="preserve"> [mV]</w:t>
+            </w:r>
+          </w:p>
+        </w:tc>
+        <w:tc>
+          <w:tcPr>
+            <w:tcW w:w="1586" w:type="dxa"/>
+            <w:vAlign w:val="center"/>
+          </w:tcPr>
+          <w:p>
+            <w:pPr>
+              <w:jc w:val="center"/>
+              <w:rPr>
+                <w:lang w:val="pl-PL"/>
+              </w:rPr>
+            </w:pPr>
+            <m:oMathPara>
+              <m:oMath>
+                <m:r>
+                  <m:rPr>
+                    <m:sty m:val="p"/>
+                  </m:rPr>
+                  <w:rPr>
+                    <w:rFonts w:ascii="Cambria Math" w:hAnsi="Cambria Math"/>
+                    <w:lang w:val="pl-PL"/>
+                  </w:rPr>
+                  <m:t>Χ</m:t>
+                </m:r>
+                <m:r>
+                  <w:rPr>
+                    <w:rFonts w:ascii="Cambria Math" w:hAnsi="Cambria Math"/>
+                    <w:lang w:val="pl-PL"/>
+                  </w:rPr>
+                  <m:t xml:space="preserve"> </m:t>
+                </m:r>
+                <m:d>
+                  <m:dPr>
+                    <m:begChr m:val="["/>
+                    <m:endChr m:val="]"/>
+                    <m:ctrlPr>
+                      <w:rPr>
+                        <w:rFonts w:ascii="Cambria Math" w:hAnsi="Cambria Math"/>
+                        <w:i/>
+                        <w:lang w:val="pl-PL"/>
+                      </w:rPr>
+                    </m:ctrlPr>
+                  </m:dPr>
+                  <m:e>
+                    <m:f>
+                      <m:fPr>
+                        <m:ctrlPr>
+                          <w:rPr>
+                            <w:rFonts w:ascii="Cambria Math" w:hAnsi="Cambria Math"/>
+                            <w:i/>
+                            <w:lang w:val="pl-PL"/>
+                          </w:rPr>
+                        </m:ctrlPr>
+                      </m:fPr>
+                      <m:num>
+                        <m:r>
+                          <w:rPr>
+                            <w:rFonts w:ascii="Cambria Math" w:hAnsi="Cambria Math"/>
+                            <w:lang w:val="pl-PL"/>
+                          </w:rPr>
+                          <m:t>m</m:t>
+                        </m:r>
+                        <m:sSup>
+                          <m:sSupPr>
+                            <m:ctrlPr>
+                              <w:rPr>
+                                <w:rFonts w:ascii="Cambria Math" w:hAnsi="Cambria Math"/>
+                                <w:i/>
+                                <w:lang w:val="pl-PL"/>
+                              </w:rPr>
+                            </m:ctrlPr>
+                          </m:sSupPr>
+                          <m:e>
+                            <m:r>
+                              <w:rPr>
+                                <w:rFonts w:ascii="Cambria Math" w:hAnsi="Cambria Math"/>
+                                <w:lang w:val="pl-PL"/>
+                              </w:rPr>
+                              <m:t>m</m:t>
+                            </m:r>
+                          </m:e>
+                          <m:sup>
+                            <m:r>
+                              <w:rPr>
+                                <w:rFonts w:ascii="Cambria Math" w:hAnsi="Cambria Math"/>
+                                <w:lang w:val="pl-PL"/>
+                              </w:rPr>
+                              <m:t>3</m:t>
+                            </m:r>
+                          </m:sup>
+                        </m:sSup>
+                      </m:num>
+                      <m:den>
+                        <m:r>
+                          <w:rPr>
+                            <w:rFonts w:ascii="Cambria Math" w:hAnsi="Cambria Math"/>
+                            <w:lang w:val="pl-PL"/>
+                          </w:rPr>
+                          <m:t>mg</m:t>
+                        </m:r>
+                      </m:den>
+                    </m:f>
+                  </m:e>
+                </m:d>
+              </m:oMath>
+            </m:oMathPara>
+          </w:p>
+        </w:tc>
+        <w:tc>
+          <w:tcPr>
+            <w:tcW w:w="1337" w:type="dxa"/>
+          </w:tcPr>
+          <w:p>
+            <w:pPr>
+              <w:jc w:val="center"/>
+              <w:rPr>
+                <w:rFonts w:ascii="Cambria" w:eastAsia="Times New Roman" w:hAnsi="Cambria" w:cs="Times New Roman"/>
+                <w:lang w:val="pl-PL"/>
+              </w:rPr>
+            </w:pPr>
+            <m:oMathPara>
+              <m:oMath>
+                <m:r>
+                  <w:rPr>
+                    <w:rFonts w:ascii="Cambria Math" w:eastAsia="Times New Roman" w:hAnsi="Cambria Math" w:cs="Times New Roman"/>
+                    <w:lang w:val="pl-PL"/>
+                  </w:rPr>
+                  <m:t>u</m:t>
+                </m:r>
+                <m:d>
+                  <m:dPr>
+                    <m:ctrlPr>
+                      <w:rPr>
+                        <w:rFonts w:ascii="Cambria Math" w:eastAsia="Times New Roman" w:hAnsi="Cambria Math" w:cs="Times New Roman"/>
+                        <w:i/>
+                        <w:lang w:val="pl-PL"/>
+                      </w:rPr>
+                    </m:ctrlPr>
+                  </m:dPr>
+                  <m:e>
+                    <m:r>
+                      <w:rPr>
+                        <w:rFonts w:ascii="Cambria Math" w:eastAsia="Times New Roman" w:hAnsi="Cambria Math" w:cs="Times New Roman"/>
+                        <w:lang w:val="pl-PL"/>
+                      </w:rPr>
+                      <m:t>X</m:t>
+                    </m:r>
+                  </m:e>
+                </m:d>
+                <m:d>
+                  <m:dPr>
+                    <m:begChr m:val="["/>
+                    <m:endChr m:val="]"/>
+                    <m:ctrlPr>
+                      <w:rPr>
+                        <w:rFonts w:ascii="Cambria Math" w:eastAsia="Times New Roman" w:hAnsi="Cambria Math" w:cs="Times New Roman"/>
+                        <w:i/>
+                        <w:lang w:val="pl-PL"/>
+                      </w:rPr>
+                    </m:ctrlPr>
+                  </m:dPr>
+                  <m:e>
+                    <m:f>
+                      <m:fPr>
+                        <m:ctrlPr>
+                          <w:rPr>
+                            <w:rFonts w:ascii="Cambria Math" w:eastAsia="Times New Roman" w:hAnsi="Cambria Math" w:cs="Times New Roman"/>
+                            <w:i/>
+                            <w:lang w:val="pl-PL"/>
+                          </w:rPr>
+                        </m:ctrlPr>
+                      </m:fPr>
+                      <m:num>
+                        <m:r>
+                          <w:rPr>
+                            <w:rFonts w:ascii="Cambria Math" w:eastAsia="Times New Roman" w:hAnsi="Cambria Math" w:cs="Times New Roman"/>
+                            <w:lang w:val="pl-PL"/>
+                          </w:rPr>
+                          <m:t>m</m:t>
+                        </m:r>
+                        <m:sSup>
+                          <m:sSupPr>
+                            <m:ctrlPr>
+                              <w:rPr>
+                                <w:rFonts w:ascii="Cambria Math" w:eastAsia="Times New Roman" w:hAnsi="Cambria Math" w:cs="Times New Roman"/>
+                                <w:i/>
+                                <w:lang w:val="pl-PL"/>
+                              </w:rPr>
+                            </m:ctrlPr>
+                          </m:sSupPr>
+                          <m:e>
+                            <m:r>
+                              <w:rPr>
+                                <w:rFonts w:ascii="Cambria Math" w:eastAsia="Times New Roman" w:hAnsi="Cambria Math" w:cs="Times New Roman"/>
+                                <w:lang w:val="pl-PL"/>
+                              </w:rPr>
+                              <m:t>m</m:t>
+                            </m:r>
+                          </m:e>
+                          <m:sup>
+                            <m:r>
+                              <w:rPr>
+                                <w:rFonts w:ascii="Cambria Math" w:eastAsia="Times New Roman" w:hAnsi="Cambria Math" w:cs="Times New Roman"/>
+                                <w:lang w:val="pl-PL"/>
+                              </w:rPr>
+                              <m:t>3</m:t>
+                            </m:r>
+                          </m:sup>
+                        </m:sSup>
+                      </m:num>
+                      <m:den>
+                        <m:r>
+                          <w:rPr>
+                            <w:rFonts w:ascii="Cambria Math" w:eastAsia="Times New Roman" w:hAnsi="Cambria Math" w:cs="Times New Roman"/>
+                            <w:lang w:val="pl-PL"/>
+                          </w:rPr>
+                          <m:t>mg</m:t>
+                        </m:r>
+                      </m:den>
+                    </m:f>
+                  </m:e>
+                </m:d>
+              </m:oMath>
+            </m:oMathPara>
+          </w:p>
+        </w:tc>
+      </w:tr>
+      <w:tr>
+        <w:trPr>
+          <w:jc w:val="center"/>
+        </w:trPr>
+        <w:tc>
+          <w:tcPr>
+            <w:tcW w:w="1573" w:type="dxa"/>
+            <w:vAlign w:val="center"/>
+          </w:tcPr>
+          <w:p>
+            <w:pPr>
+              <w:jc w:val="center"/>
+              <w:rPr>
+                <w:lang w:val="pl-PL"/>
+              </w:rPr>
+            </w:pPr>
+            <w:r>
+              <w:rPr>
+                <w:lang w:val="pl-PL"/>
+              </w:rPr>
+              <w:t>Gadolin</w:t>
+            </w:r>
+          </w:p>
+        </w:tc>
+        <w:tc>
+          <w:tcPr>
+            <w:tcW w:w="1477" w:type="dxa"/>
+            <w:vAlign w:val="center"/>
+          </w:tcPr>
+          <w:p>
+            <w:pPr>
+              <w:jc w:val="center"/>
+              <w:rPr>
+                <w:lang w:val="pl-PL"/>
+              </w:rPr>
+            </w:pPr>
+            <w:r>
+              <w:rPr>
+                <w:lang w:val="pl-PL"/>
+              </w:rPr>
+              <w:t>75</w:t>
+            </w:r>
+          </w:p>
+        </w:tc>
+        <w:tc>
+          <w:tcPr>
+            <w:tcW w:w="1477" w:type="dxa"/>
+            <w:vAlign w:val="center"/>
+          </w:tcPr>
+          <w:p>
+            <w:pPr>
+              <w:jc w:val="center"/>
+              <w:rPr>
+                <w:lang w:val="pl-PL"/>
+              </w:rPr>
+            </w:pPr>
+            <w:r>
+              <w:rPr>
+                <w:lang w:val="pl-PL"/>
+              </w:rPr>
+              <w:t>0,13</w:t>
+            </w:r>
+          </w:p>
+        </w:tc>
+        <w:tc>
+          <w:tcPr>
+            <w:tcW w:w="1478" w:type="dxa"/>
+            <w:vAlign w:val="center"/>
+          </w:tcPr>
+          <w:p>
+            <w:pPr>
+              <w:jc w:val="center"/>
+              <w:rPr>
+                <w:lang w:val="pl-PL"/>
+              </w:rPr>
+            </w:pPr>
+            <w:r>
+              <w:rPr>
+                <w:lang w:val="pl-PL"/>
+              </w:rPr>
+              <w:t>-0,105</w:t>
+            </w:r>
+          </w:p>
+        </w:tc>
+        <w:tc>
+          <w:tcPr>
+            <w:tcW w:w="1586" w:type="dxa"/>
+            <w:vAlign w:val="center"/>
+          </w:tcPr>
+          <w:p>
+            <w:pPr>
+              <w:jc w:val="center"/>
+              <w:rPr>
+                <w:lang w:val="pl-PL"/>
+              </w:rPr>
+            </w:pPr>
+            <w:r>
+              <w:rPr>
+                <w:lang w:val="pl-PL"/>
+              </w:rPr>
+              <w:t>0,32</w:t>
+            </w:r>
+            <w:r>
+              <w:rPr>
+                <w:lang w:val="pl-PL"/>
+              </w:rPr>
+              <w:t>0</w:t>
+            </w:r>
+          </w:p>
+        </w:tc>
+        <w:tc>
+          <w:tcPr>
+            <w:tcW w:w="1337" w:type="dxa"/>
+            <w:vAlign w:val="center"/>
+          </w:tcPr>
+          <w:p>
+            <w:pPr>
+              <w:jc w:val="center"/>
+              <w:rPr>
+                <w:lang w:val="pl-PL"/>
+              </w:rPr>
+            </w:pPr>
+            <w:r>
+              <w:rPr>
+                <w:lang w:val="pl-PL"/>
+              </w:rPr>
+              <w:t>0,094</w:t>
+            </w:r>
+          </w:p>
+        </w:tc>
+      </w:tr>
+      <w:tr>
+        <w:trPr>
+          <w:jc w:val="center"/>
+        </w:trPr>
+        <w:tc>
+          <w:tcPr>
+            <w:tcW w:w="1573" w:type="dxa"/>
+            <w:vAlign w:val="center"/>
+          </w:tcPr>
+          <w:p>
+            <w:pPr>
+              <w:jc w:val="center"/>
+              <w:rPr>
+                <w:lang w:val="pl-PL"/>
+              </w:rPr>
+            </w:pPr>
+            <w:r>
+              <w:rPr>
+                <w:lang w:val="pl-PL"/>
+              </w:rPr>
+              <w:t>Tlenek gadolinu</w:t>
+            </w:r>
+          </w:p>
+        </w:tc>
+        <w:tc>
+          <w:tcPr>
+            <w:tcW w:w="1477" w:type="dxa"/>
+            <w:vAlign w:val="center"/>
+          </w:tcPr>
+          <w:p>
+            <w:pPr>
+              <w:jc w:val="center"/>
+              <w:rPr>
+                <w:lang w:val="pl-PL"/>
+              </w:rPr>
+            </w:pPr>
+            <w:r>
+              <w:rPr>
+                <w:lang w:val="pl-PL"/>
+              </w:rPr>
+              <w:t>216,5</w:t>
+            </w:r>
+          </w:p>
+        </w:tc>
+        <w:tc>
+          <w:tcPr>
+            <w:tcW w:w="1477" w:type="dxa"/>
+            <w:vAlign w:val="center"/>
+          </w:tcPr>
+          <w:p>
+            <w:pPr>
+              <w:jc w:val="center"/>
+              <w:rPr>
+                <w:lang w:val="pl-PL"/>
+              </w:rPr>
+            </w:pPr>
+            <w:r>
+              <w:rPr>
+                <w:lang w:val="pl-PL"/>
+              </w:rPr>
+              <w:t>0,032</w:t>
+            </w:r>
+          </w:p>
+        </w:tc>
+        <w:tc>
+          <w:tcPr>
+            <w:tcW w:w="1478" w:type="dxa"/>
+            <w:vAlign w:val="center"/>
+          </w:tcPr>
+          <w:p>
+            <w:pPr>
+              <w:jc w:val="center"/>
+              <w:rPr>
+                <w:lang w:val="pl-PL"/>
+              </w:rPr>
+            </w:pPr>
+            <w:r>
+              <w:rPr>
+                <w:lang w:val="pl-PL"/>
+              </w:rPr>
+              <w:t>0,030</w:t>
+            </w:r>
+          </w:p>
+        </w:tc>
+        <w:tc>
+          <w:tcPr>
+            <w:tcW w:w="1586" w:type="dxa"/>
+            <w:vAlign w:val="center"/>
+          </w:tcPr>
+          <w:p>
+            <w:pPr>
+              <w:jc w:val="center"/>
+              <w:rPr>
+                <w:lang w:val="pl-PL"/>
+              </w:rPr>
+            </w:pPr>
+            <w:r>
+              <w:rPr>
+                <w:lang w:val="pl-PL"/>
+              </w:rPr>
+              <w:t>0,0021</w:t>
+            </w:r>
+            <w:r>
+              <w:rPr>
+                <w:lang w:val="pl-PL"/>
+              </w:rPr>
+              <w:t>0</w:t>
+            </w:r>
+          </w:p>
+        </w:tc>
+        <w:tc>
+          <w:tcPr>
+            <w:tcW w:w="1337" w:type="dxa"/>
+            <w:vAlign w:val="center"/>
+          </w:tcPr>
+          <w:p>
+            <w:pPr>
+              <w:jc w:val="center"/>
+              <w:rPr>
+                <w:lang w:val="pl-PL"/>
+              </w:rPr>
+            </w:pPr>
+            <w:r>
+              <w:rPr>
+                <w:lang w:val="pl-PL"/>
+              </w:rPr>
+              <w:t>0,00061</w:t>
+            </w:r>
+          </w:p>
+        </w:tc>
+      </w:tr>
+    </w:tbl>
+    <w:p>
+      <w:pPr>
+        <w:jc w:val="center"/>
+        <w:rPr>
+          <w:b/>
+          <w:lang w:val="pl-PL"/>
+        </w:rPr>
+      </w:pPr>
+    </w:p>
+    <w:p>
+      <w:pPr>
+        <w:rPr>
+          <w:lang w:val="pl-PL"/>
+        </w:rPr>
+      </w:pPr>
+      <w:r>
+        <w:rPr>
+          <w:lang w:val="pl-PL"/>
+        </w:rPr>
+        <w:lastRenderedPageBreak/>
+        <w:t>Zależność podatności magnetycznej od temperatury została przedstawiona na rys. 2. Dane wykorzystane do sporządzenia wykresu zostały zamieszczone w tabeli 3 (Aneks).</w:t>
+      </w:r>
+    </w:p>
+    <w:p>
+      <w:pPr>
+        <w:jc w:val="center"/>
+        <w:rPr>
+          <w:lang w:val="pl-PL"/>
+        </w:rPr>
+      </w:pPr>
+      <w:r>
+        <w:rPr>
+          <w:noProof/>
+          <w:lang w:val="pl-PL" w:eastAsia="pl-PL" w:bidi="ar-SA"/>
+        </w:rPr>
+        <w:drawing>
+          <wp:inline distT="0" distB="0" distL="0" distR="0">
+            <wp:extent cx="4705350" cy="4705350"/>
+            <wp:effectExtent l="0" t="0" r="0" b="0"/>
+            <wp:docPr id="5" name="Obraz 5"/>
+            <wp:cNvGraphicFramePr>
+              <a:graphicFrameLocks xmlns:a="http://schemas.openxmlformats.org/drawingml/2006/main" noChangeAspect="1"/>
+            </wp:cNvGraphicFramePr>
+            <a:graphic xmlns:a="http://schemas.openxmlformats.org/drawingml/2006/main">
+              <a:graphicData uri="http://schemas.openxmlformats.org/drawingml/2006/picture">
+                <pic:pic xmlns:pic="http://schemas.openxmlformats.org/drawingml/2006/picture">
+                  <pic:nvPicPr>
+                    <pic:cNvPr id="5" name="wykres2.png"/>
+                    <pic:cNvPicPr/>
+                  </pic:nvPicPr>
+                  <pic:blipFill>
+                    <a:blip r:embed="rId9">
+                      <a:extLst>
+                        <a:ext uri="{28A0092B-C50C-407E-A947-70E740481C1C}">
+                          <a14:useLocalDpi xmlns:a14="http://schemas.microsoft.com/office/drawing/2010/main" val="0"/>
+                        </a:ext>
+                      </a:extLst>
+                    </a:blip>
+                    <a:stretch>
+                      <a:fillRect/>
+                    </a:stretch>
+                  </pic:blipFill>
+                  <pic:spPr>
+                    <a:xfrm>
+                      <a:off x="0" y="0"/>
+                      <a:ext cx="4705350" cy="4705350"/>
+                    </a:xfrm>
+                    <a:prstGeom prst="rect">
+                      <a:avLst/>
+                    </a:prstGeom>
+                  </pic:spPr>
+                </pic:pic>
+              </a:graphicData>
+            </a:graphic>
+          </wp:inline>
+        </w:drawing>
+      </w:r>
+    </w:p>
+    <w:p>
+      <w:pPr>
+        <w:jc w:val="center"/>
+        <w:rPr>
+          <w:lang w:val="pl-PL"/>
+        </w:rPr>
+      </w:pPr>
+      <w:r>
+        <w:rPr>
+          <w:b/>
+          <w:lang w:val="pl-PL"/>
+        </w:rPr>
+        <w:t xml:space="preserve">Rys. 2. </w:t>
+      </w:r>
+      <w:r>
+        <w:rPr>
+          <w:lang w:val="pl-PL"/>
+        </w:rPr>
+        <w:t>Zależność podatności magnetycznej od temperatury dla nadprzewodnika.</w:t>
+      </w:r>
+    </w:p>
+    <w:p>
+      <w:pPr>
+        <w:rPr>
+          <w:lang w:val="pl-PL"/>
+        </w:rPr>
+      </w:pPr>
+    </w:p>
+    <w:p>
+      <w:pPr>
         <w:pStyle w:val="Nagwek2"/>
         <w:numPr>
           <w:ilvl w:val="0"/>
@@ -4523,6 +7678,48 @@
     </w:p>
     <w:p>
       <w:pPr>
+        <w:ind w:left="360" w:firstLine="348"/>
+        <w:rPr>
+          <w:lang w:val="pl-PL"/>
+        </w:rPr>
+      </w:pPr>
+      <w:r>
+        <w:rPr>
+          <w:lang w:val="pl-PL"/>
+        </w:rPr>
+        <w:t xml:space="preserve">W ćwiczeniu została wyznaczona zależność podatności magnetycznej dla nadprzewodnika. </w:t>
+      </w:r>
+      <w:r>
+        <w:rPr>
+          <w:lang w:val="pl-PL"/>
+        </w:rPr>
+        <w:t xml:space="preserve">Dla temperatury T równej 129 K zostało </w:t>
+      </w:r>
+      <w:r>
+        <w:rPr>
+          <w:lang w:val="pl-PL"/>
+        </w:rPr>
+        <w:t>zaobserwowane przejście fazowe. Zostało ono oznaczone na rys 2. Pionową linią.</w:t>
+      </w:r>
+      <w:bookmarkStart w:id="0" w:name="_GoBack"/>
+      <w:bookmarkEnd w:id="0"/>
+    </w:p>
+    <w:p>
+      <w:pPr>
+        <w:ind w:left="360" w:firstLine="348"/>
+        <w:rPr>
+          <w:lang w:val="pl-PL"/>
+        </w:rPr>
+      </w:pPr>
+      <w:r>
+        <w:rPr>
+          <w:lang w:val="pl-PL"/>
+        </w:rPr>
+        <w:t>Podjęta została również próba wyznaczenia zależności podatności magnetycznej gadolinu od temperatury. Pomiar został zaburzony, ponieważ mocowanie próbki zostało uszkodzone w trakcie wykonywania ćwiczenia.</w:t>
+      </w:r>
+    </w:p>
+    <w:p>
+      <w:pPr>
         <w:pStyle w:val="Akapitzlist"/>
         <w:numPr>
           <w:ilvl w:val="0"/>
@@ -4540,7 +7737,149 @@
           <w:szCs w:val="28"/>
           <w:lang w:val="pl-PL"/>
         </w:rPr>
-        <w:t>Aneks.</w:t>
+        <w:t>Literatura</w:t>
+      </w:r>
+      <w:r>
+        <w:rPr>
+          <w:sz w:val="28"/>
+          <w:szCs w:val="28"/>
+          <w:lang w:val="pl-PL"/>
+        </w:rPr>
+        <w:t>.</w:t>
+      </w:r>
+    </w:p>
+    <w:p>
+      <w:pPr>
+        <w:pStyle w:val="Akapitzlist"/>
+        <w:rPr>
+          <w:szCs w:val="28"/>
+          <w:lang w:val="pl-PL"/>
+        </w:rPr>
+      </w:pPr>
+      <w:r>
+        <w:rPr>
+          <w:szCs w:val="28"/>
+          <w:vertAlign w:val="superscript"/>
+          <w:lang w:val="pl-PL"/>
+        </w:rPr>
+        <w:t>[1]</w:t>
+      </w:r>
+      <w:r>
+        <w:rPr>
+          <w:szCs w:val="28"/>
+          <w:lang w:val="pl-PL"/>
+        </w:rPr>
+        <w:t>http://www.fizika.si/magnetism/MagSusceptibilities.pdf</w:t>
+      </w:r>
+      <w:r>
+        <w:rPr>
+          <w:szCs w:val="28"/>
+          <w:lang w:val="pl-PL"/>
+        </w:rPr>
+        <w:t xml:space="preserve"> </w:t>
+      </w:r>
+    </w:p>
+    <w:p>
+      <w:pPr>
+        <w:pStyle w:val="Akapitzlist"/>
+        <w:numPr>
+          <w:ilvl w:val="0"/>
+          <w:numId w:val="1"/>
+        </w:numPr>
+        <w:rPr>
+          <w:sz w:val="28"/>
+          <w:szCs w:val="28"/>
+          <w:lang w:val="pl-PL"/>
+        </w:rPr>
+      </w:pPr>
+      <w:r>
+        <w:rPr>
+          <w:sz w:val="28"/>
+          <w:szCs w:val="28"/>
+          <w:lang w:val="pl-PL"/>
+        </w:rPr>
+        <w:t>Aneks</w:t>
+      </w:r>
+    </w:p>
+    <w:p>
+      <w:pPr>
+        <w:pStyle w:val="Akapitzlist"/>
+        <w:rPr>
+          <w:sz w:val="28"/>
+          <w:szCs w:val="28"/>
+          <w:lang w:val="pl-PL"/>
+        </w:rPr>
+      </w:pPr>
+    </w:p>
+    <w:p>
+      <w:pPr>
+        <w:ind w:left="360"/>
+        <w:jc w:val="center"/>
+        <w:rPr>
+          <w:lang w:val="pl-PL"/>
+        </w:rPr>
+      </w:pPr>
+      <w:r>
+        <w:rPr>
+          <w:b/>
+          <w:lang w:val="pl-PL"/>
+        </w:rPr>
+        <w:br w:type="column"/>
+      </w:r>
+      <w:r>
+        <w:rPr>
+          <w:b/>
+          <w:lang w:val="pl-PL"/>
+        </w:rPr>
+        <w:lastRenderedPageBreak/>
+        <w:t xml:space="preserve">Tabela 3. </w:t>
+      </w:r>
+      <w:r>
+        <w:rPr>
+          <w:lang w:val="pl-PL"/>
+        </w:rPr>
+        <w:t>Zależność podatności magnetycznej od temperatury.</w:t>
+      </w:r>
+    </w:p>
+    <w:bookmarkStart w:id="1" w:name="_MON_1511834257"/>
+    <w:bookmarkEnd w:id="1"/>
+    <w:p>
+      <w:pPr>
+        <w:pStyle w:val="Akapitzlist"/>
+        <w:jc w:val="center"/>
+        <w:rPr>
+          <w:lang w:val="pl-PL"/>
+        </w:rPr>
+      </w:pPr>
+      <w:r>
+        <w:rPr>
+          <w:lang w:val="pl-PL"/>
+        </w:rPr>
+        <w:object w:dxaOrig="3115" w:dyaOrig="8499">
+          <v:shapetype id="_x0000_t75" coordsize="21600,21600" o:spt="75" o:preferrelative="t" path="m@4@5l@4@11@9@11@9@5xe" filled="f" stroked="f">
+            <v:stroke joinstyle="miter"/>
+            <v:formulas>
+              <v:f eqn="if lineDrawn pixelLineWidth 0"/>
+              <v:f eqn="sum @0 1 0"/>
+              <v:f eqn="sum 0 0 @1"/>
+              <v:f eqn="prod @2 1 2"/>
+              <v:f eqn="prod @3 21600 pixelWidth"/>
+              <v:f eqn="prod @3 21600 pixelHeight"/>
+              <v:f eqn="sum @0 0 1"/>
+              <v:f eqn="prod @6 1 2"/>
+              <v:f eqn="prod @7 21600 pixelWidth"/>
+              <v:f eqn="sum @8 21600 0"/>
+              <v:f eqn="prod @7 21600 pixelHeight"/>
+              <v:f eqn="sum @10 21600 0"/>
+            </v:formulas>
+            <v:path o:extrusionok="f" gradientshapeok="t" o:connecttype="rect"/>
+            <o:lock v:ext="edit" aspectratio="t"/>
+          </v:shapetype>
+          <v:shape id="_x0000_i1025" type="#_x0000_t75" style="width:156pt;height:425.25pt" o:ole="">
+            <v:imagedata r:id="rId10" o:title=""/>
+          </v:shape>
+          <o:OLEObject Type="Embed" ProgID="Excel.Sheet.12" ShapeID="_x0000_i1025" DrawAspect="Content" ObjectID="_1511836575" r:id="rId11"/>
+        </w:object>
       </w:r>
     </w:p>
     <w:sectPr>
@@ -4554,7 +7893,7 @@
 </file>
 
 <file path=word/endnotes.xml><?xml version="1.0" encoding="utf-8"?>
-<w:endnotes xmlns:ve="http://schemas.openxmlformats.org/markup-compatibility/2006" xmlns:o="urn:schemas-microsoft-com:office:office" xmlns:r="http://schemas.openxmlformats.org/officeDocument/2006/relationships" xmlns:m="http://schemas.openxmlformats.org/officeDocument/2006/math" xmlns:v="urn:schemas-microsoft-com:vml" xmlns:wp="http://schemas.openxmlformats.org/drawingml/2006/wordprocessingDrawing" xmlns:w10="urn:schemas-microsoft-com:office:word" xmlns:w="http://schemas.openxmlformats.org/wordprocessingml/2006/main" xmlns:wne="http://schemas.microsoft.com/office/word/2006/wordml">
+<w:endnotes xmlns:wpc="http://schemas.microsoft.com/office/word/2010/wordprocessingCanvas" xmlns:mc="http://schemas.openxmlformats.org/markup-compatibility/2006" xmlns:o="urn:schemas-microsoft-com:office:office" xmlns:r="http://schemas.openxmlformats.org/officeDocument/2006/relationships" xmlns:m="http://schemas.openxmlformats.org/officeDocument/2006/math" xmlns:v="urn:schemas-microsoft-com:vml" xmlns:wp14="http://schemas.microsoft.com/office/word/2010/wordprocessingDrawing" xmlns:wp="http://schemas.openxmlformats.org/drawingml/2006/wordprocessingDrawing" xmlns:w10="urn:schemas-microsoft-com:office:word" xmlns:w="http://schemas.openxmlformats.org/wordprocessingml/2006/main" xmlns:w14="http://schemas.microsoft.com/office/word/2010/wordml" xmlns:w15="http://schemas.microsoft.com/office/word/2012/wordml" xmlns:wpg="http://schemas.microsoft.com/office/word/2010/wordprocessingGroup" xmlns:wpi="http://schemas.microsoft.com/office/word/2010/wordprocessingInk" xmlns:wne="http://schemas.microsoft.com/office/word/2006/wordml" xmlns:wps="http://schemas.microsoft.com/office/word/2010/wordprocessingShape" mc:Ignorable="w14 w15 wp14">
   <w:endnote w:type="separator" w:id="-1">
     <w:p>
       <w:pPr>
@@ -4579,7 +7918,7 @@
 </file>
 
 <file path=word/footnotes.xml><?xml version="1.0" encoding="utf-8"?>
-<w:footnotes xmlns:ve="http://schemas.openxmlformats.org/markup-compatibility/2006" xmlns:o="urn:schemas-microsoft-com:office:office" xmlns:r="http://schemas.openxmlformats.org/officeDocument/2006/relationships" xmlns:m="http://schemas.openxmlformats.org/officeDocument/2006/math" xmlns:v="urn:schemas-microsoft-com:vml" xmlns:wp="http://schemas.openxmlformats.org/drawingml/2006/wordprocessingDrawing" xmlns:w10="urn:schemas-microsoft-com:office:word" xmlns:w="http://schemas.openxmlformats.org/wordprocessingml/2006/main" xmlns:wne="http://schemas.microsoft.com/office/word/2006/wordml">
+<w:footnotes xmlns:wpc="http://schemas.microsoft.com/office/word/2010/wordprocessingCanvas" xmlns:mc="http://schemas.openxmlformats.org/markup-compatibility/2006" xmlns:o="urn:schemas-microsoft-com:office:office" xmlns:r="http://schemas.openxmlformats.org/officeDocument/2006/relationships" xmlns:m="http://schemas.openxmlformats.org/officeDocument/2006/math" xmlns:v="urn:schemas-microsoft-com:vml" xmlns:wp14="http://schemas.microsoft.com/office/word/2010/wordprocessingDrawing" xmlns:wp="http://schemas.openxmlformats.org/drawingml/2006/wordprocessingDrawing" xmlns:w10="urn:schemas-microsoft-com:office:word" xmlns:w="http://schemas.openxmlformats.org/wordprocessingml/2006/main" xmlns:w14="http://schemas.microsoft.com/office/word/2010/wordml" xmlns:w15="http://schemas.microsoft.com/office/word/2012/wordml" xmlns:wpg="http://schemas.microsoft.com/office/word/2010/wordprocessingGroup" xmlns:wpi="http://schemas.microsoft.com/office/word/2010/wordprocessingInk" xmlns:wne="http://schemas.microsoft.com/office/word/2006/wordml" xmlns:wps="http://schemas.microsoft.com/office/word/2010/wordprocessingShape" mc:Ignorable="w14 w15 wp14">
   <w:footnote w:type="separator" w:id="-1">
     <w:p>
       <w:pPr>
@@ -4604,7 +7943,7 @@
 </file>
 
 <file path=word/numbering.xml><?xml version="1.0" encoding="utf-8"?>
-<w:numbering xmlns:ve="http://schemas.openxmlformats.org/markup-compatibility/2006" xmlns:o="urn:schemas-microsoft-com:office:office" xmlns:r="http://schemas.openxmlformats.org/officeDocument/2006/relationships" xmlns:m="http://schemas.openxmlformats.org/officeDocument/2006/math" xmlns:v="urn:schemas-microsoft-com:vml" xmlns:wp="http://schemas.openxmlformats.org/drawingml/2006/wordprocessingDrawing" xmlns:w10="urn:schemas-microsoft-com:office:word" xmlns:w="http://schemas.openxmlformats.org/wordprocessingml/2006/main" xmlns:wne="http://schemas.microsoft.com/office/word/2006/wordml">
+<w:numbering xmlns:wpc="http://schemas.microsoft.com/office/word/2010/wordprocessingCanvas" xmlns:mc="http://schemas.openxmlformats.org/markup-compatibility/2006" xmlns:o="urn:schemas-microsoft-com:office:office" xmlns:r="http://schemas.openxmlformats.org/officeDocument/2006/relationships" xmlns:m="http://schemas.openxmlformats.org/officeDocument/2006/math" xmlns:v="urn:schemas-microsoft-com:vml" xmlns:wp14="http://schemas.microsoft.com/office/word/2010/wordprocessingDrawing" xmlns:wp="http://schemas.openxmlformats.org/drawingml/2006/wordprocessingDrawing" xmlns:w10="urn:schemas-microsoft-com:office:word" xmlns:w="http://schemas.openxmlformats.org/wordprocessingml/2006/main" xmlns:w14="http://schemas.microsoft.com/office/word/2010/wordml" xmlns:w15="http://schemas.microsoft.com/office/word/2012/wordml" xmlns:wpg="http://schemas.microsoft.com/office/word/2010/wordprocessingGroup" xmlns:wpi="http://schemas.microsoft.com/office/word/2010/wordprocessingInk" xmlns:wne="http://schemas.microsoft.com/office/word/2006/wordml" xmlns:wps="http://schemas.microsoft.com/office/word/2010/wordprocessingShape" mc:Ignorable="w14 w15 wp14">
   <w:abstractNum w:abstractNumId="0">
     <w:nsid w:val="01264D38"/>
     <w:multiLevelType w:val="hybridMultilevel"/>
@@ -4781,6 +8120,92 @@
     </w:lvl>
   </w:abstractNum>
   <w:abstractNum w:abstractNumId="2">
+    <w:nsid w:val="0A26096C"/>
+    <w:multiLevelType w:val="hybridMultilevel"/>
+    <w:tmpl w:val="2A88EABC"/>
+    <w:lvl w:ilvl="0" w:tplc="0415000F">
+      <w:start w:val="1"/>
+      <w:numFmt w:val="decimal"/>
+      <w:lvlText w:val="%1."/>
+      <w:lvlJc w:val="left"/>
+      <w:pPr>
+        <w:ind w:left="1080" w:hanging="360"/>
+      </w:pPr>
+    </w:lvl>
+    <w:lvl w:ilvl="1" w:tplc="04150019" w:tentative="1">
+      <w:start w:val="1"/>
+      <w:numFmt w:val="lowerLetter"/>
+      <w:lvlText w:val="%2."/>
+      <w:lvlJc w:val="left"/>
+      <w:pPr>
+        <w:ind w:left="1800" w:hanging="360"/>
+      </w:pPr>
+    </w:lvl>
+    <w:lvl w:ilvl="2" w:tplc="0415001B" w:tentative="1">
+      <w:start w:val="1"/>
+      <w:numFmt w:val="lowerRoman"/>
+      <w:lvlText w:val="%3."/>
+      <w:lvlJc w:val="right"/>
+      <w:pPr>
+        <w:ind w:left="2520" w:hanging="180"/>
+      </w:pPr>
+    </w:lvl>
+    <w:lvl w:ilvl="3" w:tplc="0415000F" w:tentative="1">
+      <w:start w:val="1"/>
+      <w:numFmt w:val="decimal"/>
+      <w:lvlText w:val="%4."/>
+      <w:lvlJc w:val="left"/>
+      <w:pPr>
+        <w:ind w:left="3240" w:hanging="360"/>
+      </w:pPr>
+    </w:lvl>
+    <w:lvl w:ilvl="4" w:tplc="04150019" w:tentative="1">
+      <w:start w:val="1"/>
+      <w:numFmt w:val="lowerLetter"/>
+      <w:lvlText w:val="%5."/>
+      <w:lvlJc w:val="left"/>
+      <w:pPr>
+        <w:ind w:left="3960" w:hanging="360"/>
+      </w:pPr>
+    </w:lvl>
+    <w:lvl w:ilvl="5" w:tplc="0415001B" w:tentative="1">
+      <w:start w:val="1"/>
+      <w:numFmt w:val="lowerRoman"/>
+      <w:lvlText w:val="%6."/>
+      <w:lvlJc w:val="right"/>
+      <w:pPr>
+        <w:ind w:left="4680" w:hanging="180"/>
+      </w:pPr>
+    </w:lvl>
+    <w:lvl w:ilvl="6" w:tplc="0415000F" w:tentative="1">
+      <w:start w:val="1"/>
+      <w:numFmt w:val="decimal"/>
+      <w:lvlText w:val="%7."/>
+      <w:lvlJc w:val="left"/>
+      <w:pPr>
+        <w:ind w:left="5400" w:hanging="360"/>
+      </w:pPr>
+    </w:lvl>
+    <w:lvl w:ilvl="7" w:tplc="04150019" w:tentative="1">
+      <w:start w:val="1"/>
+      <w:numFmt w:val="lowerLetter"/>
+      <w:lvlText w:val="%8."/>
+      <w:lvlJc w:val="left"/>
+      <w:pPr>
+        <w:ind w:left="6120" w:hanging="360"/>
+      </w:pPr>
+    </w:lvl>
+    <w:lvl w:ilvl="8" w:tplc="0415001B" w:tentative="1">
+      <w:start w:val="1"/>
+      <w:numFmt w:val="lowerRoman"/>
+      <w:lvlText w:val="%9."/>
+      <w:lvlJc w:val="right"/>
+      <w:pPr>
+        <w:ind w:left="6840" w:hanging="180"/>
+      </w:pPr>
+    </w:lvl>
+  </w:abstractNum>
+  <w:abstractNum w:abstractNumId="3">
     <w:nsid w:val="0CAE19E1"/>
     <w:multiLevelType w:val="hybridMultilevel"/>
     <w:tmpl w:val="1F38F3D6"/>
@@ -4893,7 +8318,7 @@
       </w:rPr>
     </w:lvl>
   </w:abstractNum>
-  <w:abstractNum w:abstractNumId="3">
+  <w:abstractNum w:abstractNumId="4">
     <w:nsid w:val="35F42106"/>
     <w:multiLevelType w:val="hybridMultilevel"/>
     <w:tmpl w:val="4DD09416"/>
@@ -5006,7 +8431,7 @@
       </w:rPr>
     </w:lvl>
   </w:abstractNum>
-  <w:abstractNum w:abstractNumId="4">
+  <w:abstractNum w:abstractNumId="5">
     <w:nsid w:val="4887385F"/>
     <w:multiLevelType w:val="hybridMultilevel"/>
     <w:tmpl w:val="8AE88FBE"/>
@@ -5119,7 +8544,7 @@
       </w:rPr>
     </w:lvl>
   </w:abstractNum>
-  <w:abstractNum w:abstractNumId="5">
+  <w:abstractNum w:abstractNumId="6">
     <w:nsid w:val="5A6925F5"/>
     <w:multiLevelType w:val="hybridMultilevel"/>
     <w:tmpl w:val="D2AA4782"/>
@@ -5232,7 +8657,7 @@
       </w:rPr>
     </w:lvl>
   </w:abstractNum>
-  <w:abstractNum w:abstractNumId="6">
+  <w:abstractNum w:abstractNumId="7">
     <w:nsid w:val="5ADD2018"/>
     <w:multiLevelType w:val="hybridMultilevel"/>
     <w:tmpl w:val="D6D43FDA"/>
@@ -5321,7 +8746,7 @@
       </w:pPr>
     </w:lvl>
   </w:abstractNum>
-  <w:abstractNum w:abstractNumId="7">
+  <w:abstractNum w:abstractNumId="8">
     <w:nsid w:val="62565862"/>
     <w:multiLevelType w:val="hybridMultilevel"/>
     <w:tmpl w:val="C778ED68"/>
@@ -5414,28 +8839,31 @@
     <w:abstractNumId w:val="1"/>
   </w:num>
   <w:num w:numId="3">
+    <w:abstractNumId w:val="7"/>
+  </w:num>
+  <w:num w:numId="4">
     <w:abstractNumId w:val="6"/>
   </w:num>
-  <w:num w:numId="4">
+  <w:num w:numId="5">
     <w:abstractNumId w:val="5"/>
   </w:num>
-  <w:num w:numId="5">
+  <w:num w:numId="6">
+    <w:abstractNumId w:val="8"/>
+  </w:num>
+  <w:num w:numId="7">
+    <w:abstractNumId w:val="3"/>
+  </w:num>
+  <w:num w:numId="8">
     <w:abstractNumId w:val="4"/>
   </w:num>
-  <w:num w:numId="6">
-    <w:abstractNumId w:val="7"/>
-  </w:num>
-  <w:num w:numId="7">
+  <w:num w:numId="9">
     <w:abstractNumId w:val="2"/>
-  </w:num>
-  <w:num w:numId="8">
-    <w:abstractNumId w:val="3"/>
   </w:num>
 </w:numbering>
 </file>
 
 <file path=word/styles.xml><?xml version="1.0" encoding="utf-8"?>
-<w:styles xmlns:r="http://schemas.openxmlformats.org/officeDocument/2006/relationships" xmlns:w="http://schemas.openxmlformats.org/wordprocessingml/2006/main">
+<w:styles xmlns:mc="http://schemas.openxmlformats.org/markup-compatibility/2006" xmlns:r="http://schemas.openxmlformats.org/officeDocument/2006/relationships" xmlns:w="http://schemas.openxmlformats.org/wordprocessingml/2006/main" xmlns:w14="http://schemas.microsoft.com/office/word/2010/wordml" xmlns:w15="http://schemas.microsoft.com/office/word/2012/wordml" mc:Ignorable="w14 w15">
   <w:docDefaults>
     <w:rPrDefault>
       <w:rPr>
@@ -5451,144 +8879,378 @@
       </w:pPr>
     </w:pPrDefault>
   </w:docDefaults>
-  <w:latentStyles w:defLockedState="0" w:defUIPriority="99" w:defSemiHidden="1" w:defUnhideWhenUsed="1" w:defQFormat="0" w:count="267">
-    <w:lsdException w:name="Normal" w:semiHidden="0" w:uiPriority="0" w:unhideWhenUsed="0" w:qFormat="1"/>
-    <w:lsdException w:name="heading 1" w:semiHidden="0" w:uiPriority="9" w:unhideWhenUsed="0" w:qFormat="1"/>
-    <w:lsdException w:name="heading 2" w:uiPriority="9" w:qFormat="1"/>
-    <w:lsdException w:name="heading 3" w:uiPriority="9" w:qFormat="1"/>
-    <w:lsdException w:name="heading 4" w:uiPriority="9" w:qFormat="1"/>
-    <w:lsdException w:name="heading 5" w:uiPriority="9" w:qFormat="1"/>
-    <w:lsdException w:name="heading 6" w:uiPriority="9" w:qFormat="1"/>
-    <w:lsdException w:name="heading 7" w:uiPriority="9" w:qFormat="1"/>
-    <w:lsdException w:name="heading 8" w:uiPriority="9" w:qFormat="1"/>
-    <w:lsdException w:name="heading 9" w:uiPriority="9" w:qFormat="1"/>
-    <w:lsdException w:name="toc 1" w:uiPriority="39"/>
-    <w:lsdException w:name="toc 2" w:uiPriority="39"/>
-    <w:lsdException w:name="toc 3" w:uiPriority="39"/>
-    <w:lsdException w:name="toc 4" w:uiPriority="39"/>
-    <w:lsdException w:name="toc 5" w:uiPriority="39"/>
-    <w:lsdException w:name="toc 6" w:uiPriority="39"/>
-    <w:lsdException w:name="toc 7" w:uiPriority="39"/>
-    <w:lsdException w:name="toc 8" w:uiPriority="39"/>
-    <w:lsdException w:name="toc 9" w:uiPriority="39"/>
-    <w:lsdException w:name="caption" w:uiPriority="35"/>
-    <w:lsdException w:name="Title" w:semiHidden="0" w:uiPriority="10" w:unhideWhenUsed="0" w:qFormat="1"/>
-    <w:lsdException w:name="Default Paragraph Font" w:uiPriority="1"/>
-    <w:lsdException w:name="Subtitle" w:semiHidden="0" w:uiPriority="11" w:unhideWhenUsed="0" w:qFormat="1"/>
-    <w:lsdException w:name="Strong" w:semiHidden="0" w:uiPriority="22" w:unhideWhenUsed="0" w:qFormat="1"/>
-    <w:lsdException w:name="Emphasis" w:semiHidden="0" w:uiPriority="20" w:unhideWhenUsed="0" w:qFormat="1"/>
-    <w:lsdException w:name="Table Grid" w:semiHidden="0" w:uiPriority="59" w:unhideWhenUsed="0"/>
-    <w:lsdException w:name="Placeholder Text" w:unhideWhenUsed="0"/>
-    <w:lsdException w:name="No Spacing" w:semiHidden="0" w:uiPriority="1" w:unhideWhenUsed="0" w:qFormat="1"/>
-    <w:lsdException w:name="Light Shading" w:semiHidden="0" w:uiPriority="60" w:unhideWhenUsed="0"/>
-    <w:lsdException w:name="Light List" w:semiHidden="0" w:uiPriority="61" w:unhideWhenUsed="0"/>
-    <w:lsdException w:name="Light Grid" w:semiHidden="0" w:uiPriority="62" w:unhideWhenUsed="0"/>
-    <w:lsdException w:name="Medium Shading 1" w:semiHidden="0" w:uiPriority="63" w:unhideWhenUsed="0"/>
-    <w:lsdException w:name="Medium Shading 2" w:semiHidden="0" w:uiPriority="64" w:unhideWhenUsed="0"/>
-    <w:lsdException w:name="Medium List 1" w:semiHidden="0" w:uiPriority="65" w:unhideWhenUsed="0"/>
-    <w:lsdException w:name="Medium List 2" w:semiHidden="0" w:uiPriority="66" w:unhideWhenUsed="0"/>
-    <w:lsdException w:name="Medium Grid 1" w:semiHidden="0" w:uiPriority="67" w:unhideWhenUsed="0"/>
-    <w:lsdException w:name="Medium Grid 2" w:semiHidden="0" w:uiPriority="68" w:unhideWhenUsed="0"/>
-    <w:lsdException w:name="Medium Grid 3" w:semiHidden="0" w:uiPriority="69" w:unhideWhenUsed="0"/>
-    <w:lsdException w:name="Dark List" w:semiHidden="0" w:uiPriority="70" w:unhideWhenUsed="0"/>
-    <w:lsdException w:name="Colorful Shading" w:semiHidden="0" w:uiPriority="71" w:unhideWhenUsed="0"/>
-    <w:lsdException w:name="Colorful List" w:semiHidden="0" w:uiPriority="72" w:unhideWhenUsed="0"/>
-    <w:lsdException w:name="Colorful Grid" w:semiHidden="0" w:uiPriority="73" w:unhideWhenUsed="0"/>
-    <w:lsdException w:name="Light Shading Accent 1" w:semiHidden="0" w:uiPriority="60" w:unhideWhenUsed="0"/>
-    <w:lsdException w:name="Light List Accent 1" w:semiHidden="0" w:uiPriority="61" w:unhideWhenUsed="0"/>
-    <w:lsdException w:name="Light Grid Accent 1" w:semiHidden="0" w:uiPriority="62" w:unhideWhenUsed="0"/>
-    <w:lsdException w:name="Medium Shading 1 Accent 1" w:semiHidden="0" w:uiPriority="63" w:unhideWhenUsed="0"/>
-    <w:lsdException w:name="Medium Shading 2 Accent 1" w:semiHidden="0" w:uiPriority="64" w:unhideWhenUsed="0"/>
-    <w:lsdException w:name="Medium List 1 Accent 1" w:semiHidden="0" w:uiPriority="65" w:unhideWhenUsed="0"/>
-    <w:lsdException w:name="Revision" w:unhideWhenUsed="0"/>
-    <w:lsdException w:name="List Paragraph" w:semiHidden="0" w:uiPriority="34" w:unhideWhenUsed="0" w:qFormat="1"/>
-    <w:lsdException w:name="Quote" w:semiHidden="0" w:uiPriority="29" w:unhideWhenUsed="0" w:qFormat="1"/>
-    <w:lsdException w:name="Intense Quote" w:semiHidden="0" w:uiPriority="30" w:unhideWhenUsed="0" w:qFormat="1"/>
-    <w:lsdException w:name="Medium List 2 Accent 1" w:semiHidden="0" w:uiPriority="66" w:unhideWhenUsed="0"/>
-    <w:lsdException w:name="Medium Grid 1 Accent 1" w:semiHidden="0" w:uiPriority="67" w:unhideWhenUsed="0"/>
-    <w:lsdException w:name="Medium Grid 2 Accent 1" w:semiHidden="0" w:uiPriority="68" w:unhideWhenUsed="0"/>
-    <w:lsdException w:name="Medium Grid 3 Accent 1" w:semiHidden="0" w:uiPriority="69" w:unhideWhenUsed="0"/>
-    <w:lsdException w:name="Dark List Accent 1" w:semiHidden="0" w:uiPriority="70" w:unhideWhenUsed="0"/>
-    <w:lsdException w:name="Colorful Shading Accent 1" w:semiHidden="0" w:uiPriority="71" w:unhideWhenUsed="0"/>
-    <w:lsdException w:name="Colorful List Accent 1" w:semiHidden="0" w:uiPriority="72" w:unhideWhenUsed="0"/>
-    <w:lsdException w:name="Colorful Grid Accent 1" w:semiHidden="0" w:uiPriority="73" w:unhideWhenUsed="0"/>
-    <w:lsdException w:name="Light Shading Accent 2" w:semiHidden="0" w:uiPriority="60" w:unhideWhenUsed="0"/>
-    <w:lsdException w:name="Light List Accent 2" w:semiHidden="0" w:uiPriority="61" w:unhideWhenUsed="0"/>
-    <w:lsdException w:name="Light Grid Accent 2" w:semiHidden="0" w:uiPriority="62" w:unhideWhenUsed="0"/>
-    <w:lsdException w:name="Medium Shading 1 Accent 2" w:semiHidden="0" w:uiPriority="63" w:unhideWhenUsed="0"/>
-    <w:lsdException w:name="Medium Shading 2 Accent 2" w:semiHidden="0" w:uiPriority="64" w:unhideWhenUsed="0"/>
-    <w:lsdException w:name="Medium List 1 Accent 2" w:semiHidden="0" w:uiPriority="65" w:unhideWhenUsed="0"/>
-    <w:lsdException w:name="Medium List 2 Accent 2" w:semiHidden="0" w:uiPriority="66" w:unhideWhenUsed="0"/>
-    <w:lsdException w:name="Medium Grid 1 Accent 2" w:semiHidden="0" w:uiPriority="67" w:unhideWhenUsed="0"/>
-    <w:lsdException w:name="Medium Grid 2 Accent 2" w:semiHidden="0" w:uiPriority="68" w:unhideWhenUsed="0"/>
-    <w:lsdException w:name="Medium Grid 3 Accent 2" w:semiHidden="0" w:uiPriority="69" w:unhideWhenUsed="0"/>
-    <w:lsdException w:name="Dark List Accent 2" w:semiHidden="0" w:uiPriority="70" w:unhideWhenUsed="0"/>
-    <w:lsdException w:name="Colorful Shading Accent 2" w:semiHidden="0" w:uiPriority="71" w:unhideWhenUsed="0"/>
-    <w:lsdException w:name="Colorful List Accent 2" w:semiHidden="0" w:uiPriority="72" w:unhideWhenUsed="0"/>
-    <w:lsdException w:name="Colorful Grid Accent 2" w:semiHidden="0" w:uiPriority="73" w:unhideWhenUsed="0"/>
-    <w:lsdException w:name="Light Shading Accent 3" w:semiHidden="0" w:uiPriority="60" w:unhideWhenUsed="0"/>
-    <w:lsdException w:name="Light List Accent 3" w:semiHidden="0" w:uiPriority="61" w:unhideWhenUsed="0"/>
-    <w:lsdException w:name="Light Grid Accent 3" w:semiHidden="0" w:uiPriority="62" w:unhideWhenUsed="0"/>
-    <w:lsdException w:name="Medium Shading 1 Accent 3" w:semiHidden="0" w:uiPriority="63" w:unhideWhenUsed="0"/>
-    <w:lsdException w:name="Medium Shading 2 Accent 3" w:semiHidden="0" w:uiPriority="64" w:unhideWhenUsed="0"/>
-    <w:lsdException w:name="Medium List 1 Accent 3" w:semiHidden="0" w:uiPriority="65" w:unhideWhenUsed="0"/>
-    <w:lsdException w:name="Medium List 2 Accent 3" w:semiHidden="0" w:uiPriority="66" w:unhideWhenUsed="0"/>
-    <w:lsdException w:name="Medium Grid 1 Accent 3" w:semiHidden="0" w:uiPriority="67" w:unhideWhenUsed="0"/>
-    <w:lsdException w:name="Medium Grid 2 Accent 3" w:semiHidden="0" w:uiPriority="68" w:unhideWhenUsed="0"/>
-    <w:lsdException w:name="Medium Grid 3 Accent 3" w:semiHidden="0" w:uiPriority="69" w:unhideWhenUsed="0"/>
-    <w:lsdException w:name="Dark List Accent 3" w:semiHidden="0" w:uiPriority="70" w:unhideWhenUsed="0"/>
-    <w:lsdException w:name="Colorful Shading Accent 3" w:semiHidden="0" w:uiPriority="71" w:unhideWhenUsed="0"/>
-    <w:lsdException w:name="Colorful List Accent 3" w:semiHidden="0" w:uiPriority="72" w:unhideWhenUsed="0"/>
-    <w:lsdException w:name="Colorful Grid Accent 3" w:semiHidden="0" w:uiPriority="73" w:unhideWhenUsed="0"/>
-    <w:lsdException w:name="Light Shading Accent 4" w:semiHidden="0" w:uiPriority="60" w:unhideWhenUsed="0"/>
-    <w:lsdException w:name="Light List Accent 4" w:semiHidden="0" w:uiPriority="61" w:unhideWhenUsed="0"/>
-    <w:lsdException w:name="Light Grid Accent 4" w:semiHidden="0" w:uiPriority="62" w:unhideWhenUsed="0"/>
-    <w:lsdException w:name="Medium Shading 1 Accent 4" w:semiHidden="0" w:uiPriority="63" w:unhideWhenUsed="0"/>
-    <w:lsdException w:name="Medium Shading 2 Accent 4" w:semiHidden="0" w:uiPriority="64" w:unhideWhenUsed="0"/>
-    <w:lsdException w:name="Medium List 1 Accent 4" w:semiHidden="0" w:uiPriority="65" w:unhideWhenUsed="0"/>
-    <w:lsdException w:name="Medium List 2 Accent 4" w:semiHidden="0" w:uiPriority="66" w:unhideWhenUsed="0"/>
-    <w:lsdException w:name="Medium Grid 1 Accent 4" w:semiHidden="0" w:uiPriority="67" w:unhideWhenUsed="0"/>
-    <w:lsdException w:name="Medium Grid 2 Accent 4" w:semiHidden="0" w:uiPriority="68" w:unhideWhenUsed="0"/>
-    <w:lsdException w:name="Medium Grid 3 Accent 4" w:semiHidden="0" w:uiPriority="69" w:unhideWhenUsed="0"/>
-    <w:lsdException w:name="Dark List Accent 4" w:semiHidden="0" w:uiPriority="70" w:unhideWhenUsed="0"/>
-    <w:lsdException w:name="Colorful Shading Accent 4" w:semiHidden="0" w:uiPriority="71" w:unhideWhenUsed="0"/>
-    <w:lsdException w:name="Colorful List Accent 4" w:semiHidden="0" w:uiPriority="72" w:unhideWhenUsed="0"/>
-    <w:lsdException w:name="Colorful Grid Accent 4" w:semiHidden="0" w:uiPriority="73" w:unhideWhenUsed="0"/>
-    <w:lsdException w:name="Light Shading Accent 5" w:semiHidden="0" w:uiPriority="60" w:unhideWhenUsed="0"/>
-    <w:lsdException w:name="Light List Accent 5" w:semiHidden="0" w:uiPriority="61" w:unhideWhenUsed="0"/>
-    <w:lsdException w:name="Light Grid Accent 5" w:semiHidden="0" w:uiPriority="62" w:unhideWhenUsed="0"/>
-    <w:lsdException w:name="Medium Shading 1 Accent 5" w:semiHidden="0" w:uiPriority="63" w:unhideWhenUsed="0"/>
-    <w:lsdException w:name="Medium Shading 2 Accent 5" w:semiHidden="0" w:uiPriority="64" w:unhideWhenUsed="0"/>
-    <w:lsdException w:name="Medium List 1 Accent 5" w:semiHidden="0" w:uiPriority="65" w:unhideWhenUsed="0"/>
-    <w:lsdException w:name="Medium List 2 Accent 5" w:semiHidden="0" w:uiPriority="66" w:unhideWhenUsed="0"/>
-    <w:lsdException w:name="Medium Grid 1 Accent 5" w:semiHidden="0" w:uiPriority="67" w:unhideWhenUsed="0"/>
-    <w:lsdException w:name="Medium Grid 2 Accent 5" w:semiHidden="0" w:uiPriority="68" w:unhideWhenUsed="0"/>
-    <w:lsdException w:name="Medium Grid 3 Accent 5" w:semiHidden="0" w:uiPriority="69" w:unhideWhenUsed="0"/>
-    <w:lsdException w:name="Dark List Accent 5" w:semiHidden="0" w:uiPriority="70" w:unhideWhenUsed="0"/>
-    <w:lsdException w:name="Colorful Shading Accent 5" w:semiHidden="0" w:uiPriority="71" w:unhideWhenUsed="0"/>
-    <w:lsdException w:name="Colorful List Accent 5" w:semiHidden="0" w:uiPriority="72" w:unhideWhenUsed="0"/>
-    <w:lsdException w:name="Colorful Grid Accent 5" w:semiHidden="0" w:uiPriority="73" w:unhideWhenUsed="0"/>
-    <w:lsdException w:name="Light Shading Accent 6" w:semiHidden="0" w:uiPriority="60" w:unhideWhenUsed="0"/>
-    <w:lsdException w:name="Light List Accent 6" w:semiHidden="0" w:uiPriority="61" w:unhideWhenUsed="0"/>
-    <w:lsdException w:name="Light Grid Accent 6" w:semiHidden="0" w:uiPriority="62" w:unhideWhenUsed="0"/>
-    <w:lsdException w:name="Medium Shading 1 Accent 6" w:semiHidden="0" w:uiPriority="63" w:unhideWhenUsed="0"/>
-    <w:lsdException w:name="Medium Shading 2 Accent 6" w:semiHidden="0" w:uiPriority="64" w:unhideWhenUsed="0"/>
-    <w:lsdException w:name="Medium List 1 Accent 6" w:semiHidden="0" w:uiPriority="65" w:unhideWhenUsed="0"/>
-    <w:lsdException w:name="Medium List 2 Accent 6" w:semiHidden="0" w:uiPriority="66" w:unhideWhenUsed="0"/>
-    <w:lsdException w:name="Medium Grid 1 Accent 6" w:semiHidden="0" w:uiPriority="67" w:unhideWhenUsed="0"/>
-    <w:lsdException w:name="Medium Grid 2 Accent 6" w:semiHidden="0" w:uiPriority="68" w:unhideWhenUsed="0"/>
-    <w:lsdException w:name="Medium Grid 3 Accent 6" w:semiHidden="0" w:uiPriority="69" w:unhideWhenUsed="0"/>
-    <w:lsdException w:name="Dark List Accent 6" w:semiHidden="0" w:uiPriority="70" w:unhideWhenUsed="0"/>
-    <w:lsdException w:name="Colorful Shading Accent 6" w:semiHidden="0" w:uiPriority="71" w:unhideWhenUsed="0"/>
-    <w:lsdException w:name="Colorful List Accent 6" w:semiHidden="0" w:uiPriority="72" w:unhideWhenUsed="0"/>
-    <w:lsdException w:name="Colorful Grid Accent 6" w:semiHidden="0" w:uiPriority="73" w:unhideWhenUsed="0"/>
-    <w:lsdException w:name="Subtle Emphasis" w:semiHidden="0" w:uiPriority="19" w:unhideWhenUsed="0" w:qFormat="1"/>
-    <w:lsdException w:name="Intense Emphasis" w:semiHidden="0" w:uiPriority="21" w:unhideWhenUsed="0" w:qFormat="1"/>
-    <w:lsdException w:name="Subtle Reference" w:semiHidden="0" w:uiPriority="31" w:unhideWhenUsed="0" w:qFormat="1"/>
-    <w:lsdException w:name="Intense Reference" w:semiHidden="0" w:uiPriority="32" w:unhideWhenUsed="0" w:qFormat="1"/>
-    <w:lsdException w:name="Book Title" w:semiHidden="0" w:uiPriority="33" w:unhideWhenUsed="0" w:qFormat="1"/>
-    <w:lsdException w:name="Bibliography" w:uiPriority="37"/>
-    <w:lsdException w:name="TOC Heading" w:uiPriority="39" w:qFormat="1"/>
+  <w:latentStyles w:defLockedState="0" w:defUIPriority="99" w:defSemiHidden="0" w:defUnhideWhenUsed="0" w:defQFormat="0" w:count="371">
+    <w:lsdException w:name="Normal" w:uiPriority="0" w:qFormat="1"/>
+    <w:lsdException w:name="heading 1" w:uiPriority="9" w:qFormat="1"/>
+    <w:lsdException w:name="heading 2" w:semiHidden="1" w:uiPriority="9" w:unhideWhenUsed="1" w:qFormat="1"/>
+    <w:lsdException w:name="heading 3" w:semiHidden="1" w:uiPriority="9" w:unhideWhenUsed="1" w:qFormat="1"/>
+    <w:lsdException w:name="heading 4" w:semiHidden="1" w:uiPriority="9" w:unhideWhenUsed="1" w:qFormat="1"/>
+    <w:lsdException w:name="heading 5" w:semiHidden="1" w:uiPriority="9" w:unhideWhenUsed="1" w:qFormat="1"/>
+    <w:lsdException w:name="heading 6" w:semiHidden="1" w:uiPriority="9" w:unhideWhenUsed="1" w:qFormat="1"/>
+    <w:lsdException w:name="heading 7" w:semiHidden="1" w:uiPriority="9" w:unhideWhenUsed="1" w:qFormat="1"/>
+    <w:lsdException w:name="heading 8" w:semiHidden="1" w:uiPriority="9" w:unhideWhenUsed="1" w:qFormat="1"/>
+    <w:lsdException w:name="heading 9" w:semiHidden="1" w:uiPriority="9" w:unhideWhenUsed="1" w:qFormat="1"/>
+    <w:lsdException w:name="index 1" w:semiHidden="1" w:unhideWhenUsed="1"/>
+    <w:lsdException w:name="index 2" w:semiHidden="1" w:unhideWhenUsed="1"/>
+    <w:lsdException w:name="index 3" w:semiHidden="1" w:unhideWhenUsed="1"/>
+    <w:lsdException w:name="index 4" w:semiHidden="1" w:unhideWhenUsed="1"/>
+    <w:lsdException w:name="index 5" w:semiHidden="1" w:unhideWhenUsed="1"/>
+    <w:lsdException w:name="index 6" w:semiHidden="1" w:unhideWhenUsed="1"/>
+    <w:lsdException w:name="index 7" w:semiHidden="1" w:unhideWhenUsed="1"/>
+    <w:lsdException w:name="index 8" w:semiHidden="1" w:unhideWhenUsed="1"/>
+    <w:lsdException w:name="index 9" w:semiHidden="1" w:unhideWhenUsed="1"/>
+    <w:lsdException w:name="toc 1" w:semiHidden="1" w:uiPriority="39" w:unhideWhenUsed="1"/>
+    <w:lsdException w:name="toc 2" w:semiHidden="1" w:uiPriority="39" w:unhideWhenUsed="1"/>
+    <w:lsdException w:name="toc 3" w:semiHidden="1" w:uiPriority="39" w:unhideWhenUsed="1"/>
+    <w:lsdException w:name="toc 4" w:semiHidden="1" w:uiPriority="39" w:unhideWhenUsed="1"/>
+    <w:lsdException w:name="toc 5" w:semiHidden="1" w:uiPriority="39" w:unhideWhenUsed="1"/>
+    <w:lsdException w:name="toc 6" w:semiHidden="1" w:uiPriority="39" w:unhideWhenUsed="1"/>
+    <w:lsdException w:name="toc 7" w:semiHidden="1" w:uiPriority="39" w:unhideWhenUsed="1"/>
+    <w:lsdException w:name="toc 8" w:semiHidden="1" w:uiPriority="39" w:unhideWhenUsed="1"/>
+    <w:lsdException w:name="toc 9" w:semiHidden="1" w:uiPriority="39" w:unhideWhenUsed="1"/>
+    <w:lsdException w:name="Normal Indent" w:semiHidden="1" w:unhideWhenUsed="1"/>
+    <w:lsdException w:name="footnote text" w:semiHidden="1" w:unhideWhenUsed="1"/>
+    <w:lsdException w:name="annotation text" w:semiHidden="1" w:unhideWhenUsed="1"/>
+    <w:lsdException w:name="header" w:semiHidden="1" w:unhideWhenUsed="1"/>
+    <w:lsdException w:name="footer" w:semiHidden="1" w:unhideWhenUsed="1"/>
+    <w:lsdException w:name="index heading" w:semiHidden="1" w:unhideWhenUsed="1"/>
+    <w:lsdException w:name="caption" w:semiHidden="1" w:uiPriority="35" w:unhideWhenUsed="1"/>
+    <w:lsdException w:name="table of figures" w:semiHidden="1" w:unhideWhenUsed="1"/>
+    <w:lsdException w:name="envelope address" w:semiHidden="1" w:unhideWhenUsed="1"/>
+    <w:lsdException w:name="envelope return" w:semiHidden="1" w:unhideWhenUsed="1"/>
+    <w:lsdException w:name="footnote reference" w:semiHidden="1" w:unhideWhenUsed="1"/>
+    <w:lsdException w:name="annotation reference" w:semiHidden="1" w:unhideWhenUsed="1"/>
+    <w:lsdException w:name="line number" w:semiHidden="1" w:unhideWhenUsed="1"/>
+    <w:lsdException w:name="page number" w:semiHidden="1" w:unhideWhenUsed="1"/>
+    <w:lsdException w:name="endnote reference" w:semiHidden="1" w:unhideWhenUsed="1"/>
+    <w:lsdException w:name="endnote text" w:semiHidden="1" w:unhideWhenUsed="1"/>
+    <w:lsdException w:name="table of authorities" w:semiHidden="1" w:unhideWhenUsed="1"/>
+    <w:lsdException w:name="macro" w:semiHidden="1" w:unhideWhenUsed="1"/>
+    <w:lsdException w:name="toa heading" w:semiHidden="1" w:unhideWhenUsed="1"/>
+    <w:lsdException w:name="List" w:semiHidden="1" w:unhideWhenUsed="1"/>
+    <w:lsdException w:name="List Bullet" w:semiHidden="1" w:unhideWhenUsed="1"/>
+    <w:lsdException w:name="List Number" w:semiHidden="1" w:unhideWhenUsed="1"/>
+    <w:lsdException w:name="List 2" w:semiHidden="1" w:unhideWhenUsed="1"/>
+    <w:lsdException w:name="List 3" w:semiHidden="1" w:unhideWhenUsed="1"/>
+    <w:lsdException w:name="List 4" w:semiHidden="1" w:unhideWhenUsed="1"/>
+    <w:lsdException w:name="List 5" w:semiHidden="1" w:unhideWhenUsed="1"/>
+    <w:lsdException w:name="List Bullet 2" w:semiHidden="1" w:unhideWhenUsed="1"/>
+    <w:lsdException w:name="List Bullet 3" w:semiHidden="1" w:unhideWhenUsed="1"/>
+    <w:lsdException w:name="List Bullet 4" w:semiHidden="1" w:unhideWhenUsed="1"/>
+    <w:lsdException w:name="List Bullet 5" w:semiHidden="1" w:unhideWhenUsed="1"/>
+    <w:lsdException w:name="List Number 2" w:semiHidden="1" w:unhideWhenUsed="1"/>
+    <w:lsdException w:name="List Number 3" w:semiHidden="1" w:unhideWhenUsed="1"/>
+    <w:lsdException w:name="List Number 4" w:semiHidden="1" w:unhideWhenUsed="1"/>
+    <w:lsdException w:name="List Number 5" w:semiHidden="1" w:unhideWhenUsed="1"/>
+    <w:lsdException w:name="Title" w:uiPriority="10" w:qFormat="1"/>
+    <w:lsdException w:name="Closing" w:semiHidden="1" w:unhideWhenUsed="1"/>
+    <w:lsdException w:name="Signature" w:semiHidden="1" w:unhideWhenUsed="1"/>
+    <w:lsdException w:name="Default Paragraph Font" w:semiHidden="1" w:uiPriority="1" w:unhideWhenUsed="1"/>
+    <w:lsdException w:name="Body Text" w:semiHidden="1" w:unhideWhenUsed="1"/>
+    <w:lsdException w:name="Body Text Indent" w:semiHidden="1" w:unhideWhenUsed="1"/>
+    <w:lsdException w:name="List Continue" w:semiHidden="1" w:unhideWhenUsed="1"/>
+    <w:lsdException w:name="List Continue 2" w:semiHidden="1" w:unhideWhenUsed="1"/>
+    <w:lsdException w:name="List Continue 3" w:semiHidden="1" w:unhideWhenUsed="1"/>
+    <w:lsdException w:name="List Continue 4" w:semiHidden="1" w:unhideWhenUsed="1"/>
+    <w:lsdException w:name="List Continue 5" w:semiHidden="1" w:unhideWhenUsed="1"/>
+    <w:lsdException w:name="Message Header" w:semiHidden="1" w:unhideWhenUsed="1"/>
+    <w:lsdException w:name="Subtitle" w:uiPriority="11" w:qFormat="1"/>
+    <w:lsdException w:name="Salutation" w:semiHidden="1" w:unhideWhenUsed="1"/>
+    <w:lsdException w:name="Date" w:semiHidden="1" w:unhideWhenUsed="1"/>
+    <w:lsdException w:name="Body Text First Indent" w:semiHidden="1" w:unhideWhenUsed="1"/>
+    <w:lsdException w:name="Body Text First Indent 2" w:semiHidden="1" w:unhideWhenUsed="1"/>
+    <w:lsdException w:name="Note Heading" w:semiHidden="1" w:unhideWhenUsed="1"/>
+    <w:lsdException w:name="Body Text 2" w:semiHidden="1" w:unhideWhenUsed="1"/>
+    <w:lsdException w:name="Body Text 3" w:semiHidden="1" w:unhideWhenUsed="1"/>
+    <w:lsdException w:name="Body Text Indent 2" w:semiHidden="1" w:unhideWhenUsed="1"/>
+    <w:lsdException w:name="Body Text Indent 3" w:semiHidden="1" w:unhideWhenUsed="1"/>
+    <w:lsdException w:name="Block Text" w:semiHidden="1" w:unhideWhenUsed="1"/>
+    <w:lsdException w:name="Hyperlink" w:semiHidden="1" w:unhideWhenUsed="1"/>
+    <w:lsdException w:name="FollowedHyperlink" w:semiHidden="1" w:unhideWhenUsed="1"/>
+    <w:lsdException w:name="Strong" w:uiPriority="22" w:qFormat="1"/>
+    <w:lsdException w:name="Emphasis" w:uiPriority="20" w:qFormat="1"/>
+    <w:lsdException w:name="Document Map" w:semiHidden="1" w:unhideWhenUsed="1"/>
+    <w:lsdException w:name="Plain Text" w:semiHidden="1" w:unhideWhenUsed="1"/>
+    <w:lsdException w:name="E-mail Signature" w:semiHidden="1" w:unhideWhenUsed="1"/>
+    <w:lsdException w:name="HTML Top of Form" w:semiHidden="1" w:unhideWhenUsed="1"/>
+    <w:lsdException w:name="HTML Bottom of Form" w:semiHidden="1" w:unhideWhenUsed="1"/>
+    <w:lsdException w:name="Normal (Web)" w:semiHidden="1" w:unhideWhenUsed="1"/>
+    <w:lsdException w:name="HTML Acronym" w:semiHidden="1" w:unhideWhenUsed="1"/>
+    <w:lsdException w:name="HTML Address" w:semiHidden="1" w:unhideWhenUsed="1"/>
+    <w:lsdException w:name="HTML Cite" w:semiHidden="1" w:unhideWhenUsed="1"/>
+    <w:lsdException w:name="HTML Code" w:semiHidden="1" w:unhideWhenUsed="1"/>
+    <w:lsdException w:name="HTML Definition" w:semiHidden="1" w:unhideWhenUsed="1"/>
+    <w:lsdException w:name="HTML Keyboard" w:semiHidden="1" w:unhideWhenUsed="1"/>
+    <w:lsdException w:name="HTML Preformatted" w:semiHidden="1" w:unhideWhenUsed="1"/>
+    <w:lsdException w:name="HTML Sample" w:semiHidden="1" w:unhideWhenUsed="1"/>
+    <w:lsdException w:name="HTML Typewriter" w:semiHidden="1" w:unhideWhenUsed="1"/>
+    <w:lsdException w:name="HTML Variable" w:semiHidden="1" w:unhideWhenUsed="1"/>
+    <w:lsdException w:name="Normal Table" w:semiHidden="1" w:unhideWhenUsed="1"/>
+    <w:lsdException w:name="annotation subject" w:semiHidden="1" w:unhideWhenUsed="1"/>
+    <w:lsdException w:name="No List" w:semiHidden="1" w:unhideWhenUsed="1"/>
+    <w:lsdException w:name="Outline List 1" w:semiHidden="1" w:unhideWhenUsed="1"/>
+    <w:lsdException w:name="Outline List 2" w:semiHidden="1" w:unhideWhenUsed="1"/>
+    <w:lsdException w:name="Outline List 3" w:semiHidden="1" w:unhideWhenUsed="1"/>
+    <w:lsdException w:name="Table Simple 1" w:semiHidden="1" w:unhideWhenUsed="1"/>
+    <w:lsdException w:name="Table Simple 2" w:semiHidden="1" w:unhideWhenUsed="1"/>
+    <w:lsdException w:name="Table Simple 3" w:semiHidden="1" w:unhideWhenUsed="1"/>
+    <w:lsdException w:name="Table Classic 1" w:semiHidden="1" w:unhideWhenUsed="1"/>
+    <w:lsdException w:name="Table Classic 2" w:semiHidden="1" w:unhideWhenUsed="1"/>
+    <w:lsdException w:name="Table Classic 3" w:semiHidden="1" w:unhideWhenUsed="1"/>
+    <w:lsdException w:name="Table Classic 4" w:semiHidden="1" w:unhideWhenUsed="1"/>
+    <w:lsdException w:name="Table Colorful 1" w:semiHidden="1" w:unhideWhenUsed="1"/>
+    <w:lsdException w:name="Table Colorful 2" w:semiHidden="1" w:unhideWhenUsed="1"/>
+    <w:lsdException w:name="Table Colorful 3" w:semiHidden="1" w:unhideWhenUsed="1"/>
+    <w:lsdException w:name="Table Columns 1" w:semiHidden="1" w:unhideWhenUsed="1"/>
+    <w:lsdException w:name="Table Columns 2" w:semiHidden="1" w:unhideWhenUsed="1"/>
+    <w:lsdException w:name="Table Columns 3" w:semiHidden="1" w:unhideWhenUsed="1"/>
+    <w:lsdException w:name="Table Columns 4" w:semiHidden="1" w:unhideWhenUsed="1"/>
+    <w:lsdException w:name="Table Columns 5" w:semiHidden="1" w:unhideWhenUsed="1"/>
+    <w:lsdException w:name="Table Grid 1" w:semiHidden="1" w:unhideWhenUsed="1"/>
+    <w:lsdException w:name="Table Grid 2" w:semiHidden="1" w:unhideWhenUsed="1"/>
+    <w:lsdException w:name="Table Grid 3" w:semiHidden="1" w:unhideWhenUsed="1"/>
+    <w:lsdException w:name="Table Grid 4" w:semiHidden="1" w:unhideWhenUsed="1"/>
+    <w:lsdException w:name="Table Grid 5" w:semiHidden="1" w:unhideWhenUsed="1"/>
+    <w:lsdException w:name="Table Grid 6" w:semiHidden="1" w:unhideWhenUsed="1"/>
+    <w:lsdException w:name="Table Grid 7" w:semiHidden="1" w:unhideWhenUsed="1"/>
+    <w:lsdException w:name="Table Grid 8" w:semiHidden="1" w:unhideWhenUsed="1"/>
+    <w:lsdException w:name="Table List 1" w:semiHidden="1" w:unhideWhenUsed="1"/>
+    <w:lsdException w:name="Table List 2" w:semiHidden="1" w:unhideWhenUsed="1"/>
+    <w:lsdException w:name="Table List 3" w:semiHidden="1" w:unhideWhenUsed="1"/>
+    <w:lsdException w:name="Table List 4" w:semiHidden="1" w:unhideWhenUsed="1"/>
+    <w:lsdException w:name="Table List 5" w:semiHidden="1" w:unhideWhenUsed="1"/>
+    <w:lsdException w:name="Table List 6" w:semiHidden="1" w:unhideWhenUsed="1"/>
+    <w:lsdException w:name="Table List 7" w:semiHidden="1" w:unhideWhenUsed="1"/>
+    <w:lsdException w:name="Table List 8" w:semiHidden="1" w:unhideWhenUsed="1"/>
+    <w:lsdException w:name="Table 3D effects 1" w:semiHidden="1" w:unhideWhenUsed="1"/>
+    <w:lsdException w:name="Table 3D effects 2" w:semiHidden="1" w:unhideWhenUsed="1"/>
+    <w:lsdException w:name="Table 3D effects 3" w:semiHidden="1" w:unhideWhenUsed="1"/>
+    <w:lsdException w:name="Table Contemporary" w:semiHidden="1" w:unhideWhenUsed="1"/>
+    <w:lsdException w:name="Table Elegant" w:semiHidden="1" w:unhideWhenUsed="1"/>
+    <w:lsdException w:name="Table Professional" w:semiHidden="1" w:unhideWhenUsed="1"/>
+    <w:lsdException w:name="Table Subtle 1" w:semiHidden="1" w:unhideWhenUsed="1"/>
+    <w:lsdException w:name="Table Subtle 2" w:semiHidden="1" w:unhideWhenUsed="1"/>
+    <w:lsdException w:name="Table Web 1" w:semiHidden="1" w:unhideWhenUsed="1"/>
+    <w:lsdException w:name="Table Web 2" w:semiHidden="1" w:unhideWhenUsed="1"/>
+    <w:lsdException w:name="Table Web 3" w:semiHidden="1" w:unhideWhenUsed="1"/>
+    <w:lsdException w:name="Balloon Text" w:semiHidden="1" w:unhideWhenUsed="1"/>
+    <w:lsdException w:name="Table Grid" w:uiPriority="59"/>
+    <w:lsdException w:name="Table Theme" w:semiHidden="1" w:unhideWhenUsed="1"/>
+    <w:lsdException w:name="Placeholder Text" w:semiHidden="1"/>
+    <w:lsdException w:name="No Spacing" w:uiPriority="1" w:qFormat="1"/>
+    <w:lsdException w:name="Light Shading" w:uiPriority="60"/>
+    <w:lsdException w:name="Light List" w:uiPriority="61"/>
+    <w:lsdException w:name="Light Grid" w:uiPriority="62"/>
+    <w:lsdException w:name="Medium Shading 1" w:uiPriority="63"/>
+    <w:lsdException w:name="Medium Shading 2" w:uiPriority="64"/>
+    <w:lsdException w:name="Medium List 1" w:uiPriority="65"/>
+    <w:lsdException w:name="Medium List 2" w:uiPriority="66"/>
+    <w:lsdException w:name="Medium Grid 1" w:uiPriority="67"/>
+    <w:lsdException w:name="Medium Grid 2" w:uiPriority="68"/>
+    <w:lsdException w:name="Medium Grid 3" w:uiPriority="69"/>
+    <w:lsdException w:name="Dark List" w:uiPriority="70"/>
+    <w:lsdException w:name="Colorful Shading" w:uiPriority="71"/>
+    <w:lsdException w:name="Colorful List" w:uiPriority="72"/>
+    <w:lsdException w:name="Colorful Grid" w:uiPriority="73"/>
+    <w:lsdException w:name="Light Shading Accent 1" w:uiPriority="60"/>
+    <w:lsdException w:name="Light List Accent 1" w:uiPriority="61"/>
+    <w:lsdException w:name="Light Grid Accent 1" w:uiPriority="62"/>
+    <w:lsdException w:name="Medium Shading 1 Accent 1" w:uiPriority="63"/>
+    <w:lsdException w:name="Medium Shading 2 Accent 1" w:uiPriority="64"/>
+    <w:lsdException w:name="Medium List 1 Accent 1" w:uiPriority="65"/>
+    <w:lsdException w:name="Revision" w:semiHidden="1"/>
+    <w:lsdException w:name="List Paragraph" w:uiPriority="34" w:qFormat="1"/>
+    <w:lsdException w:name="Quote" w:uiPriority="29" w:qFormat="1"/>
+    <w:lsdException w:name="Intense Quote" w:uiPriority="30" w:qFormat="1"/>
+    <w:lsdException w:name="Medium List 2 Accent 1" w:uiPriority="66"/>
+    <w:lsdException w:name="Medium Grid 1 Accent 1" w:uiPriority="67"/>
+    <w:lsdException w:name="Medium Grid 2 Accent 1" w:uiPriority="68"/>
+    <w:lsdException w:name="Medium Grid 3 Accent 1" w:uiPriority="69"/>
+    <w:lsdException w:name="Dark List Accent 1" w:uiPriority="70"/>
+    <w:lsdException w:name="Colorful Shading Accent 1" w:uiPriority="71"/>
+    <w:lsdException w:name="Colorful List Accent 1" w:uiPriority="72"/>
+    <w:lsdException w:name="Colorful Grid Accent 1" w:uiPriority="73"/>
+    <w:lsdException w:name="Light Shading Accent 2" w:uiPriority="60"/>
+    <w:lsdException w:name="Light List Accent 2" w:uiPriority="61"/>
+    <w:lsdException w:name="Light Grid Accent 2" w:uiPriority="62"/>
+    <w:lsdException w:name="Medium Shading 1 Accent 2" w:uiPriority="63"/>
+    <w:lsdException w:name="Medium Shading 2 Accent 2" w:uiPriority="64"/>
+    <w:lsdException w:name="Medium List 1 Accent 2" w:uiPriority="65"/>
+    <w:lsdException w:name="Medium List 2 Accent 2" w:uiPriority="66"/>
+    <w:lsdException w:name="Medium Grid 1 Accent 2" w:uiPriority="67"/>
+    <w:lsdException w:name="Medium Grid 2 Accent 2" w:uiPriority="68"/>
+    <w:lsdException w:name="Medium Grid 3 Accent 2" w:uiPriority="69"/>
+    <w:lsdException w:name="Dark List Accent 2" w:uiPriority="70"/>
+    <w:lsdException w:name="Colorful Shading Accent 2" w:uiPriority="71"/>
+    <w:lsdException w:name="Colorful List Accent 2" w:uiPriority="72"/>
+    <w:lsdException w:name="Colorful Grid Accent 2" w:uiPriority="73"/>
+    <w:lsdException w:name="Light Shading Accent 3" w:uiPriority="60"/>
+    <w:lsdException w:name="Light List Accent 3" w:uiPriority="61"/>
+    <w:lsdException w:name="Light Grid Accent 3" w:uiPriority="62"/>
+    <w:lsdException w:name="Medium Shading 1 Accent 3" w:uiPriority="63"/>
+    <w:lsdException w:name="Medium Shading 2 Accent 3" w:uiPriority="64"/>
+    <w:lsdException w:name="Medium List 1 Accent 3" w:uiPriority="65"/>
+    <w:lsdException w:name="Medium List 2 Accent 3" w:uiPriority="66"/>
+    <w:lsdException w:name="Medium Grid 1 Accent 3" w:uiPriority="67"/>
+    <w:lsdException w:name="Medium Grid 2 Accent 3" w:uiPriority="68"/>
+    <w:lsdException w:name="Medium Grid 3 Accent 3" w:uiPriority="69"/>
+    <w:lsdException w:name="Dark List Accent 3" w:uiPriority="70"/>
+    <w:lsdException w:name="Colorful Shading Accent 3" w:uiPriority="71"/>
+    <w:lsdException w:name="Colorful List Accent 3" w:uiPriority="72"/>
+    <w:lsdException w:name="Colorful Grid Accent 3" w:uiPriority="73"/>
+    <w:lsdException w:name="Light Shading Accent 4" w:uiPriority="60"/>
+    <w:lsdException w:name="Light List Accent 4" w:uiPriority="61"/>
+    <w:lsdException w:name="Light Grid Accent 4" w:uiPriority="62"/>
+    <w:lsdException w:name="Medium Shading 1 Accent 4" w:uiPriority="63"/>
+    <w:lsdException w:name="Medium Shading 2 Accent 4" w:uiPriority="64"/>
+    <w:lsdException w:name="Medium List 1 Accent 4" w:uiPriority="65"/>
+    <w:lsdException w:name="Medium List 2 Accent 4" w:uiPriority="66"/>
+    <w:lsdException w:name="Medium Grid 1 Accent 4" w:uiPriority="67"/>
+    <w:lsdException w:name="Medium Grid 2 Accent 4" w:uiPriority="68"/>
+    <w:lsdException w:name="Medium Grid 3 Accent 4" w:uiPriority="69"/>
+    <w:lsdException w:name="Dark List Accent 4" w:uiPriority="70"/>
+    <w:lsdException w:name="Colorful Shading Accent 4" w:uiPriority="71"/>
+    <w:lsdException w:name="Colorful List Accent 4" w:uiPriority="72"/>
+    <w:lsdException w:name="Colorful Grid Accent 4" w:uiPriority="73"/>
+    <w:lsdException w:name="Light Shading Accent 5" w:uiPriority="60"/>
+    <w:lsdException w:name="Light List Accent 5" w:uiPriority="61"/>
+    <w:lsdException w:name="Light Grid Accent 5" w:uiPriority="62"/>
+    <w:lsdException w:name="Medium Shading 1 Accent 5" w:uiPriority="63"/>
+    <w:lsdException w:name="Medium Shading 2 Accent 5" w:uiPriority="64"/>
+    <w:lsdException w:name="Medium List 1 Accent 5" w:uiPriority="65"/>
+    <w:lsdException w:name="Medium List 2 Accent 5" w:uiPriority="66"/>
+    <w:lsdException w:name="Medium Grid 1 Accent 5" w:uiPriority="67"/>
+    <w:lsdException w:name="Medium Grid 2 Accent 5" w:uiPriority="68"/>
+    <w:lsdException w:name="Medium Grid 3 Accent 5" w:uiPriority="69"/>
+    <w:lsdException w:name="Dark List Accent 5" w:uiPriority="70"/>
+    <w:lsdException w:name="Colorful Shading Accent 5" w:uiPriority="71"/>
+    <w:lsdException w:name="Colorful List Accent 5" w:uiPriority="72"/>
+    <w:lsdException w:name="Colorful Grid Accent 5" w:uiPriority="73"/>
+    <w:lsdException w:name="Light Shading Accent 6" w:uiPriority="60"/>
+    <w:lsdException w:name="Light List Accent 6" w:uiPriority="61"/>
+    <w:lsdException w:name="Light Grid Accent 6" w:uiPriority="62"/>
+    <w:lsdException w:name="Medium Shading 1 Accent 6" w:uiPriority="63"/>
+    <w:lsdException w:name="Medium Shading 2 Accent 6" w:uiPriority="64"/>
+    <w:lsdException w:name="Medium List 1 Accent 6" w:uiPriority="65"/>
+    <w:lsdException w:name="Medium List 2 Accent 6" w:uiPriority="66"/>
+    <w:lsdException w:name="Medium Grid 1 Accent 6" w:uiPriority="67"/>
+    <w:lsdException w:name="Medium Grid 2 Accent 6" w:uiPriority="68"/>
+    <w:lsdException w:name="Medium Grid 3 Accent 6" w:uiPriority="69"/>
+    <w:lsdException w:name="Dark List Accent 6" w:uiPriority="70"/>
+    <w:lsdException w:name="Colorful Shading Accent 6" w:uiPriority="71"/>
+    <w:lsdException w:name="Colorful List Accent 6" w:uiPriority="72"/>
+    <w:lsdException w:name="Colorful Grid Accent 6" w:uiPriority="73"/>
+    <w:lsdException w:name="Subtle Emphasis" w:uiPriority="19" w:qFormat="1"/>
+    <w:lsdException w:name="Intense Emphasis" w:uiPriority="21" w:qFormat="1"/>
+    <w:lsdException w:name="Subtle Reference" w:uiPriority="31" w:qFormat="1"/>
+    <w:lsdException w:name="Intense Reference" w:uiPriority="32" w:qFormat="1"/>
+    <w:lsdException w:name="Book Title" w:uiPriority="33" w:qFormat="1"/>
+    <w:lsdException w:name="Bibliography" w:semiHidden="1" w:uiPriority="37" w:unhideWhenUsed="1"/>
+    <w:lsdException w:name="TOC Heading" w:semiHidden="1" w:uiPriority="39" w:unhideWhenUsed="1" w:qFormat="1"/>
+    <w:lsdException w:name="Plain Table 1" w:uiPriority="41"/>
+    <w:lsdException w:name="Plain Table 2" w:uiPriority="42"/>
+    <w:lsdException w:name="Plain Table 3" w:uiPriority="43"/>
+    <w:lsdException w:name="Plain Table 4" w:uiPriority="44"/>
+    <w:lsdException w:name="Plain Table 5" w:uiPriority="45"/>
+    <w:lsdException w:name="Grid Table Light" w:uiPriority="40"/>
+    <w:lsdException w:name="Grid Table 1 Light" w:uiPriority="46"/>
+    <w:lsdException w:name="Grid Table 2" w:uiPriority="47"/>
+    <w:lsdException w:name="Grid Table 3" w:uiPriority="48"/>
+    <w:lsdException w:name="Grid Table 4" w:uiPriority="49"/>
+    <w:lsdException w:name="Grid Table 5 Dark" w:uiPriority="50"/>
+    <w:lsdException w:name="Grid Table 6 Colorful" w:uiPriority="51"/>
+    <w:lsdException w:name="Grid Table 7 Colorful" w:uiPriority="52"/>
+    <w:lsdException w:name="Grid Table 1 Light Accent 1" w:uiPriority="46"/>
+    <w:lsdException w:name="Grid Table 2 Accent 1" w:uiPriority="47"/>
+    <w:lsdException w:name="Grid Table 3 Accent 1" w:uiPriority="48"/>
+    <w:lsdException w:name="Grid Table 4 Accent 1" w:uiPriority="49"/>
+    <w:lsdException w:name="Grid Table 5 Dark Accent 1" w:uiPriority="50"/>
+    <w:lsdException w:name="Grid Table 6 Colorful Accent 1" w:uiPriority="51"/>
+    <w:lsdException w:name="Grid Table 7 Colorful Accent 1" w:uiPriority="52"/>
+    <w:lsdException w:name="Grid Table 1 Light Accent 2" w:uiPriority="46"/>
+    <w:lsdException w:name="Grid Table 2 Accent 2" w:uiPriority="47"/>
+    <w:lsdException w:name="Grid Table 3 Accent 2" w:uiPriority="48"/>
+    <w:lsdException w:name="Grid Table 4 Accent 2" w:uiPriority="49"/>
+    <w:lsdException w:name="Grid Table 5 Dark Accent 2" w:uiPriority="50"/>
+    <w:lsdException w:name="Grid Table 6 Colorful Accent 2" w:uiPriority="51"/>
+    <w:lsdException w:name="Grid Table 7 Colorful Accent 2" w:uiPriority="52"/>
+    <w:lsdException w:name="Grid Table 1 Light Accent 3" w:uiPriority="46"/>
+    <w:lsdException w:name="Grid Table 2 Accent 3" w:uiPriority="47"/>
+    <w:lsdException w:name="Grid Table 3 Accent 3" w:uiPriority="48"/>
+    <w:lsdException w:name="Grid Table 4 Accent 3" w:uiPriority="49"/>
+    <w:lsdException w:name="Grid Table 5 Dark Accent 3" w:uiPriority="50"/>
+    <w:lsdException w:name="Grid Table 6 Colorful Accent 3" w:uiPriority="51"/>
+    <w:lsdException w:name="Grid Table 7 Colorful Accent 3" w:uiPriority="52"/>
+    <w:lsdException w:name="Grid Table 1 Light Accent 4" w:uiPriority="46"/>
+    <w:lsdException w:name="Grid Table 2 Accent 4" w:uiPriority="47"/>
+    <w:lsdException w:name="Grid Table 3 Accent 4" w:uiPriority="48"/>
+    <w:lsdException w:name="Grid Table 4 Accent 4" w:uiPriority="49"/>
+    <w:lsdException w:name="Grid Table 5 Dark Accent 4" w:uiPriority="50"/>
+    <w:lsdException w:name="Grid Table 6 Colorful Accent 4" w:uiPriority="51"/>
+    <w:lsdException w:name="Grid Table 7 Colorful Accent 4" w:uiPriority="52"/>
+    <w:lsdException w:name="Grid Table 1 Light Accent 5" w:uiPriority="46"/>
+    <w:lsdException w:name="Grid Table 2 Accent 5" w:uiPriority="47"/>
+    <w:lsdException w:name="Grid Table 3 Accent 5" w:uiPriority="48"/>
+    <w:lsdException w:name="Grid Table 4 Accent 5" w:uiPriority="49"/>
+    <w:lsdException w:name="Grid Table 5 Dark Accent 5" w:uiPriority="50"/>
+    <w:lsdException w:name="Grid Table 6 Colorful Accent 5" w:uiPriority="51"/>
+    <w:lsdException w:name="Grid Table 7 Colorful Accent 5" w:uiPriority="52"/>
+    <w:lsdException w:name="Grid Table 1 Light Accent 6" w:uiPriority="46"/>
+    <w:lsdException w:name="Grid Table 2 Accent 6" w:uiPriority="47"/>
+    <w:lsdException w:name="Grid Table 3 Accent 6" w:uiPriority="48"/>
+    <w:lsdException w:name="Grid Table 4 Accent 6" w:uiPriority="49"/>
+    <w:lsdException w:name="Grid Table 5 Dark Accent 6" w:uiPriority="50"/>
+    <w:lsdException w:name="Grid Table 6 Colorful Accent 6" w:uiPriority="51"/>
+    <w:lsdException w:name="Grid Table 7 Colorful Accent 6" w:uiPriority="52"/>
+    <w:lsdException w:name="List Table 1 Light" w:uiPriority="46"/>
+    <w:lsdException w:name="List Table 2" w:uiPriority="47"/>
+    <w:lsdException w:name="List Table 3" w:uiPriority="48"/>
+    <w:lsdException w:name="List Table 4" w:uiPriority="49"/>
+    <w:lsdException w:name="List Table 5 Dark" w:uiPriority="50"/>
+    <w:lsdException w:name="List Table 6 Colorful" w:uiPriority="51"/>
+    <w:lsdException w:name="List Table 7 Colorful" w:uiPriority="52"/>
+    <w:lsdException w:name="List Table 1 Light Accent 1" w:uiPriority="46"/>
+    <w:lsdException w:name="List Table 2 Accent 1" w:uiPriority="47"/>
+    <w:lsdException w:name="List Table 3 Accent 1" w:uiPriority="48"/>
+    <w:lsdException w:name="List Table 4 Accent 1" w:uiPriority="49"/>
+    <w:lsdException w:name="List Table 5 Dark Accent 1" w:uiPriority="50"/>
+    <w:lsdException w:name="List Table 6 Colorful Accent 1" w:uiPriority="51"/>
+    <w:lsdException w:name="List Table 7 Colorful Accent 1" w:uiPriority="52"/>
+    <w:lsdException w:name="List Table 1 Light Accent 2" w:uiPriority="46"/>
+    <w:lsdException w:name="List Table 2 Accent 2" w:uiPriority="47"/>
+    <w:lsdException w:name="List Table 3 Accent 2" w:uiPriority="48"/>
+    <w:lsdException w:name="List Table 4 Accent 2" w:uiPriority="49"/>
+    <w:lsdException w:name="List Table 5 Dark Accent 2" w:uiPriority="50"/>
+    <w:lsdException w:name="List Table 6 Colorful Accent 2" w:uiPriority="51"/>
+    <w:lsdException w:name="List Table 7 Colorful Accent 2" w:uiPriority="52"/>
+    <w:lsdException w:name="List Table 1 Light Accent 3" w:uiPriority="46"/>
+    <w:lsdException w:name="List Table 2 Accent 3" w:uiPriority="47"/>
+    <w:lsdException w:name="List Table 3 Accent 3" w:uiPriority="48"/>
+    <w:lsdException w:name="List Table 4 Accent 3" w:uiPriority="49"/>
+    <w:lsdException w:name="List Table 5 Dark Accent 3" w:uiPriority="50"/>
+    <w:lsdException w:name="List Table 6 Colorful Accent 3" w:uiPriority="51"/>
+    <w:lsdException w:name="List Table 7 Colorful Accent 3" w:uiPriority="52"/>
+    <w:lsdException w:name="List Table 1 Light Accent 4" w:uiPriority="46"/>
+    <w:lsdException w:name="List Table 2 Accent 4" w:uiPriority="47"/>
+    <w:lsdException w:name="List Table 3 Accent 4" w:uiPriority="48"/>
+    <w:lsdException w:name="List Table 4 Accent 4" w:uiPriority="49"/>
+    <w:lsdException w:name="List Table 5 Dark Accent 4" w:uiPriority="50"/>
+    <w:lsdException w:name="List Table 6 Colorful Accent 4" w:uiPriority="51"/>
+    <w:lsdException w:name="List Table 7 Colorful Accent 4" w:uiPriority="52"/>
+    <w:lsdException w:name="List Table 1 Light Accent 5" w:uiPriority="46"/>
+    <w:lsdException w:name="List Table 2 Accent 5" w:uiPriority="47"/>
+    <w:lsdException w:name="List Table 3 Accent 5" w:uiPriority="48"/>
+    <w:lsdException w:name="List Table 4 Accent 5" w:uiPriority="49"/>
+    <w:lsdException w:name="List Table 5 Dark Accent 5" w:uiPriority="50"/>
+    <w:lsdException w:name="List Table 6 Colorful Accent 5" w:uiPriority="51"/>
+    <w:lsdException w:name="List Table 7 Colorful Accent 5" w:uiPriority="52"/>
+    <w:lsdException w:name="List Table 1 Light Accent 6" w:uiPriority="46"/>
+    <w:lsdException w:name="List Table 2 Accent 6" w:uiPriority="47"/>
+    <w:lsdException w:name="List Table 3 Accent 6" w:uiPriority="48"/>
+    <w:lsdException w:name="List Table 4 Accent 6" w:uiPriority="49"/>
+    <w:lsdException w:name="List Table 5 Dark Accent 6" w:uiPriority="50"/>
+    <w:lsdException w:name="List Table 6 Colorful Accent 6" w:uiPriority="51"/>
+    <w:lsdException w:name="List Table 7 Colorful Accent 6" w:uiPriority="52"/>
   </w:latentStyles>
   <w:style w:type="paragraph" w:default="1" w:styleId="Normalny">
     <w:name w:val="Normal"/>
@@ -5805,7 +9467,6 @@
     <w:uiPriority w:val="99"/>
     <w:semiHidden/>
     <w:unhideWhenUsed/>
-    <w:qFormat/>
     <w:tblPr>
       <w:tblInd w:w="0" w:type="dxa"/>
       <w:tblCellMar>
@@ -6676,7 +10337,7 @@
 </file>
 
 <file path=customXml/itemProps1.xml><?xml version="1.0" encoding="utf-8"?>
-<ds:datastoreItem xmlns:ds="http://schemas.openxmlformats.org/officeDocument/2006/customXml" ds:itemID="{1B58DF7F-57A5-4A74-A220-41D9C0A15BEC}">
+<ds:datastoreItem xmlns:ds="http://schemas.openxmlformats.org/officeDocument/2006/customXml" ds:itemID="{556CB1F3-0843-43FC-8DC2-B70CAD1ACBBD}">
   <ds:schemaRefs>
     <ds:schemaRef ds:uri="http://schemas.openxmlformats.org/officeDocument/2006/bibliography"/>
   </ds:schemaRefs>

</xml_diff>